<commit_message>
add hash table searching procedure
</commit_message>
<xml_diff>
--- a/doc/二叉树.docx
+++ b/doc/二叉树.docx
@@ -10,7 +10,7 @@
         <mc:AlternateContent>
           <mc:Choice Requires="wps">
             <w:drawing>
-              <wp:anchor distT="0" distB="0" distL="114300" distR="114300" simplePos="0" relativeHeight="251703296" behindDoc="0" locked="0" layoutInCell="1" allowOverlap="1" wp14:anchorId="72BFCD44" wp14:editId="4332ACFA">
+              <wp:anchor distT="0" distB="0" distL="114300" distR="114300" simplePos="0" relativeHeight="251701248" behindDoc="0" locked="0" layoutInCell="1" allowOverlap="1" wp14:anchorId="72BFCD44" wp14:editId="4332ACFA">
                 <wp:simplePos x="0" y="0"/>
                 <wp:positionH relativeFrom="column">
                   <wp:posOffset>3020370</wp:posOffset>
@@ -64,7 +64,7 @@
           </mc:Choice>
           <mc:Fallback>
             <w:pict>
-              <v:oval w14:anchorId="4E2AF946" id="椭圆 49" o:spid="_x0000_s1026" style="position:absolute;left:0;text-align:left;margin-left:237.8pt;margin-top:194.1pt;width:30.95pt;height:30.95pt;z-index:251703296;visibility:visible;mso-wrap-style:square;mso-wrap-distance-left:9pt;mso-wrap-distance-top:0;mso-wrap-distance-right:9pt;mso-wrap-distance-bottom:0;mso-position-horizontal:absolute;mso-position-horizontal-relative:text;mso-position-vertical:absolute;mso-position-vertical-relative:text;v-text-anchor:middle" o:gfxdata="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" fillcolor="white [3201]" strokecolor="#70ad47 [3209]" strokeweight="1pt">
+              <v:oval w14:anchorId="2186CEE5" id="椭圆 49" o:spid="_x0000_s1026" style="position:absolute;left:0;text-align:left;margin-left:237.8pt;margin-top:194.1pt;width:30.95pt;height:30.95pt;z-index:251701248;visibility:visible;mso-wrap-style:square;mso-wrap-distance-left:9pt;mso-wrap-distance-top:0;mso-wrap-distance-right:9pt;mso-wrap-distance-bottom:0;mso-position-horizontal:absolute;mso-position-horizontal-relative:text;mso-position-vertical:absolute;mso-position-vertical-relative:text;v-text-anchor:middle" o:gfxdata="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" fillcolor="white [3201]" strokecolor="#70ad47 [3209]" strokeweight="1pt">
                 <v:stroke joinstyle="miter"/>
               </v:oval>
             </w:pict>
@@ -78,7 +78,7 @@
         <mc:AlternateContent>
           <mc:Choice Requires="wps">
             <w:drawing>
-              <wp:anchor distT="0" distB="0" distL="114300" distR="114300" simplePos="0" relativeHeight="251701248" behindDoc="0" locked="0" layoutInCell="1" allowOverlap="1" wp14:anchorId="0A22D5A8" wp14:editId="756B318B">
+              <wp:anchor distT="0" distB="0" distL="114300" distR="114300" simplePos="0" relativeHeight="251699200" behindDoc="0" locked="0" layoutInCell="1" allowOverlap="1" wp14:anchorId="0A22D5A8" wp14:editId="756B318B">
                 <wp:simplePos x="0" y="0"/>
                 <wp:positionH relativeFrom="column">
                   <wp:posOffset>3527425</wp:posOffset>
@@ -140,7 +140,7 @@
           </mc:Choice>
           <mc:Fallback>
             <w:pict>
-              <v:oval w14:anchorId="07DCCD4A" id="椭圆 50" o:spid="_x0000_s1026" style="position:absolute;left:0;text-align:left;margin-left:277.75pt;margin-top:125.25pt;width:30.95pt;height:30.95pt;z-index:251701248;visibility:visible;mso-wrap-style:square;mso-wrap-distance-left:9pt;mso-wrap-distance-top:0;mso-wrap-distance-right:9pt;mso-wrap-distance-bottom:0;mso-position-horizontal:absolute;mso-position-horizontal-relative:text;mso-position-vertical:absolute;mso-position-vertical-relative:text;v-text-anchor:middle" o:gfxdata="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" fillcolor="#a8d08d [1945]" strokecolor="#1f4d78 [1604]" strokeweight="1pt">
+              <v:oval w14:anchorId="2D55F806" id="椭圆 50" o:spid="_x0000_s1026" style="position:absolute;left:0;text-align:left;margin-left:277.75pt;margin-top:125.25pt;width:30.95pt;height:30.95pt;z-index:251699200;visibility:visible;mso-wrap-style:square;mso-wrap-distance-left:9pt;mso-wrap-distance-top:0;mso-wrap-distance-right:9pt;mso-wrap-distance-bottom:0;mso-position-horizontal:absolute;mso-position-horizontal-relative:text;mso-position-vertical:absolute;mso-position-vertical-relative:text;v-text-anchor:middle" o:gfxdata="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" fillcolor="#a8d08d [1945]" strokecolor="#1f4d78 [1604]" strokeweight="1pt">
                 <v:stroke joinstyle="miter"/>
               </v:oval>
             </w:pict>
@@ -154,7 +154,7 @@
         <mc:AlternateContent>
           <mc:Choice Requires="wps">
             <w:drawing>
-              <wp:anchor distT="0" distB="0" distL="114300" distR="114300" simplePos="0" relativeHeight="251689984" behindDoc="0" locked="0" layoutInCell="1" allowOverlap="1" wp14:anchorId="2C58A572" wp14:editId="5FCFDB4E">
+              <wp:anchor distT="0" distB="0" distL="114300" distR="114300" simplePos="0" relativeHeight="251687936" behindDoc="0" locked="0" layoutInCell="1" allowOverlap="1" wp14:anchorId="2C58A572" wp14:editId="5FCFDB4E">
                 <wp:simplePos x="0" y="0"/>
                 <wp:positionH relativeFrom="column">
                   <wp:posOffset>3898900</wp:posOffset>
@@ -209,7 +209,7 @@
           </mc:Choice>
           <mc:Fallback>
             <w:pict>
-              <v:line w14:anchorId="2A73E60E" id="直接连接符 51" o:spid="_x0000_s1026" style="position:absolute;left:0;text-align:left;z-index:251689984;visibility:visible;mso-wrap-style:square;mso-width-percent:0;mso-height-percent:0;mso-wrap-distance-left:9pt;mso-wrap-distance-top:0;mso-wrap-distance-right:9pt;mso-wrap-distance-bottom:0;mso-position-horizontal:absolute;mso-position-horizontal-relative:text;mso-position-vertical:absolute;mso-position-vertical-relative:text;mso-width-percent:0;mso-height-percent:0;mso-width-relative:margin;mso-height-relative:margin" from="307pt,149.55pt" to="342.2pt,192.2pt" o:gfxdata="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" strokecolor="#5b9bd5 [3204]" strokeweight=".5pt">
+              <v:line w14:anchorId="5E72B27F" id="直接连接符 51" o:spid="_x0000_s1026" style="position:absolute;left:0;text-align:left;z-index:251687936;visibility:visible;mso-wrap-style:square;mso-width-percent:0;mso-height-percent:0;mso-wrap-distance-left:9pt;mso-wrap-distance-top:0;mso-wrap-distance-right:9pt;mso-wrap-distance-bottom:0;mso-position-horizontal:absolute;mso-position-horizontal-relative:text;mso-position-vertical:absolute;mso-position-vertical-relative:text;mso-width-percent:0;mso-height-percent:0;mso-width-relative:margin;mso-height-relative:margin" from="307pt,149.55pt" to="342.2pt,192.2pt" o:gfxdata="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" strokecolor="#5b9bd5 [3204]" strokeweight=".5pt">
                 <v:stroke joinstyle="miter"/>
               </v:line>
             </w:pict>
@@ -223,7 +223,7 @@
         <mc:AlternateContent>
           <mc:Choice Requires="wps">
             <w:drawing>
-              <wp:anchor distT="0" distB="0" distL="114300" distR="114300" simplePos="0" relativeHeight="251691008" behindDoc="0" locked="0" layoutInCell="1" allowOverlap="1" wp14:anchorId="441D37D2" wp14:editId="2FF35020">
+              <wp:anchor distT="0" distB="0" distL="114300" distR="114300" simplePos="0" relativeHeight="251688960" behindDoc="0" locked="0" layoutInCell="1" allowOverlap="1" wp14:anchorId="441D37D2" wp14:editId="2FF35020">
                 <wp:simplePos x="0" y="0"/>
                 <wp:positionH relativeFrom="column">
                   <wp:posOffset>3300302</wp:posOffset>
@@ -278,7 +278,7 @@
           </mc:Choice>
           <mc:Fallback>
             <w:pict>
-              <v:line w14:anchorId="3A53D979" id="直接连接符 52" o:spid="_x0000_s1026" style="position:absolute;left:0;text-align:left;flip:x;z-index:251691008;visibility:visible;mso-wrap-style:square;mso-width-percent:0;mso-height-percent:0;mso-wrap-distance-left:9pt;mso-wrap-distance-top:0;mso-wrap-distance-right:9pt;mso-wrap-distance-bottom:0;mso-position-horizontal:absolute;mso-position-horizontal-relative:text;mso-position-vertical:absolute;mso-position-vertical-relative:text;mso-width-percent:0;mso-height-percent:0;mso-width-relative:margin;mso-height-relative:margin" from="259.85pt,152.95pt" to="286.55pt,200.65pt" o:gfxdata="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" strokecolor="#5b9bd5 [3204]" strokeweight=".5pt">
+              <v:line w14:anchorId="68855F18" id="直接连接符 52" o:spid="_x0000_s1026" style="position:absolute;left:0;text-align:left;flip:x;z-index:251688960;visibility:visible;mso-wrap-style:square;mso-width-percent:0;mso-height-percent:0;mso-wrap-distance-left:9pt;mso-wrap-distance-top:0;mso-wrap-distance-right:9pt;mso-wrap-distance-bottom:0;mso-position-horizontal:absolute;mso-position-horizontal-relative:text;mso-position-vertical:absolute;mso-position-vertical-relative:text;mso-width-percent:0;mso-height-percent:0;mso-width-relative:margin;mso-height-relative:margin" from="259.85pt,152.95pt" to="286.55pt,200.65pt" o:gfxdata="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" strokecolor="#5b9bd5 [3204]" strokeweight=".5pt">
                 <v:stroke joinstyle="miter"/>
               </v:line>
             </w:pict>
@@ -292,7 +292,7 @@
         <mc:AlternateContent>
           <mc:Choice Requires="wps">
             <w:drawing>
-              <wp:anchor distT="0" distB="0" distL="114300" distR="114300" simplePos="0" relativeHeight="251692032" behindDoc="0" locked="0" layoutInCell="1" allowOverlap="1" wp14:anchorId="2455B77D" wp14:editId="076D046A">
+              <wp:anchor distT="0" distB="0" distL="114300" distR="114300" simplePos="0" relativeHeight="251689984" behindDoc="0" locked="0" layoutInCell="1" allowOverlap="1" wp14:anchorId="2455B77D" wp14:editId="076D046A">
                 <wp:simplePos x="0" y="0"/>
                 <wp:positionH relativeFrom="column">
                   <wp:posOffset>759460</wp:posOffset>
@@ -348,7 +348,7 @@
           </mc:Choice>
           <mc:Fallback>
             <w:pict>
-              <v:oval w14:anchorId="4EE782DB" id="椭圆 53" o:spid="_x0000_s1026" style="position:absolute;left:0;text-align:left;margin-left:59.8pt;margin-top:39.3pt;width:30.95pt;height:30.95pt;z-index:251692032;visibility:visible;mso-wrap-style:square;mso-wrap-distance-left:9pt;mso-wrap-distance-top:0;mso-wrap-distance-right:9pt;mso-wrap-distance-bottom:0;mso-position-horizontal:absolute;mso-position-horizontal-relative:text;mso-position-vertical:absolute;mso-position-vertical-relative:text;v-text-anchor:middle" o:gfxdata="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" fillcolor="#5b9bd5 [3204]" strokecolor="#1f4d78 [1604]" strokeweight="1pt">
+              <v:oval w14:anchorId="7BD4FC94" id="椭圆 53" o:spid="_x0000_s1026" style="position:absolute;left:0;text-align:left;margin-left:59.8pt;margin-top:39.3pt;width:30.95pt;height:30.95pt;z-index:251689984;visibility:visible;mso-wrap-style:square;mso-wrap-distance-left:9pt;mso-wrap-distance-top:0;mso-wrap-distance-right:9pt;mso-wrap-distance-bottom:0;mso-position-horizontal:absolute;mso-position-horizontal-relative:text;mso-position-vertical:absolute;mso-position-vertical-relative:text;v-text-anchor:middle" o:gfxdata="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" fillcolor="#5b9bd5 [3204]" strokecolor="#1f4d78 [1604]" strokeweight="1pt">
                 <v:stroke joinstyle="miter"/>
               </v:oval>
             </w:pict>
@@ -362,7 +362,7 @@
         <mc:AlternateContent>
           <mc:Choice Requires="wps">
             <w:drawing>
-              <wp:anchor distT="0" distB="0" distL="114300" distR="114300" simplePos="0" relativeHeight="251697152" behindDoc="0" locked="0" layoutInCell="1" allowOverlap="1" wp14:anchorId="7C4F0D5A" wp14:editId="7FC03465">
+              <wp:anchor distT="0" distB="0" distL="114300" distR="114300" simplePos="0" relativeHeight="251695104" behindDoc="0" locked="0" layoutInCell="1" allowOverlap="1" wp14:anchorId="7C4F0D5A" wp14:editId="7FC03465">
                 <wp:simplePos x="0" y="0"/>
                 <wp:positionH relativeFrom="column">
                   <wp:posOffset>1130935</wp:posOffset>
@@ -417,7 +417,7 @@
           </mc:Choice>
           <mc:Fallback>
             <w:pict>
-              <v:line w14:anchorId="070AEA6B" id="直接连接符 54" o:spid="_x0000_s1026" style="position:absolute;left:0;text-align:left;z-index:251697152;visibility:visible;mso-wrap-style:square;mso-width-percent:0;mso-height-percent:0;mso-wrap-distance-left:9pt;mso-wrap-distance-top:0;mso-wrap-distance-right:9pt;mso-wrap-distance-bottom:0;mso-position-horizontal:absolute;mso-position-horizontal-relative:text;mso-position-vertical:absolute;mso-position-vertical-relative:text;mso-width-percent:0;mso-height-percent:0;mso-width-relative:margin;mso-height-relative:margin" from="89.05pt,63.6pt" to="124.25pt,106.25pt" o:gfxdata="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" strokecolor="#5b9bd5 [3204]" strokeweight=".5pt">
+              <v:line w14:anchorId="71A30B13" id="直接连接符 54" o:spid="_x0000_s1026" style="position:absolute;left:0;text-align:left;z-index:251695104;visibility:visible;mso-wrap-style:square;mso-width-percent:0;mso-height-percent:0;mso-wrap-distance-left:9pt;mso-wrap-distance-top:0;mso-wrap-distance-right:9pt;mso-wrap-distance-bottom:0;mso-position-horizontal:absolute;mso-position-horizontal-relative:text;mso-position-vertical:absolute;mso-position-vertical-relative:text;mso-width-percent:0;mso-height-percent:0;mso-width-relative:margin;mso-height-relative:margin" from="89.05pt,63.6pt" to="124.25pt,106.25pt" o:gfxdata="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" strokecolor="#5b9bd5 [3204]" strokeweight=".5pt">
                 <v:stroke joinstyle="miter"/>
               </v:line>
             </w:pict>
@@ -431,7 +431,7 @@
         <mc:AlternateContent>
           <mc:Choice Requires="wps">
             <w:drawing>
-              <wp:anchor distT="0" distB="0" distL="114300" distR="114300" simplePos="0" relativeHeight="251696128" behindDoc="0" locked="0" layoutInCell="1" allowOverlap="1" wp14:anchorId="0BA70CE4" wp14:editId="22A64698">
+              <wp:anchor distT="0" distB="0" distL="114300" distR="114300" simplePos="0" relativeHeight="251694080" behindDoc="0" locked="0" layoutInCell="1" allowOverlap="1" wp14:anchorId="0BA70CE4" wp14:editId="22A64698">
                 <wp:simplePos x="0" y="0"/>
                 <wp:positionH relativeFrom="column">
                   <wp:posOffset>472440</wp:posOffset>
@@ -486,7 +486,7 @@
           </mc:Choice>
           <mc:Fallback>
             <w:pict>
-              <v:line w14:anchorId="7141256B" id="直接连接符 55" o:spid="_x0000_s1026" style="position:absolute;left:0;text-align:left;flip:x;z-index:251696128;visibility:visible;mso-wrap-style:square;mso-width-percent:0;mso-height-percent:0;mso-wrap-distance-left:9pt;mso-wrap-distance-top:0;mso-wrap-distance-right:9pt;mso-wrap-distance-bottom:0;mso-position-horizontal:absolute;mso-position-horizontal-relative:text;mso-position-vertical:absolute;mso-position-vertical-relative:text;mso-width-percent:0;mso-height-percent:0;mso-width-relative:margin;mso-height-relative:margin" from="37.2pt,65.3pt" to="66.45pt,109.65pt" o:gfxdata="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" strokecolor="#5b9bd5 [3204]" strokeweight=".5pt">
+              <v:line w14:anchorId="25F1A718" id="直接连接符 55" o:spid="_x0000_s1026" style="position:absolute;left:0;text-align:left;flip:x;z-index:251694080;visibility:visible;mso-wrap-style:square;mso-width-percent:0;mso-height-percent:0;mso-wrap-distance-left:9pt;mso-wrap-distance-top:0;mso-wrap-distance-right:9pt;mso-wrap-distance-bottom:0;mso-position-horizontal:absolute;mso-position-horizontal-relative:text;mso-position-vertical:absolute;mso-position-vertical-relative:text;mso-width-percent:0;mso-height-percent:0;mso-width-relative:margin;mso-height-relative:margin" from="37.2pt,65.3pt" to="66.45pt,109.65pt" o:gfxdata="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" strokecolor="#5b9bd5 [3204]" strokeweight=".5pt">
                 <v:stroke joinstyle="miter"/>
               </v:line>
             </w:pict>
@@ -500,7 +500,7 @@
         <mc:AlternateContent>
           <mc:Choice Requires="wps">
             <w:drawing>
-              <wp:anchor distT="0" distB="0" distL="114300" distR="114300" simplePos="0" relativeHeight="251693056" behindDoc="0" locked="0" layoutInCell="1" allowOverlap="1" wp14:anchorId="5FEEFECC" wp14:editId="6EB1C02F">
+              <wp:anchor distT="0" distB="0" distL="114300" distR="114300" simplePos="0" relativeHeight="251691008" behindDoc="0" locked="0" layoutInCell="1" allowOverlap="1" wp14:anchorId="5FEEFECC" wp14:editId="6EB1C02F">
                 <wp:simplePos x="0" y="0"/>
                 <wp:positionH relativeFrom="column">
                   <wp:posOffset>207837</wp:posOffset>
@@ -560,7 +560,7 @@
           </mc:Choice>
           <mc:Fallback>
             <w:pict>
-              <v:oval w14:anchorId="5AC2C70F" id="椭圆 56" o:spid="_x0000_s1026" style="position:absolute;left:0;text-align:left;margin-left:16.35pt;margin-top:107.3pt;width:31pt;height:31pt;z-index:251693056;visibility:visible;mso-wrap-style:square;mso-wrap-distance-left:9pt;mso-wrap-distance-top:0;mso-wrap-distance-right:9pt;mso-wrap-distance-bottom:0;mso-position-horizontal:absolute;mso-position-horizontal-relative:text;mso-position-vertical:absolute;mso-position-vertical-relative:text;v-text-anchor:middle" o:gfxdata="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" fillcolor="#a8d08d [1945]" strokecolor="#70ad47 [3209]" strokeweight="1pt">
+              <v:oval w14:anchorId="7E50C621" id="椭圆 56" o:spid="_x0000_s1026" style="position:absolute;left:0;text-align:left;margin-left:16.35pt;margin-top:107.3pt;width:31pt;height:31pt;z-index:251691008;visibility:visible;mso-wrap-style:square;mso-wrap-distance-left:9pt;mso-wrap-distance-top:0;mso-wrap-distance-right:9pt;mso-wrap-distance-bottom:0;mso-position-horizontal:absolute;mso-position-horizontal-relative:text;mso-position-vertical:absolute;mso-position-vertical-relative:text;v-text-anchor:middle" o:gfxdata="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" fillcolor="#a8d08d [1945]" strokecolor="#70ad47 [3209]" strokeweight="1pt">
                 <v:stroke joinstyle="miter"/>
               </v:oval>
             </w:pict>
@@ -574,7 +574,7 @@
         <mc:AlternateContent>
           <mc:Choice Requires="wps">
             <w:drawing>
-              <wp:anchor distT="0" distB="0" distL="114300" distR="114300" simplePos="0" relativeHeight="251709440" behindDoc="0" locked="0" layoutInCell="1" allowOverlap="1" wp14:anchorId="3426B061" wp14:editId="4B4942E4">
+              <wp:anchor distT="0" distB="0" distL="114300" distR="114300" simplePos="0" relativeHeight="251707392" behindDoc="0" locked="0" layoutInCell="1" allowOverlap="1" wp14:anchorId="3426B061" wp14:editId="4B4942E4">
                 <wp:simplePos x="0" y="0"/>
                 <wp:positionH relativeFrom="column">
                   <wp:posOffset>4190365</wp:posOffset>
@@ -634,7 +634,7 @@
           </mc:Choice>
           <mc:Fallback>
             <w:pict>
-              <v:oval w14:anchorId="1C242E2C" id="椭圆 64" o:spid="_x0000_s1026" style="position:absolute;left:0;text-align:left;margin-left:329.95pt;margin-top:54.5pt;width:30.95pt;height:30.95pt;z-index:251709440;visibility:visible;mso-wrap-style:square;mso-wrap-distance-left:9pt;mso-wrap-distance-top:0;mso-wrap-distance-right:9pt;mso-wrap-distance-bottom:0;mso-position-horizontal:absolute;mso-position-horizontal-relative:text;mso-position-vertical:absolute;mso-position-vertical-relative:text;v-text-anchor:middle" o:gfxdata="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" strokecolor="#1f4d78 [1604]" strokeweight="1pt">
+              <v:oval w14:anchorId="203AA341" id="椭圆 64" o:spid="_x0000_s1026" style="position:absolute;left:0;text-align:left;margin-left:329.95pt;margin-top:54.5pt;width:30.95pt;height:30.95pt;z-index:251707392;visibility:visible;mso-wrap-style:square;mso-wrap-distance-left:9pt;mso-wrap-distance-top:0;mso-wrap-distance-right:9pt;mso-wrap-distance-bottom:0;mso-position-horizontal:absolute;mso-position-horizontal-relative:text;mso-position-vertical:absolute;mso-position-vertical-relative:text;v-text-anchor:middle" o:gfxdata="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" strokecolor="#1f4d78 [1604]" strokeweight="1pt">
                 <v:fill r:id="rId7" o:title="" recolor="t" rotate="t" type="tile"/>
                 <v:stroke joinstyle="miter"/>
               </v:oval>
@@ -654,7 +654,7 @@
         <mc:AlternateContent>
           <mc:Choice Requires="wps">
             <w:drawing>
-              <wp:anchor distT="0" distB="0" distL="114300" distR="114300" simplePos="0" relativeHeight="251643897" behindDoc="0" locked="0" layoutInCell="1" allowOverlap="1" wp14:anchorId="451E2608" wp14:editId="30A5E83C">
+              <wp:anchor distT="0" distB="0" distL="114300" distR="114300" simplePos="0" relativeHeight="251641849" behindDoc="0" locked="0" layoutInCell="1" allowOverlap="1" wp14:anchorId="451E2608" wp14:editId="30A5E83C">
                 <wp:simplePos x="0" y="0"/>
                 <wp:positionH relativeFrom="margin">
                   <wp:posOffset>3758609</wp:posOffset>
@@ -709,7 +709,7 @@
           </mc:Choice>
           <mc:Fallback>
             <w:pict>
-              <v:line w14:anchorId="1087EAB2" id="直接连接符 66" o:spid="_x0000_s1026" style="position:absolute;left:0;text-align:left;flip:x;z-index:251643897;visibility:visible;mso-wrap-style:square;mso-width-percent:0;mso-height-percent:0;mso-wrap-distance-left:9pt;mso-wrap-distance-top:0;mso-wrap-distance-right:9pt;mso-wrap-distance-bottom:0;mso-position-horizontal:absolute;mso-position-horizontal-relative:margin;mso-position-vertical:absolute;mso-position-vertical-relative:text;mso-width-percent:0;mso-height-percent:0;mso-width-relative:margin;mso-height-relative:margin" from="295.95pt,12.95pt" to="338.6pt,75.7pt" o:gfxdata="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" strokecolor="#5b9bd5 [3204]" strokeweight=".5pt">
+              <v:line w14:anchorId="607D5BD4" id="直接连接符 66" o:spid="_x0000_s1026" style="position:absolute;left:0;text-align:left;flip:x;z-index:251641849;visibility:visible;mso-wrap-style:square;mso-width-percent:0;mso-height-percent:0;mso-wrap-distance-left:9pt;mso-wrap-distance-top:0;mso-wrap-distance-right:9pt;mso-wrap-distance-bottom:0;mso-position-horizontal:absolute;mso-position-horizontal-relative:margin;mso-position-vertical:absolute;mso-position-vertical-relative:text;mso-width-percent:0;mso-height-percent:0;mso-width-relative:margin;mso-height-relative:margin" from="295.95pt,12.95pt" to="338.6pt,75.7pt" o:gfxdata="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" strokecolor="#5b9bd5 [3204]" strokeweight=".5pt">
                 <v:stroke joinstyle="miter"/>
                 <w10:wrap anchorx="margin"/>
               </v:line>
@@ -724,7 +724,7 @@
         <mc:AlternateContent>
           <mc:Choice Requires="wps">
             <w:drawing>
-              <wp:anchor distT="0" distB="0" distL="114300" distR="114300" simplePos="0" relativeHeight="251705344" behindDoc="0" locked="0" layoutInCell="1" allowOverlap="1" wp14:anchorId="4CFA175B" wp14:editId="315ECD69">
+              <wp:anchor distT="0" distB="0" distL="114300" distR="114300" simplePos="0" relativeHeight="251703296" behindDoc="0" locked="0" layoutInCell="1" allowOverlap="1" wp14:anchorId="4CFA175B" wp14:editId="315ECD69">
                 <wp:simplePos x="0" y="0"/>
                 <wp:positionH relativeFrom="column">
                   <wp:posOffset>4513521</wp:posOffset>
@@ -779,7 +779,7 @@
           </mc:Choice>
           <mc:Fallback>
             <w:pict>
-              <v:line w14:anchorId="23D400E4" id="直接连接符 65" o:spid="_x0000_s1026" style="position:absolute;left:0;text-align:left;z-index:251705344;visibility:visible;mso-wrap-style:square;mso-width-percent:0;mso-height-percent:0;mso-wrap-distance-left:9pt;mso-wrap-distance-top:0;mso-wrap-distance-right:9pt;mso-wrap-distance-bottom:0;mso-position-horizontal:absolute;mso-position-horizontal-relative:text;mso-position-vertical:absolute;mso-position-vertical-relative:text;mso-width-percent:0;mso-height-percent:0;mso-width-relative:margin;mso-height-relative:margin" from="355.4pt,15.45pt" to="403.95pt,67.35pt" o:gfxdata="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" strokecolor="#5b9bd5 [3204]" strokeweight=".5pt">
+              <v:line w14:anchorId="0C8978FC" id="直接连接符 65" o:spid="_x0000_s1026" style="position:absolute;left:0;text-align:left;z-index:251703296;visibility:visible;mso-wrap-style:square;mso-width-percent:0;mso-height-percent:0;mso-wrap-distance-left:9pt;mso-wrap-distance-top:0;mso-wrap-distance-right:9pt;mso-wrap-distance-bottom:0;mso-position-horizontal:absolute;mso-position-horizontal-relative:text;mso-position-vertical:absolute;mso-position-vertical-relative:text;mso-width-percent:0;mso-height-percent:0;mso-width-relative:margin;mso-height-relative:margin" from="355.4pt,15.45pt" to="403.95pt,67.35pt" o:gfxdata="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" strokecolor="#5b9bd5 [3204]" strokeweight=".5pt">
                 <v:stroke joinstyle="miter"/>
               </v:line>
             </w:pict>
@@ -796,7 +796,7 @@
         <mc:AlternateContent>
           <mc:Choice Requires="wps">
             <w:drawing>
-              <wp:anchor distT="0" distB="0" distL="114300" distR="114300" simplePos="0" relativeHeight="251714560" behindDoc="0" locked="0" layoutInCell="1" allowOverlap="1" wp14:anchorId="28331BE8" wp14:editId="4BC261F5">
+              <wp:anchor distT="0" distB="0" distL="114300" distR="114300" simplePos="0" relativeHeight="251712512" behindDoc="0" locked="0" layoutInCell="1" allowOverlap="1" wp14:anchorId="28331BE8" wp14:editId="4BC261F5">
                 <wp:simplePos x="0" y="0"/>
                 <wp:positionH relativeFrom="column">
                   <wp:posOffset>1465403</wp:posOffset>
@@ -850,7 +850,7 @@
           </mc:Choice>
           <mc:Fallback>
             <w:pict>
-              <v:oval w14:anchorId="15354D8D" id="椭圆 68" o:spid="_x0000_s1026" style="position:absolute;left:0;text-align:left;margin-left:115.4pt;margin-top:11.3pt;width:31pt;height:31pt;z-index:251714560;visibility:visible;mso-wrap-style:square;mso-wrap-distance-left:9pt;mso-wrap-distance-top:0;mso-wrap-distance-right:9pt;mso-wrap-distance-bottom:0;mso-position-horizontal:absolute;mso-position-horizontal-relative:text;mso-position-vertical:absolute;mso-position-vertical-relative:text;v-text-anchor:middle" o:gfxdata="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" fillcolor="white [3201]" strokecolor="#70ad47 [3209]" strokeweight="1pt">
+              <v:oval w14:anchorId="666738F5" id="椭圆 68" o:spid="_x0000_s1026" style="position:absolute;left:0;text-align:left;margin-left:115.4pt;margin-top:11.3pt;width:31pt;height:31pt;z-index:251712512;visibility:visible;mso-wrap-style:square;mso-wrap-distance-left:9pt;mso-wrap-distance-top:0;mso-wrap-distance-right:9pt;mso-wrap-distance-bottom:0;mso-position-horizontal:absolute;mso-position-horizontal-relative:text;mso-position-vertical:absolute;mso-position-vertical-relative:text;v-text-anchor:middle" o:gfxdata="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" fillcolor="white [3201]" strokecolor="#70ad47 [3209]" strokeweight="1pt">
                 <v:stroke joinstyle="miter"/>
               </v:oval>
             </w:pict>
@@ -867,7 +867,7 @@
         <mc:AlternateContent>
           <mc:Choice Requires="wps">
             <w:drawing>
-              <wp:anchor distT="0" distB="0" distL="114300" distR="114300" simplePos="0" relativeHeight="251644922" behindDoc="0" locked="0" layoutInCell="1" allowOverlap="1" wp14:anchorId="36DB09BE" wp14:editId="0C11A128">
+              <wp:anchor distT="0" distB="0" distL="114300" distR="114300" simplePos="0" relativeHeight="251642874" behindDoc="0" locked="0" layoutInCell="1" allowOverlap="1" wp14:anchorId="36DB09BE" wp14:editId="0C11A128">
                 <wp:simplePos x="0" y="0"/>
                 <wp:positionH relativeFrom="column">
                   <wp:posOffset>505046</wp:posOffset>
@@ -922,7 +922,7 @@
           </mc:Choice>
           <mc:Fallback>
             <w:pict>
-              <v:line w14:anchorId="73CE02E4" id="直接连接符 67" o:spid="_x0000_s1026" style="position:absolute;left:0;text-align:left;z-index:251644922;visibility:visible;mso-wrap-style:square;mso-width-percent:0;mso-height-percent:0;mso-wrap-distance-left:9pt;mso-wrap-distance-top:0;mso-wrap-distance-right:9pt;mso-wrap-distance-bottom:0;mso-position-horizontal:absolute;mso-position-horizontal-relative:text;mso-position-vertical:absolute;mso-position-vertical-relative:text;mso-width-percent:0;mso-height-percent:0;mso-width-relative:margin;mso-height-relative:margin" from="39.75pt,3.3pt" to="95.85pt,60.25pt" o:gfxdata="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" strokecolor="#5b9bd5 [3204]" strokeweight=".5pt">
+              <v:line w14:anchorId="5971BDEA" id="直接连接符 67" o:spid="_x0000_s1026" style="position:absolute;left:0;text-align:left;z-index:251642874;visibility:visible;mso-wrap-style:square;mso-width-percent:0;mso-height-percent:0;mso-wrap-distance-left:9pt;mso-wrap-distance-top:0;mso-wrap-distance-right:9pt;mso-wrap-distance-bottom:0;mso-position-horizontal:absolute;mso-position-horizontal-relative:text;mso-position-vertical:absolute;mso-position-vertical-relative:text;mso-width-percent:0;mso-height-percent:0;mso-width-relative:margin;mso-height-relative:margin" from="39.75pt,3.3pt" to="95.85pt,60.25pt" o:gfxdata="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" strokecolor="#5b9bd5 [3204]" strokeweight=".5pt">
                 <v:stroke joinstyle="miter"/>
               </v:line>
             </w:pict>
@@ -936,7 +936,7 @@
         <mc:AlternateContent>
           <mc:Choice Requires="wps">
             <w:drawing>
-              <wp:anchor distT="0" distB="0" distL="114300" distR="114300" simplePos="0" relativeHeight="251710464" behindDoc="0" locked="0" layoutInCell="1" allowOverlap="1" wp14:anchorId="1B603AEC" wp14:editId="55C13CD6">
+              <wp:anchor distT="0" distB="0" distL="114300" distR="114300" simplePos="0" relativeHeight="251708416" behindDoc="0" locked="0" layoutInCell="1" allowOverlap="1" wp14:anchorId="1B603AEC" wp14:editId="55C13CD6">
                 <wp:simplePos x="0" y="0"/>
                 <wp:positionH relativeFrom="column">
                   <wp:posOffset>2312035</wp:posOffset>
@@ -1004,7 +1004,7 @@
           </mc:Choice>
           <mc:Fallback>
             <w:pict>
-              <v:shapetype w14:anchorId="7D644507" id="_x0000_t13" coordsize="21600,21600" o:spt="13" adj="16200,5400" path="m@0,l@0@1,0@1,0@2@0@2@0,21600,21600,10800xe">
+              <v:shapetype w14:anchorId="49B74F30" id="_x0000_t13" coordsize="21600,21600" o:spt="13" adj="16200,5400" path="m@0,l@0@1,0@1,0@2@0@2@0,21600,21600,10800xe">
                 <v:stroke joinstyle="miter"/>
                 <v:formulas>
                   <v:f eqn="val #0"/>
@@ -1020,7 +1020,7 @@
                   <v:h position="#0,#1" xrange="0,21600" yrange="0,10800"/>
                 </v:handles>
               </v:shapetype>
-              <v:shape id="右箭头 47" o:spid="_x0000_s1026" type="#_x0000_t13" style="position:absolute;left:0;text-align:left;margin-left:182.05pt;margin-top:4.95pt;width:66.9pt;height:32.65pt;z-index:251710464;visibility:visible;mso-wrap-style:square;mso-width-percent:0;mso-wrap-distance-left:9pt;mso-wrap-distance-top:0;mso-wrap-distance-right:9pt;mso-wrap-distance-bottom:0;mso-position-horizontal:absolute;mso-position-horizontal-relative:text;mso-position-vertical:absolute;mso-position-vertical-relative:text;mso-width-percent:0;mso-width-relative:margin;v-text-anchor:middle" o:gfxdata="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" adj="16329" fillcolor="#9cc2e5 [1940]" stroked="f" strokeweight="1pt"/>
+              <v:shape id="右箭头 47" o:spid="_x0000_s1026" type="#_x0000_t13" style="position:absolute;left:0;text-align:left;margin-left:182.05pt;margin-top:4.95pt;width:66.9pt;height:32.65pt;z-index:251708416;visibility:visible;mso-wrap-style:square;mso-width-percent:0;mso-wrap-distance-left:9pt;mso-wrap-distance-top:0;mso-wrap-distance-right:9pt;mso-wrap-distance-bottom:0;mso-position-horizontal:absolute;mso-position-horizontal-relative:text;mso-position-vertical:absolute;mso-position-vertical-relative:text;mso-width-percent:0;mso-width-relative:margin;v-text-anchor:middle" o:gfxdata="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" adj="16329" fillcolor="#9cc2e5 [1940]" stroked="f" strokeweight="1pt"/>
             </w:pict>
           </mc:Fallback>
         </mc:AlternateContent>
@@ -1032,7 +1032,7 @@
         <mc:AlternateContent>
           <mc:Choice Requires="wps">
             <w:drawing>
-              <wp:anchor distT="0" distB="0" distL="114300" distR="114300" simplePos="0" relativeHeight="251646972" behindDoc="0" locked="0" layoutInCell="1" allowOverlap="1" wp14:anchorId="7147B40F" wp14:editId="66D386E1">
+              <wp:anchor distT="0" distB="0" distL="114300" distR="114300" simplePos="0" relativeHeight="251644924" behindDoc="0" locked="0" layoutInCell="1" allowOverlap="1" wp14:anchorId="7147B40F" wp14:editId="66D386E1">
                 <wp:simplePos x="0" y="0"/>
                 <wp:positionH relativeFrom="column">
                   <wp:posOffset>5225903</wp:posOffset>
@@ -1087,7 +1087,7 @@
           </mc:Choice>
           <mc:Fallback>
             <w:pict>
-              <v:line w14:anchorId="39184080" id="直接连接符 77" o:spid="_x0000_s1026" style="position:absolute;left:0;text-align:left;z-index:251646972;visibility:visible;mso-wrap-style:square;mso-width-percent:0;mso-height-percent:0;mso-wrap-distance-left:9pt;mso-wrap-distance-top:0;mso-wrap-distance-right:9pt;mso-wrap-distance-bottom:0;mso-position-horizontal:absolute;mso-position-horizontal-relative:text;mso-position-vertical:absolute;mso-position-vertical-relative:text;mso-width-percent:0;mso-height-percent:0;mso-width-relative:margin;mso-height-relative:margin" from="411.5pt,15.85pt" to="458.4pt,76.15pt" o:gfxdata="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" strokecolor="#5b9bd5 [3204]" strokeweight=".5pt">
+              <v:line w14:anchorId="68A22BBA" id="直接连接符 77" o:spid="_x0000_s1026" style="position:absolute;left:0;text-align:left;z-index:251644924;visibility:visible;mso-wrap-style:square;mso-width-percent:0;mso-height-percent:0;mso-wrap-distance-left:9pt;mso-wrap-distance-top:0;mso-wrap-distance-right:9pt;mso-wrap-distance-bottom:0;mso-position-horizontal:absolute;mso-position-horizontal-relative:text;mso-position-vertical:absolute;mso-position-vertical-relative:text;mso-width-percent:0;mso-height-percent:0;mso-width-relative:margin;mso-height-relative:margin" from="411.5pt,15.85pt" to="458.4pt,76.15pt" o:gfxdata="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" strokecolor="#5b9bd5 [3204]" strokeweight=".5pt">
                 <v:stroke joinstyle="miter"/>
               </v:line>
             </w:pict>
@@ -1101,7 +1101,7 @@
         <mc:AlternateContent>
           <mc:Choice Requires="wps">
             <w:drawing>
-              <wp:anchor distT="0" distB="0" distL="114300" distR="114300" simplePos="0" relativeHeight="251720704" behindDoc="0" locked="0" layoutInCell="1" allowOverlap="1" wp14:anchorId="5BEA4113" wp14:editId="44CF5FDA">
+              <wp:anchor distT="0" distB="0" distL="114300" distR="114300" simplePos="0" relativeHeight="251718656" behindDoc="0" locked="0" layoutInCell="1" allowOverlap="1" wp14:anchorId="5BEA4113" wp14:editId="44CF5FDA">
                 <wp:simplePos x="0" y="0"/>
                 <wp:positionH relativeFrom="column">
                   <wp:posOffset>5015850</wp:posOffset>
@@ -1157,7 +1157,7 @@
           </mc:Choice>
           <mc:Fallback>
             <w:pict>
-              <v:oval w14:anchorId="77CD0ECD" id="椭圆 71" o:spid="_x0000_s1026" style="position:absolute;left:0;text-align:left;margin-left:394.95pt;margin-top:1.05pt;width:30.95pt;height:30.95pt;z-index:251720704;visibility:visible;mso-wrap-style:square;mso-wrap-distance-left:9pt;mso-wrap-distance-top:0;mso-wrap-distance-right:9pt;mso-wrap-distance-bottom:0;mso-position-horizontal:absolute;mso-position-horizontal-relative:text;mso-position-vertical:absolute;mso-position-vertical-relative:text;v-text-anchor:middle" o:gfxdata="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" fillcolor="#5b9bd5 [3204]" strokecolor="#1f4d78 [1604]" strokeweight="1pt">
+              <v:oval w14:anchorId="75D1C7FE" id="椭圆 71" o:spid="_x0000_s1026" style="position:absolute;left:0;text-align:left;margin-left:394.95pt;margin-top:1.05pt;width:30.95pt;height:30.95pt;z-index:251718656;visibility:visible;mso-wrap-style:square;mso-wrap-distance-left:9pt;mso-wrap-distance-top:0;mso-wrap-distance-right:9pt;mso-wrap-distance-bottom:0;mso-position-horizontal:absolute;mso-position-horizontal-relative:text;mso-position-vertical:absolute;mso-position-vertical-relative:text;v-text-anchor:middle" o:gfxdata="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" fillcolor="#5b9bd5 [3204]" strokecolor="#1f4d78 [1604]" strokeweight="1pt">
                 <v:stroke joinstyle="miter"/>
               </v:oval>
             </w:pict>
@@ -1171,7 +1171,7 @@
         <mc:AlternateContent>
           <mc:Choice Requires="wps">
             <w:drawing>
-              <wp:anchor distT="0" distB="0" distL="114300" distR="114300" simplePos="0" relativeHeight="251718656" behindDoc="0" locked="0" layoutInCell="1" allowOverlap="1" wp14:anchorId="629D01E3" wp14:editId="3C5E5D8C">
+              <wp:anchor distT="0" distB="0" distL="114300" distR="114300" simplePos="0" relativeHeight="251716608" behindDoc="0" locked="0" layoutInCell="1" allowOverlap="1" wp14:anchorId="629D01E3" wp14:editId="3C5E5D8C">
                 <wp:simplePos x="0" y="0"/>
                 <wp:positionH relativeFrom="column">
                   <wp:posOffset>-86906</wp:posOffset>
@@ -1226,7 +1226,7 @@
           </mc:Choice>
           <mc:Fallback>
             <w:pict>
-              <v:line w14:anchorId="71E1C3BF" id="直接连接符 70" o:spid="_x0000_s1026" style="position:absolute;left:0;text-align:left;flip:x;z-index:251718656;visibility:visible;mso-wrap-style:square;mso-width-percent:0;mso-height-percent:0;mso-wrap-distance-left:9pt;mso-wrap-distance-top:0;mso-wrap-distance-right:9pt;mso-wrap-distance-bottom:0;mso-position-horizontal:absolute;mso-position-horizontal-relative:text;mso-position-vertical:absolute;mso-position-vertical-relative:text;mso-width-percent:0;mso-height-percent:0;mso-width-relative:margin;mso-height-relative:margin" from="-6.85pt,8.6pt" to="22.4pt,52.95pt" o:gfxdata="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" strokecolor="#5b9bd5 [3204]" strokeweight=".5pt">
+              <v:line w14:anchorId="20F11987" id="直接连接符 70" o:spid="_x0000_s1026" style="position:absolute;left:0;text-align:left;flip:x;z-index:251716608;visibility:visible;mso-wrap-style:square;mso-width-percent:0;mso-height-percent:0;mso-wrap-distance-left:9pt;mso-wrap-distance-top:0;mso-wrap-distance-right:9pt;mso-wrap-distance-bottom:0;mso-position-horizontal:absolute;mso-position-horizontal-relative:text;mso-position-vertical:absolute;mso-position-vertical-relative:text;mso-width-percent:0;mso-height-percent:0;mso-width-relative:margin;mso-height-relative:margin" from="-6.85pt,8.6pt" to="22.4pt,52.95pt" o:gfxdata="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" strokecolor="#5b9bd5 [3204]" strokeweight=".5pt">
                 <v:stroke joinstyle="miter"/>
               </v:line>
             </w:pict>
@@ -1242,7 +1242,7 @@
         <mc:AlternateContent>
           <mc:Choice Requires="wps">
             <w:drawing>
-              <wp:anchor distT="0" distB="0" distL="114300" distR="114300" simplePos="0" relativeHeight="251647997" behindDoc="0" locked="0" layoutInCell="1" allowOverlap="1" wp14:anchorId="369F668A" wp14:editId="1C2D942D">
+              <wp:anchor distT="0" distB="0" distL="114300" distR="114300" simplePos="0" relativeHeight="251645949" behindDoc="0" locked="0" layoutInCell="1" allowOverlap="1" wp14:anchorId="369F668A" wp14:editId="1C2D942D">
                 <wp:simplePos x="0" y="0"/>
                 <wp:positionH relativeFrom="column">
                   <wp:posOffset>4949456</wp:posOffset>
@@ -1297,7 +1297,7 @@
           </mc:Choice>
           <mc:Fallback>
             <w:pict>
-              <v:line w14:anchorId="58A9F5BA" id="直接连接符 76" o:spid="_x0000_s1026" style="position:absolute;left:0;text-align:left;flip:x;z-index:251647997;visibility:visible;mso-wrap-style:square;mso-width-percent:0;mso-height-percent:0;mso-wrap-distance-left:9pt;mso-wrap-distance-top:0;mso-wrap-distance-right:9pt;mso-wrap-distance-bottom:0;mso-position-horizontal:absolute;mso-position-horizontal-relative:text;mso-position-vertical:absolute;mso-position-vertical-relative:text;mso-width-percent:0;mso-height-percent:0;mso-width-relative:margin;mso-height-relative:margin" from="389.7pt,9.45pt" to="407.25pt,66.4pt" o:gfxdata="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" strokecolor="#5b9bd5 [3204]" strokeweight=".5pt">
+              <v:line w14:anchorId="4376D7F1" id="直接连接符 76" o:spid="_x0000_s1026" style="position:absolute;left:0;text-align:left;flip:x;z-index:251645949;visibility:visible;mso-wrap-style:square;mso-width-percent:0;mso-height-percent:0;mso-wrap-distance-left:9pt;mso-wrap-distance-top:0;mso-wrap-distance-right:9pt;mso-wrap-distance-bottom:0;mso-position-horizontal:absolute;mso-position-horizontal-relative:text;mso-position-vertical:absolute;mso-position-vertical-relative:text;mso-width-percent:0;mso-height-percent:0;mso-width-relative:margin;mso-height-relative:margin" from="389.7pt,9.45pt" to="407.25pt,66.4pt" o:gfxdata="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" strokecolor="#5b9bd5 [3204]" strokeweight=".5pt">
                 <v:stroke joinstyle="miter"/>
               </v:line>
             </w:pict>
@@ -1313,7 +1313,7 @@
         <mc:AlternateContent>
           <mc:Choice Requires="wps">
             <w:drawing>
-              <wp:anchor distT="0" distB="0" distL="114300" distR="114300" simplePos="0" relativeHeight="251694080" behindDoc="0" locked="0" layoutInCell="1" allowOverlap="1" wp14:anchorId="0518219D" wp14:editId="09CE3292">
+              <wp:anchor distT="0" distB="0" distL="114300" distR="114300" simplePos="0" relativeHeight="251692032" behindDoc="0" locked="0" layoutInCell="1" allowOverlap="1" wp14:anchorId="0518219D" wp14:editId="09CE3292">
                 <wp:simplePos x="0" y="0"/>
                 <wp:positionH relativeFrom="column">
                   <wp:posOffset>1007981</wp:posOffset>
@@ -1373,7 +1373,7 @@
           </mc:Choice>
           <mc:Fallback>
             <w:pict>
-              <v:oval w14:anchorId="448E1C32" id="椭圆 63" o:spid="_x0000_s1026" style="position:absolute;left:0;text-align:left;margin-left:79.35pt;margin-top:6.65pt;width:31pt;height:31pt;z-index:251694080;visibility:visible;mso-wrap-style:square;mso-wrap-distance-left:9pt;mso-wrap-distance-top:0;mso-wrap-distance-right:9pt;mso-wrap-distance-bottom:0;mso-position-horizontal:absolute;mso-position-horizontal-relative:text;mso-position-vertical:absolute;mso-position-vertical-relative:text;v-text-anchor:middle" o:gfxdata="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" strokecolor="#1f4d78 [1604]" strokeweight="1pt">
+              <v:oval w14:anchorId="0EB2943B" id="椭圆 63" o:spid="_x0000_s1026" style="position:absolute;left:0;text-align:left;margin-left:79.35pt;margin-top:6.65pt;width:31pt;height:31pt;z-index:251692032;visibility:visible;mso-wrap-style:square;mso-wrap-distance-left:9pt;mso-wrap-distance-top:0;mso-wrap-distance-right:9pt;mso-wrap-distance-bottom:0;mso-position-horizontal:absolute;mso-position-horizontal-relative:text;mso-position-vertical:absolute;mso-position-vertical-relative:text;v-text-anchor:middle" o:gfxdata="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" strokecolor="#1f4d78 [1604]" strokeweight="1pt">
                 <v:fill r:id="rId7" o:title="" recolor="t" rotate="t" type="tile"/>
                 <v:stroke joinstyle="miter"/>
               </v:oval>
@@ -1388,7 +1388,7 @@
         <mc:AlternateContent>
           <mc:Choice Requires="wps">
             <w:drawing>
-              <wp:anchor distT="0" distB="0" distL="114300" distR="114300" simplePos="0" relativeHeight="251716608" behindDoc="0" locked="0" layoutInCell="1" allowOverlap="1" wp14:anchorId="4676B6CC" wp14:editId="534F8CF2">
+              <wp:anchor distT="0" distB="0" distL="114300" distR="114300" simplePos="0" relativeHeight="251714560" behindDoc="0" locked="0" layoutInCell="1" allowOverlap="1" wp14:anchorId="4676B6CC" wp14:editId="534F8CF2">
                 <wp:simplePos x="0" y="0"/>
                 <wp:positionH relativeFrom="leftMargin">
                   <wp:align>right</wp:align>
@@ -1442,7 +1442,7 @@
           </mc:Choice>
           <mc:Fallback>
             <w:pict>
-              <v:oval w14:anchorId="7ADCF786" id="椭圆 69" o:spid="_x0000_s1026" style="position:absolute;left:0;text-align:left;margin-left:-20.2pt;margin-top:16.75pt;width:31pt;height:31pt;z-index:251716608;visibility:visible;mso-wrap-style:square;mso-wrap-distance-left:9pt;mso-wrap-distance-top:0;mso-wrap-distance-right:9pt;mso-wrap-distance-bottom:0;mso-position-horizontal:right;mso-position-horizontal-relative:left-margin-area;mso-position-vertical:absolute;mso-position-vertical-relative:text;v-text-anchor:middle" o:gfxdata="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" fillcolor="white [3201]" strokecolor="#70ad47 [3209]" strokeweight="1pt">
+              <v:oval w14:anchorId="278CB218" id="椭圆 69" o:spid="_x0000_s1026" style="position:absolute;left:0;text-align:left;margin-left:-20.2pt;margin-top:16.75pt;width:31pt;height:31pt;z-index:251714560;visibility:visible;mso-wrap-style:square;mso-wrap-distance-left:9pt;mso-wrap-distance-top:0;mso-wrap-distance-right:9pt;mso-wrap-distance-bottom:0;mso-position-horizontal:right;mso-position-horizontal-relative:left-margin-area;mso-position-vertical:absolute;mso-position-vertical-relative:text;v-text-anchor:middle" o:gfxdata="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" fillcolor="white [3201]" strokecolor="#70ad47 [3209]" strokeweight="1pt">
                 <v:stroke joinstyle="miter"/>
                 <w10:wrap anchorx="margin"/>
               </v:oval>
@@ -1459,7 +1459,7 @@
         <mc:AlternateContent>
           <mc:Choice Requires="wps">
             <w:drawing>
-              <wp:anchor distT="0" distB="0" distL="114300" distR="114300" simplePos="0" relativeHeight="251722752" behindDoc="0" locked="0" layoutInCell="1" allowOverlap="1" wp14:anchorId="173282D0" wp14:editId="07D13524">
+              <wp:anchor distT="0" distB="0" distL="114300" distR="114300" simplePos="0" relativeHeight="251720704" behindDoc="0" locked="0" layoutInCell="1" allowOverlap="1" wp14:anchorId="173282D0" wp14:editId="07D13524">
                 <wp:simplePos x="0" y="0"/>
                 <wp:positionH relativeFrom="margin">
                   <wp:posOffset>5707572</wp:posOffset>
@@ -1513,7 +1513,7 @@
           </mc:Choice>
           <mc:Fallback>
             <w:pict>
-              <v:oval w14:anchorId="14FC70E8" id="椭圆 75" o:spid="_x0000_s1026" style="position:absolute;left:0;text-align:left;margin-left:449.4pt;margin-top:22.9pt;width:30.95pt;height:30.95pt;z-index:251722752;visibility:visible;mso-wrap-style:square;mso-wrap-distance-left:9pt;mso-wrap-distance-top:0;mso-wrap-distance-right:9pt;mso-wrap-distance-bottom:0;mso-position-horizontal:absolute;mso-position-horizontal-relative:margin;mso-position-vertical:absolute;mso-position-vertical-relative:text;v-text-anchor:middle" o:gfxdata="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" fillcolor="white [3201]" strokecolor="#70ad47 [3209]" strokeweight="1pt">
+              <v:oval w14:anchorId="5110D36D" id="椭圆 75" o:spid="_x0000_s1026" style="position:absolute;left:0;text-align:left;margin-left:449.4pt;margin-top:22.9pt;width:30.95pt;height:30.95pt;z-index:251720704;visibility:visible;mso-wrap-style:square;mso-wrap-distance-left:9pt;mso-wrap-distance-top:0;mso-wrap-distance-right:9pt;mso-wrap-distance-bottom:0;mso-position-horizontal:absolute;mso-position-horizontal-relative:margin;mso-position-vertical:absolute;mso-position-vertical-relative:text;v-text-anchor:middle" o:gfxdata="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" fillcolor="white [3201]" strokecolor="#70ad47 [3209]" strokeweight="1pt">
                 <v:stroke joinstyle="miter"/>
                 <w10:wrap anchorx="margin"/>
               </v:oval>
@@ -1530,7 +1530,7 @@
         <mc:AlternateContent>
           <mc:Choice Requires="wps">
             <w:drawing>
-              <wp:anchor distT="0" distB="0" distL="114300" distR="114300" simplePos="0" relativeHeight="251698176" behindDoc="0" locked="0" layoutInCell="1" allowOverlap="1" wp14:anchorId="7E487CA1" wp14:editId="3DE2262C">
+              <wp:anchor distT="0" distB="0" distL="114300" distR="114300" simplePos="0" relativeHeight="251696128" behindDoc="0" locked="0" layoutInCell="1" allowOverlap="1" wp14:anchorId="7E487CA1" wp14:editId="3DE2262C">
                 <wp:simplePos x="0" y="0"/>
                 <wp:positionH relativeFrom="margin">
                   <wp:posOffset>612140</wp:posOffset>
@@ -1585,7 +1585,7 @@
           </mc:Choice>
           <mc:Fallback>
             <w:pict>
-              <v:line w14:anchorId="750FEA10" id="直接连接符 62" o:spid="_x0000_s1026" style="position:absolute;left:0;text-align:left;flip:x;z-index:251698176;visibility:visible;mso-wrap-style:square;mso-width-percent:0;mso-height-percent:0;mso-wrap-distance-left:9pt;mso-wrap-distance-top:0;mso-wrap-distance-right:9pt;mso-wrap-distance-bottom:0;mso-position-horizontal:absolute;mso-position-horizontal-relative:margin;mso-position-vertical:absolute;mso-position-vertical-relative:text;mso-width-percent:0;mso-height-percent:0;mso-width-relative:margin;mso-height-relative:margin" from="48.2pt,2.85pt" to="84.2pt,58.05pt" o:gfxdata="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" strokecolor="#5b9bd5 [3204]" strokeweight=".5pt">
+              <v:line w14:anchorId="79695D89" id="直接连接符 62" o:spid="_x0000_s1026" style="position:absolute;left:0;text-align:left;flip:x;z-index:251696128;visibility:visible;mso-wrap-style:square;mso-width-percent:0;mso-height-percent:0;mso-wrap-distance-left:9pt;mso-wrap-distance-top:0;mso-wrap-distance-right:9pt;mso-wrap-distance-bottom:0;mso-position-horizontal:absolute;mso-position-horizontal-relative:margin;mso-position-vertical:absolute;mso-position-vertical-relative:text;mso-width-percent:0;mso-height-percent:0;mso-width-relative:margin;mso-height-relative:margin" from="48.2pt,2.85pt" to="84.2pt,58.05pt" o:gfxdata="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" strokecolor="#5b9bd5 [3204]" strokeweight=".5pt">
                 <v:stroke joinstyle="miter"/>
                 <w10:wrap anchorx="margin"/>
               </v:line>
@@ -1600,7 +1600,7 @@
         <mc:AlternateContent>
           <mc:Choice Requires="wps">
             <w:drawing>
-              <wp:anchor distT="0" distB="0" distL="114300" distR="114300" simplePos="0" relativeHeight="251645947" behindDoc="0" locked="0" layoutInCell="1" allowOverlap="1" wp14:anchorId="27DF3F3A" wp14:editId="3A89545C">
+              <wp:anchor distT="0" distB="0" distL="114300" distR="114300" simplePos="0" relativeHeight="251643899" behindDoc="0" locked="0" layoutInCell="1" allowOverlap="1" wp14:anchorId="27DF3F3A" wp14:editId="3A89545C">
                 <wp:simplePos x="0" y="0"/>
                 <wp:positionH relativeFrom="column">
                   <wp:posOffset>1313180</wp:posOffset>
@@ -1655,7 +1655,7 @@
           </mc:Choice>
           <mc:Fallback>
             <w:pict>
-              <v:line w14:anchorId="6AD78976" id="直接连接符 61" o:spid="_x0000_s1026" style="position:absolute;left:0;text-align:left;z-index:251645947;visibility:visible;mso-wrap-style:square;mso-width-percent:0;mso-height-percent:0;mso-wrap-distance-left:9pt;mso-wrap-distance-top:0;mso-wrap-distance-right:9pt;mso-wrap-distance-bottom:0;mso-position-horizontal:absolute;mso-position-horizontal-relative:text;mso-position-vertical:absolute;mso-position-vertical-relative:text;mso-width-percent:0;mso-height-percent:0;mso-width-relative:margin;mso-height-relative:margin" from="103.4pt,3.65pt" to="138.6pt,51.35pt" o:gfxdata="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" strokecolor="#5b9bd5 [3204]" strokeweight=".5pt">
+              <v:line w14:anchorId="678D84B0" id="直接连接符 61" o:spid="_x0000_s1026" style="position:absolute;left:0;text-align:left;z-index:251643899;visibility:visible;mso-wrap-style:square;mso-width-percent:0;mso-height-percent:0;mso-wrap-distance-left:9pt;mso-wrap-distance-top:0;mso-wrap-distance-right:9pt;mso-wrap-distance-bottom:0;mso-position-horizontal:absolute;mso-position-horizontal-relative:text;mso-position-vertical:absolute;mso-position-vertical-relative:text;mso-width-percent:0;mso-height-percent:0;mso-width-relative:margin;mso-height-relative:margin" from="103.4pt,3.65pt" to="138.6pt,51.35pt" o:gfxdata="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" strokecolor="#5b9bd5 [3204]" strokeweight=".5pt">
                 <v:stroke joinstyle="miter"/>
               </v:line>
             </w:pict>
@@ -1669,7 +1669,7 @@
         <mc:AlternateContent>
           <mc:Choice Requires="wpg">
             <w:drawing>
-              <wp:anchor distT="0" distB="0" distL="114300" distR="114300" simplePos="0" relativeHeight="251700224" behindDoc="0" locked="0" layoutInCell="1" allowOverlap="1" wp14:anchorId="4176216B" wp14:editId="6BECD119">
+              <wp:anchor distT="0" distB="0" distL="114300" distR="114300" simplePos="0" relativeHeight="251698176" behindDoc="0" locked="0" layoutInCell="1" allowOverlap="1" wp14:anchorId="4176216B" wp14:editId="6BECD119">
                 <wp:simplePos x="0" y="0"/>
                 <wp:positionH relativeFrom="margin">
                   <wp:posOffset>349250</wp:posOffset>
@@ -1770,7 +1770,7 @@
           </mc:Choice>
           <mc:Fallback>
             <w:pict>
-              <v:group w14:anchorId="1A585385" id="组合 57" o:spid="_x0000_s1026" style="position:absolute;left:0;text-align:left;margin-left:27.5pt;margin-top:47.15pt;width:32.6pt;height:40.95pt;z-index:251700224;mso-position-horizontal-relative:margin" coordsize="414156,520450" o:gfxdata="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">
+              <v:group w14:anchorId="3D53810A" id="组合 57" o:spid="_x0000_s1026" style="position:absolute;left:0;text-align:left;margin-left:27.5pt;margin-top:47.15pt;width:32.6pt;height:40.95pt;z-index:251698176;mso-position-horizontal-relative:margin" coordsize="414156,520450" o:gfxdata="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">
                 <v:oval id="椭圆 58" o:spid="_x0000_s1027" style="position:absolute;width:393065;height:393003;visibility:visible;mso-wrap-style:square;v-text-anchor:middle" o:gfxdata="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" fillcolor="white [3201]" strokecolor="#70ad47 [3209]" strokeweight="1pt">
                   <v:stroke joinstyle="miter"/>
                 </v:oval>
@@ -1790,7 +1790,7 @@
         <mc:AlternateContent>
           <mc:Choice Requires="wps">
             <w:drawing>
-              <wp:anchor distT="0" distB="0" distL="114300" distR="114300" simplePos="0" relativeHeight="251695104" behindDoc="0" locked="0" layoutInCell="1" allowOverlap="1" wp14:anchorId="771E9401" wp14:editId="6B20E82A">
+              <wp:anchor distT="0" distB="0" distL="114300" distR="114300" simplePos="0" relativeHeight="251693056" behindDoc="0" locked="0" layoutInCell="1" allowOverlap="1" wp14:anchorId="771E9401" wp14:editId="6B20E82A">
                 <wp:simplePos x="0" y="0"/>
                 <wp:positionH relativeFrom="column">
                   <wp:posOffset>1643380</wp:posOffset>
@@ -1844,7 +1844,7 @@
           </mc:Choice>
           <mc:Fallback>
             <w:pict>
-              <v:oval w14:anchorId="026DB865" id="椭圆 60" o:spid="_x0000_s1026" style="position:absolute;left:0;text-align:left;margin-left:129.4pt;margin-top:47.3pt;width:30.95pt;height:30.95pt;z-index:251695104;visibility:visible;mso-wrap-style:square;mso-wrap-distance-left:9pt;mso-wrap-distance-top:0;mso-wrap-distance-right:9pt;mso-wrap-distance-bottom:0;mso-position-horizontal:absolute;mso-position-horizontal-relative:text;mso-position-vertical:absolute;mso-position-vertical-relative:text;v-text-anchor:middle" o:gfxdata="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" fillcolor="white [3201]" strokecolor="#70ad47 [3209]" strokeweight="1pt">
+              <v:oval w14:anchorId="1063D15C" id="椭圆 60" o:spid="_x0000_s1026" style="position:absolute;left:0;text-align:left;margin-left:129.4pt;margin-top:47.3pt;width:30.95pt;height:30.95pt;z-index:251693056;visibility:visible;mso-wrap-style:square;mso-wrap-distance-left:9pt;mso-wrap-distance-top:0;mso-wrap-distance-right:9pt;mso-wrap-distance-bottom:0;mso-position-horizontal:absolute;mso-position-horizontal-relative:text;mso-position-vertical:absolute;mso-position-vertical-relative:text;v-text-anchor:middle" o:gfxdata="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" fillcolor="white [3201]" strokecolor="#70ad47 [3209]" strokeweight="1pt">
                 <v:stroke joinstyle="miter"/>
               </v:oval>
             </w:pict>
@@ -1858,7 +1858,7 @@
         <mc:AlternateContent>
           <mc:Choice Requires="wps">
             <w:drawing>
-              <wp:anchor distT="0" distB="0" distL="114300" distR="114300" simplePos="0" relativeHeight="251702272" behindDoc="0" locked="0" layoutInCell="1" allowOverlap="1" wp14:anchorId="6877928F" wp14:editId="4E3E692A">
+              <wp:anchor distT="0" distB="0" distL="114300" distR="114300" simplePos="0" relativeHeight="251700224" behindDoc="0" locked="0" layoutInCell="1" allowOverlap="1" wp14:anchorId="6877928F" wp14:editId="4E3E692A">
                 <wp:simplePos x="0" y="0"/>
                 <wp:positionH relativeFrom="margin">
                   <wp:posOffset>4737927</wp:posOffset>
@@ -1912,7 +1912,7 @@
           </mc:Choice>
           <mc:Fallback>
             <w:pict>
-              <v:oval w14:anchorId="05430395" id="椭圆 48" o:spid="_x0000_s1026" style="position:absolute;left:0;text-align:left;margin-left:373.05pt;margin-top:6.85pt;width:30.95pt;height:30.95pt;z-index:251702272;visibility:visible;mso-wrap-style:square;mso-wrap-distance-left:9pt;mso-wrap-distance-top:0;mso-wrap-distance-right:9pt;mso-wrap-distance-bottom:0;mso-position-horizontal:absolute;mso-position-horizontal-relative:margin;mso-position-vertical:absolute;mso-position-vertical-relative:text;v-text-anchor:middle" o:gfxdata="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" fillcolor="white [3201]" strokecolor="#70ad47 [3209]" strokeweight="1pt">
+              <v:oval w14:anchorId="27D62686" id="椭圆 48" o:spid="_x0000_s1026" style="position:absolute;left:0;text-align:left;margin-left:373.05pt;margin-top:6.85pt;width:30.95pt;height:30.95pt;z-index:251700224;visibility:visible;mso-wrap-style:square;mso-wrap-distance-left:9pt;mso-wrap-distance-top:0;mso-wrap-distance-right:9pt;mso-wrap-distance-bottom:0;mso-position-horizontal:absolute;mso-position-horizontal-relative:margin;mso-position-vertical:absolute;mso-position-vertical-relative:text;v-text-anchor:middle" o:gfxdata="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" fillcolor="white [3201]" strokecolor="#70ad47 [3209]" strokeweight="1pt">
                 <v:stroke joinstyle="miter"/>
                 <w10:wrap anchorx="margin"/>
               </v:oval>
@@ -1927,7 +1927,7 @@
         <mc:AlternateContent>
           <mc:Choice Requires="wpg">
             <w:drawing>
-              <wp:anchor distT="0" distB="0" distL="114300" distR="114300" simplePos="0" relativeHeight="251708416" behindDoc="0" locked="0" layoutInCell="1" allowOverlap="1" wp14:anchorId="4B555BB4" wp14:editId="24ABF45D">
+              <wp:anchor distT="0" distB="0" distL="114300" distR="114300" simplePos="0" relativeHeight="251706368" behindDoc="0" locked="0" layoutInCell="1" allowOverlap="1" wp14:anchorId="4B555BB4" wp14:editId="24ABF45D">
                 <wp:simplePos x="0" y="0"/>
                 <wp:positionH relativeFrom="column">
                   <wp:posOffset>4214392</wp:posOffset>
@@ -2028,7 +2028,7 @@
           </mc:Choice>
           <mc:Fallback>
             <w:pict>
-              <v:group w14:anchorId="6AA74301" id="组合 74" o:spid="_x0000_s1026" style="position:absolute;left:0;text-align:left;margin-left:331.85pt;margin-top:5.25pt;width:30.95pt;height:44.35pt;z-index:251708416" coordsize="3930,5629" o:gfxdata="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">
+              <v:group w14:anchorId="33B8B0C2" id="组合 74" o:spid="_x0000_s1026" style="position:absolute;left:0;text-align:left;margin-left:331.85pt;margin-top:5.25pt;width:30.95pt;height:44.35pt;z-index:251706368" coordsize="3930,5629" o:gfxdata="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">
                 <v:oval id="椭圆 46" o:spid="_x0000_s1027" style="position:absolute;width:3930;height:3930;visibility:visible;mso-wrap-style:square;v-text-anchor:middle" o:gfxdata="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" fillcolor="white [3201]" strokecolor="#70ad47 [3209]" strokeweight="1pt">
                   <v:stroke joinstyle="miter"/>
                 </v:oval>
@@ -2063,7 +2063,7 @@
         <mc:AlternateContent>
           <mc:Choice Requires="wps">
             <w:drawing>
-              <wp:anchor distT="0" distB="0" distL="114300" distR="114300" simplePos="0" relativeHeight="251751424" behindDoc="0" locked="0" layoutInCell="1" allowOverlap="1" wp14:anchorId="40E252CA" wp14:editId="458EE76C">
+              <wp:anchor distT="0" distB="0" distL="114300" distR="114300" simplePos="0" relativeHeight="251749376" behindDoc="0" locked="0" layoutInCell="1" allowOverlap="1" wp14:anchorId="40E252CA" wp14:editId="458EE76C">
                 <wp:simplePos x="0" y="0"/>
                 <wp:positionH relativeFrom="margin">
                   <wp:posOffset>2813685</wp:posOffset>
@@ -2158,7 +2158,7 @@
                 <v:stroke joinstyle="miter"/>
                 <v:path gradientshapeok="t" o:connecttype="rect"/>
               </v:shapetype>
-              <v:shape id="文本框 102" o:spid="_x0000_s1026" type="#_x0000_t202" style="position:absolute;left:0;text-align:left;margin-left:221.55pt;margin-top:10.85pt;width:29.3pt;height:31.8pt;z-index:251751424;visibility:visible;mso-wrap-style:square;mso-width-percent:0;mso-height-percent:0;mso-wrap-distance-left:9pt;mso-wrap-distance-top:0;mso-wrap-distance-right:9pt;mso-wrap-distance-bottom:0;mso-position-horizontal:absolute;mso-position-horizontal-relative:margin;mso-position-vertical:absolute;mso-position-vertical-relative:text;mso-width-percent:0;mso-height-percent:0;mso-width-relative:margin;mso-height-relative:margin;v-text-anchor:top" o:gfxdata="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" fillcolor="white [3201]" stroked="f" strokeweight=".5pt">
+              <v:shape id="文本框 102" o:spid="_x0000_s1026" type="#_x0000_t202" style="position:absolute;left:0;text-align:left;margin-left:221.55pt;margin-top:10.85pt;width:29.3pt;height:31.8pt;z-index:251749376;visibility:visible;mso-wrap-style:square;mso-width-percent:0;mso-height-percent:0;mso-wrap-distance-left:9pt;mso-wrap-distance-top:0;mso-wrap-distance-right:9pt;mso-wrap-distance-bottom:0;mso-position-horizontal:absolute;mso-position-horizontal-relative:margin;mso-position-vertical:absolute;mso-position-vertical-relative:text;mso-width-percent:0;mso-height-percent:0;mso-width-relative:margin;mso-height-relative:margin;v-text-anchor:top" o:gfxdata="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" fillcolor="white [3201]" stroked="f" strokeweight=".5pt">
                 <v:textbox>
                   <w:txbxContent>
                     <w:p>
@@ -2196,7 +2196,7 @@
         <mc:AlternateContent>
           <mc:Choice Requires="wps">
             <w:drawing>
-              <wp:anchor distT="0" distB="0" distL="114300" distR="114300" simplePos="0" relativeHeight="251749376" behindDoc="0" locked="0" layoutInCell="1" allowOverlap="1" wp14:anchorId="1651047C" wp14:editId="3D25D241">
+              <wp:anchor distT="0" distB="0" distL="114300" distR="114300" simplePos="0" relativeHeight="251747328" behindDoc="0" locked="0" layoutInCell="1" allowOverlap="1" wp14:anchorId="1651047C" wp14:editId="3D25D241">
                 <wp:simplePos x="0" y="0"/>
                 <wp:positionH relativeFrom="margin">
                   <wp:posOffset>1539092</wp:posOffset>
@@ -2287,7 +2287,7 @@
           </mc:Choice>
           <mc:Fallback>
             <w:pict>
-              <v:shape w14:anchorId="1651047C" id="文本框 101" o:spid="_x0000_s1027" type="#_x0000_t202" style="position:absolute;left:0;text-align:left;margin-left:121.2pt;margin-top:10.9pt;width:29.3pt;height:31.8pt;z-index:251749376;visibility:visible;mso-wrap-style:square;mso-width-percent:0;mso-height-percent:0;mso-wrap-distance-left:9pt;mso-wrap-distance-top:0;mso-wrap-distance-right:9pt;mso-wrap-distance-bottom:0;mso-position-horizontal:absolute;mso-position-horizontal-relative:margin;mso-position-vertical:absolute;mso-position-vertical-relative:text;mso-width-percent:0;mso-height-percent:0;mso-width-relative:margin;mso-height-relative:margin;v-text-anchor:top" o:gfxdata="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" fillcolor="white [3201]" stroked="f" strokeweight=".5pt">
+              <v:shape w14:anchorId="1651047C" id="文本框 101" o:spid="_x0000_s1027" type="#_x0000_t202" style="position:absolute;left:0;text-align:left;margin-left:121.2pt;margin-top:10.9pt;width:29.3pt;height:31.8pt;z-index:251747328;visibility:visible;mso-wrap-style:square;mso-width-percent:0;mso-height-percent:0;mso-wrap-distance-left:9pt;mso-wrap-distance-top:0;mso-wrap-distance-right:9pt;mso-wrap-distance-bottom:0;mso-position-horizontal:absolute;mso-position-horizontal-relative:margin;mso-position-vertical:absolute;mso-position-vertical-relative:text;mso-width-percent:0;mso-height-percent:0;mso-width-relative:margin;mso-height-relative:margin;v-text-anchor:top" o:gfxdata="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" fillcolor="white [3201]" stroked="f" strokeweight=".5pt">
                 <v:textbox>
                   <w:txbxContent>
                     <w:p>
@@ -2325,7 +2325,7 @@
         <mc:AlternateContent>
           <mc:Choice Requires="wps">
             <w:drawing>
-              <wp:anchor distT="0" distB="0" distL="114300" distR="114300" simplePos="0" relativeHeight="251747328" behindDoc="0" locked="0" layoutInCell="1" allowOverlap="1" wp14:anchorId="6EFFCCD8" wp14:editId="66627460">
+              <wp:anchor distT="0" distB="0" distL="114300" distR="114300" simplePos="0" relativeHeight="251745280" behindDoc="0" locked="0" layoutInCell="1" allowOverlap="1" wp14:anchorId="6EFFCCD8" wp14:editId="66627460">
                 <wp:simplePos x="0" y="0"/>
                 <wp:positionH relativeFrom="margin">
                   <wp:align>left</wp:align>
@@ -2416,7 +2416,7 @@
           </mc:Choice>
           <mc:Fallback>
             <w:pict>
-              <v:shape w14:anchorId="6EFFCCD8" id="文本框 99" o:spid="_x0000_s1028" type="#_x0000_t202" style="position:absolute;left:0;text-align:left;margin-left:0;margin-top:8.1pt;width:29.3pt;height:31.8pt;z-index:251747328;visibility:visible;mso-wrap-style:square;mso-width-percent:0;mso-height-percent:0;mso-wrap-distance-left:9pt;mso-wrap-distance-top:0;mso-wrap-distance-right:9pt;mso-wrap-distance-bottom:0;mso-position-horizontal:left;mso-position-horizontal-relative:margin;mso-position-vertical:absolute;mso-position-vertical-relative:text;mso-width-percent:0;mso-height-percent:0;mso-width-relative:margin;mso-height-relative:margin;v-text-anchor:top" o:gfxdata="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" fillcolor="white [3201]" stroked="f" strokeweight=".5pt">
+              <v:shape w14:anchorId="6EFFCCD8" id="文本框 99" o:spid="_x0000_s1028" type="#_x0000_t202" style="position:absolute;left:0;text-align:left;margin-left:0;margin-top:8.1pt;width:29.3pt;height:31.8pt;z-index:251745280;visibility:visible;mso-wrap-style:square;mso-width-percent:0;mso-height-percent:0;mso-wrap-distance-left:9pt;mso-wrap-distance-top:0;mso-wrap-distance-right:9pt;mso-wrap-distance-bottom:0;mso-position-horizontal:left;mso-position-horizontal-relative:margin;mso-position-vertical:absolute;mso-position-vertical-relative:text;mso-width-percent:0;mso-height-percent:0;mso-width-relative:margin;mso-height-relative:margin;v-text-anchor:top" o:gfxdata="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" fillcolor="white [3201]" stroked="f" strokeweight=".5pt">
                 <v:textbox>
                   <w:txbxContent>
                     <w:p>
@@ -2463,7 +2463,7 @@
         <mc:AlternateContent>
           <mc:Choice Requires="wps">
             <w:drawing>
-              <wp:anchor distT="0" distB="0" distL="114300" distR="114300" simplePos="0" relativeHeight="251740160" behindDoc="0" locked="0" layoutInCell="1" allowOverlap="1" wp14:anchorId="6A177518" wp14:editId="20F3FAFA">
+              <wp:anchor distT="0" distB="0" distL="114300" distR="114300" simplePos="0" relativeHeight="251738112" behindDoc="0" locked="0" layoutInCell="1" allowOverlap="1" wp14:anchorId="6A177518" wp14:editId="20F3FAFA">
                 <wp:simplePos x="0" y="0"/>
                 <wp:positionH relativeFrom="column">
                   <wp:posOffset>1529154</wp:posOffset>
@@ -2517,7 +2517,7 @@
           </mc:Choice>
           <mc:Fallback>
             <w:pict>
-              <v:oval w14:anchorId="537B4B6E" id="椭圆 90" o:spid="_x0000_s1026" style="position:absolute;left:0;text-align:left;margin-left:120.4pt;margin-top:15.7pt;width:31pt;height:31pt;z-index:251740160;visibility:visible;mso-wrap-style:square;mso-wrap-distance-left:9pt;mso-wrap-distance-top:0;mso-wrap-distance-right:9pt;mso-wrap-distance-bottom:0;mso-position-horizontal:absolute;mso-position-horizontal-relative:text;mso-position-vertical:absolute;mso-position-vertical-relative:text;v-text-anchor:middle" o:gfxdata="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" fillcolor="white [3201]" strokecolor="#70ad47 [3209]" strokeweight="1pt">
+              <v:oval w14:anchorId="0417BA16" id="椭圆 90" o:spid="_x0000_s1026" style="position:absolute;left:0;text-align:left;margin-left:120.4pt;margin-top:15.7pt;width:31pt;height:31pt;z-index:251738112;visibility:visible;mso-wrap-style:square;mso-wrap-distance-left:9pt;mso-wrap-distance-top:0;mso-wrap-distance-right:9pt;mso-wrap-distance-bottom:0;mso-position-horizontal:absolute;mso-position-horizontal-relative:text;mso-position-vertical:absolute;mso-position-vertical-relative:text;v-text-anchor:middle" o:gfxdata="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" fillcolor="white [3201]" strokecolor="#70ad47 [3209]" strokeweight="1pt">
                 <v:stroke joinstyle="miter"/>
               </v:oval>
             </w:pict>
@@ -2533,7 +2533,7 @@
         <mc:AlternateContent>
           <mc:Choice Requires="wps">
             <w:drawing>
-              <wp:anchor distT="0" distB="0" distL="114300" distR="114300" simplePos="0" relativeHeight="251746304" behindDoc="0" locked="0" layoutInCell="1" allowOverlap="1" wp14:anchorId="4AF019D1" wp14:editId="781B4E53">
+              <wp:anchor distT="0" distB="0" distL="114300" distR="114300" simplePos="0" relativeHeight="251744256" behindDoc="0" locked="0" layoutInCell="1" allowOverlap="1" wp14:anchorId="4AF019D1" wp14:editId="781B4E53">
                 <wp:simplePos x="0" y="0"/>
                 <wp:positionH relativeFrom="column">
                   <wp:posOffset>2794532</wp:posOffset>
@@ -2587,7 +2587,7 @@
           </mc:Choice>
           <mc:Fallback>
             <w:pict>
-              <v:oval w14:anchorId="024E3F30" id="椭圆 93" o:spid="_x0000_s1026" style="position:absolute;left:0;text-align:left;margin-left:220.05pt;margin-top:.9pt;width:31pt;height:31pt;z-index:251746304;visibility:visible;mso-wrap-style:square;mso-wrap-distance-left:9pt;mso-wrap-distance-top:0;mso-wrap-distance-right:9pt;mso-wrap-distance-bottom:0;mso-position-horizontal:absolute;mso-position-horizontal-relative:text;mso-position-vertical:absolute;mso-position-vertical-relative:text;v-text-anchor:middle" o:gfxdata="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" fillcolor="white [3201]" strokecolor="#70ad47 [3209]" strokeweight="1pt">
+              <v:oval w14:anchorId="65C9CD8A" id="椭圆 93" o:spid="_x0000_s1026" style="position:absolute;left:0;text-align:left;margin-left:220.05pt;margin-top:.9pt;width:31pt;height:31pt;z-index:251744256;visibility:visible;mso-wrap-style:square;mso-wrap-distance-left:9pt;mso-wrap-distance-top:0;mso-wrap-distance-right:9pt;mso-wrap-distance-bottom:0;mso-position-horizontal:absolute;mso-position-horizontal-relative:text;mso-position-vertical:absolute;mso-position-vertical-relative:text;v-text-anchor:middle" o:gfxdata="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" fillcolor="white [3201]" strokecolor="#70ad47 [3209]" strokeweight="1pt">
                 <v:stroke joinstyle="miter"/>
               </v:oval>
             </w:pict>
@@ -2601,7 +2601,7 @@
         <mc:AlternateContent>
           <mc:Choice Requires="wps">
             <w:drawing>
-              <wp:anchor distT="0" distB="0" distL="114300" distR="114300" simplePos="0" relativeHeight="251736064" behindDoc="0" locked="0" layoutInCell="1" allowOverlap="1" wp14:anchorId="4A98B977" wp14:editId="600FF90C">
+              <wp:anchor distT="0" distB="0" distL="114300" distR="114300" simplePos="0" relativeHeight="251734016" behindDoc="0" locked="0" layoutInCell="1" allowOverlap="1" wp14:anchorId="4A98B977" wp14:editId="600FF90C">
                 <wp:simplePos x="0" y="0"/>
                 <wp:positionH relativeFrom="column">
                   <wp:posOffset>0</wp:posOffset>
@@ -2655,7 +2655,7 @@
           </mc:Choice>
           <mc:Fallback>
             <w:pict>
-              <v:oval w14:anchorId="0CA011DF" id="椭圆 88" o:spid="_x0000_s1026" style="position:absolute;left:0;text-align:left;margin-left:0;margin-top:-.05pt;width:31pt;height:31pt;z-index:251736064;visibility:visible;mso-wrap-style:square;mso-wrap-distance-left:9pt;mso-wrap-distance-top:0;mso-wrap-distance-right:9pt;mso-wrap-distance-bottom:0;mso-position-horizontal:absolute;mso-position-horizontal-relative:text;mso-position-vertical:absolute;mso-position-vertical-relative:text;v-text-anchor:middle" o:gfxdata="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" fillcolor="white [3201]" strokecolor="#70ad47 [3209]" strokeweight="1pt">
+              <v:oval w14:anchorId="46C06869" id="椭圆 88" o:spid="_x0000_s1026" style="position:absolute;left:0;text-align:left;margin-left:0;margin-top:-.05pt;width:31pt;height:31pt;z-index:251734016;visibility:visible;mso-wrap-style:square;mso-wrap-distance-left:9pt;mso-wrap-distance-top:0;mso-wrap-distance-right:9pt;mso-wrap-distance-bottom:0;mso-position-horizontal:absolute;mso-position-horizontal-relative:text;mso-position-vertical:absolute;mso-position-vertical-relative:text;v-text-anchor:middle" o:gfxdata="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" fillcolor="white [3201]" strokecolor="#70ad47 [3209]" strokeweight="1pt">
                 <v:stroke joinstyle="miter"/>
               </v:oval>
             </w:pict>
@@ -2671,7 +2671,7 @@
         <mc:AlternateContent>
           <mc:Choice Requires="wps">
             <w:drawing>
-              <wp:anchor distT="0" distB="0" distL="114300" distR="114300" simplePos="0" relativeHeight="251635697" behindDoc="0" locked="0" layoutInCell="1" allowOverlap="1" wp14:anchorId="5FD233FF" wp14:editId="1E21BA65">
+              <wp:anchor distT="0" distB="0" distL="114300" distR="114300" simplePos="0" relativeHeight="251633649" behindDoc="0" locked="0" layoutInCell="1" allowOverlap="1" wp14:anchorId="5FD233FF" wp14:editId="1E21BA65">
                 <wp:simplePos x="0" y="0"/>
                 <wp:positionH relativeFrom="column">
                   <wp:posOffset>3059903</wp:posOffset>
@@ -2726,7 +2726,7 @@
           </mc:Choice>
           <mc:Fallback>
             <w:pict>
-              <v:line w14:anchorId="46A667BC" id="直接连接符 98" o:spid="_x0000_s1026" style="position:absolute;left:0;text-align:left;z-index:251635697;visibility:visible;mso-wrap-style:square;mso-width-percent:0;mso-height-percent:0;mso-wrap-distance-left:9pt;mso-wrap-distance-top:0;mso-wrap-distance-right:9pt;mso-wrap-distance-bottom:0;mso-position-horizontal:absolute;mso-position-horizontal-relative:text;mso-position-vertical:absolute;mso-position-vertical-relative:text;mso-width-percent:0;mso-height-percent:0;mso-width-relative:margin;mso-height-relative:margin" from="240.95pt,1.2pt" to="276.15pt,43.85pt" o:gfxdata="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" strokecolor="#5b9bd5 [3204]" strokeweight=".5pt">
+              <v:line w14:anchorId="7330642B" id="直接连接符 98" o:spid="_x0000_s1026" style="position:absolute;left:0;text-align:left;z-index:251633649;visibility:visible;mso-wrap-style:square;mso-width-percent:0;mso-height-percent:0;mso-wrap-distance-left:9pt;mso-wrap-distance-top:0;mso-wrap-distance-right:9pt;mso-wrap-distance-bottom:0;mso-position-horizontal:absolute;mso-position-horizontal-relative:text;mso-position-vertical:absolute;mso-position-vertical-relative:text;mso-width-percent:0;mso-height-percent:0;mso-width-relative:margin;mso-height-relative:margin" from="240.95pt,1.2pt" to="276.15pt,43.85pt" o:gfxdata="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" strokecolor="#5b9bd5 [3204]" strokeweight=".5pt">
                 <v:stroke joinstyle="miter"/>
               </v:line>
             </w:pict>
@@ -2740,7 +2740,7 @@
         <mc:AlternateContent>
           <mc:Choice Requires="wps">
             <w:drawing>
-              <wp:anchor distT="0" distB="0" distL="114300" distR="114300" simplePos="0" relativeHeight="251637747" behindDoc="0" locked="0" layoutInCell="1" allowOverlap="1" wp14:anchorId="0EF878BB" wp14:editId="6D3C4EB6">
+              <wp:anchor distT="0" distB="0" distL="114300" distR="114300" simplePos="0" relativeHeight="251635699" behindDoc="0" locked="0" layoutInCell="1" allowOverlap="1" wp14:anchorId="0EF878BB" wp14:editId="6D3C4EB6">
                 <wp:simplePos x="0" y="0"/>
                 <wp:positionH relativeFrom="column">
                   <wp:posOffset>2613424</wp:posOffset>
@@ -2795,7 +2795,7 @@
           </mc:Choice>
           <mc:Fallback>
             <w:pict>
-              <v:line w14:anchorId="2495BA37" id="直接连接符 96" o:spid="_x0000_s1026" style="position:absolute;left:0;text-align:left;flip:x;z-index:251637747;visibility:visible;mso-wrap-style:square;mso-width-percent:0;mso-height-percent:0;mso-wrap-distance-left:9pt;mso-wrap-distance-top:0;mso-wrap-distance-right:9pt;mso-wrap-distance-bottom:0;mso-position-horizontal:absolute;mso-position-horizontal-relative:text;mso-position-vertical:absolute;mso-position-vertical-relative:text;mso-width-percent:0;mso-height-percent:0;mso-width-relative:margin;mso-height-relative:margin" from="205.8pt,1.25pt" to="235.05pt,45.6pt" o:gfxdata="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" strokecolor="#5b9bd5 [3204]" strokeweight=".5pt">
+              <v:line w14:anchorId="413E95A9" id="直接连接符 96" o:spid="_x0000_s1026" style="position:absolute;left:0;text-align:left;flip:x;z-index:251635699;visibility:visible;mso-wrap-style:square;mso-width-percent:0;mso-height-percent:0;mso-wrap-distance-left:9pt;mso-wrap-distance-top:0;mso-wrap-distance-right:9pt;mso-wrap-distance-bottom:0;mso-position-horizontal:absolute;mso-position-horizontal-relative:text;mso-position-vertical:absolute;mso-position-vertical-relative:text;mso-width-percent:0;mso-height-percent:0;mso-width-relative:margin;mso-height-relative:margin" from="205.8pt,1.25pt" to="235.05pt,45.6pt" o:gfxdata="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" strokecolor="#5b9bd5 [3204]" strokeweight=".5pt">
                 <v:stroke joinstyle="miter"/>
               </v:line>
             </w:pict>
@@ -2809,7 +2809,7 @@
         <mc:AlternateContent>
           <mc:Choice Requires="wps">
             <w:drawing>
-              <wp:anchor distT="0" distB="0" distL="114300" distR="114300" simplePos="0" relativeHeight="251639797" behindDoc="0" locked="0" layoutInCell="1" allowOverlap="1" wp14:anchorId="3DA47F79" wp14:editId="6ABB1966">
+              <wp:anchor distT="0" distB="0" distL="114300" distR="114300" simplePos="0" relativeHeight="251637749" behindDoc="0" locked="0" layoutInCell="1" allowOverlap="1" wp14:anchorId="3DA47F79" wp14:editId="6ABB1966">
                 <wp:simplePos x="0" y="0"/>
                 <wp:positionH relativeFrom="column">
                   <wp:posOffset>1327771</wp:posOffset>
@@ -2864,7 +2864,7 @@
           </mc:Choice>
           <mc:Fallback>
             <w:pict>
-              <v:line w14:anchorId="7D11982D" id="直接连接符 95" o:spid="_x0000_s1026" style="position:absolute;left:0;text-align:left;flip:x;z-index:251639797;visibility:visible;mso-wrap-style:square;mso-width-percent:0;mso-height-percent:0;mso-wrap-distance-left:9pt;mso-wrap-distance-top:0;mso-wrap-distance-right:9pt;mso-wrap-distance-bottom:0;mso-position-horizontal:absolute;mso-position-horizontal-relative:text;mso-position-vertical:absolute;mso-position-vertical-relative:text;mso-width-percent:0;mso-height-percent:0;mso-width-relative:margin;mso-height-relative:margin" from="104.55pt,1.25pt" to="133.8pt,45.6pt" o:gfxdata="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" strokecolor="#5b9bd5 [3204]" strokeweight=".5pt">
+              <v:line w14:anchorId="0E48D5BD" id="直接连接符 95" o:spid="_x0000_s1026" style="position:absolute;left:0;text-align:left;flip:x;z-index:251637749;visibility:visible;mso-wrap-style:square;mso-width-percent:0;mso-height-percent:0;mso-wrap-distance-left:9pt;mso-wrap-distance-top:0;mso-wrap-distance-right:9pt;mso-wrap-distance-bottom:0;mso-position-horizontal:absolute;mso-position-horizontal-relative:text;mso-position-vertical:absolute;mso-position-vertical-relative:text;mso-width-percent:0;mso-height-percent:0;mso-width-relative:margin;mso-height-relative:margin" from="104.55pt,1.25pt" to="133.8pt,45.6pt" o:gfxdata="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" strokecolor="#5b9bd5 [3204]" strokeweight=".5pt">
                 <v:stroke joinstyle="miter"/>
               </v:line>
             </w:pict>
@@ -2885,7 +2885,7 @@
         <mc:AlternateContent>
           <mc:Choice Requires="wps">
             <w:drawing>
-              <wp:anchor distT="0" distB="0" distL="114300" distR="114300" simplePos="0" relativeHeight="251753472" behindDoc="0" locked="0" layoutInCell="1" allowOverlap="1" wp14:anchorId="26CA5318" wp14:editId="3AE28EEB">
+              <wp:anchor distT="0" distB="0" distL="114300" distR="114300" simplePos="0" relativeHeight="251751424" behindDoc="0" locked="0" layoutInCell="1" allowOverlap="1" wp14:anchorId="26CA5318" wp14:editId="3AE28EEB">
                 <wp:simplePos x="0" y="0"/>
                 <wp:positionH relativeFrom="margin">
                   <wp:posOffset>4194544</wp:posOffset>
@@ -2970,7 +2970,7 @@
           </mc:Choice>
           <mc:Fallback>
             <w:pict>
-              <v:shape w14:anchorId="26CA5318" id="文本框 103" o:spid="_x0000_s1029" type="#_x0000_t202" style="position:absolute;left:0;text-align:left;margin-left:330.3pt;margin-top:.45pt;width:42.7pt;height:31.8pt;z-index:251753472;visibility:visible;mso-wrap-style:square;mso-width-percent:0;mso-height-percent:0;mso-wrap-distance-left:9pt;mso-wrap-distance-top:0;mso-wrap-distance-right:9pt;mso-wrap-distance-bottom:0;mso-position-horizontal:absolute;mso-position-horizontal-relative:margin;mso-position-vertical:absolute;mso-position-vertical-relative:text;mso-width-percent:0;mso-height-percent:0;mso-width-relative:margin;mso-height-relative:margin;v-text-anchor:top" o:gfxdata="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" fillcolor="white [3201]" stroked="f" strokeweight=".5pt">
+              <v:shape w14:anchorId="26CA5318" id="文本框 103" o:spid="_x0000_s1029" type="#_x0000_t202" style="position:absolute;left:0;text-align:left;margin-left:330.3pt;margin-top:.45pt;width:42.7pt;height:31.8pt;z-index:251751424;visibility:visible;mso-wrap-style:square;mso-width-percent:0;mso-height-percent:0;mso-wrap-distance-left:9pt;mso-wrap-distance-top:0;mso-wrap-distance-right:9pt;mso-wrap-distance-bottom:0;mso-position-horizontal:absolute;mso-position-horizontal-relative:margin;mso-position-vertical:absolute;mso-position-vertical-relative:text;mso-width-percent:0;mso-height-percent:0;mso-width-relative:margin;mso-height-relative:margin;v-text-anchor:top" o:gfxdata="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" fillcolor="white [3201]" stroked="f" strokeweight=".5pt">
                 <v:textbox>
                   <w:txbxContent>
                     <w:p>
@@ -3002,7 +3002,7 @@
         <mc:AlternateContent>
           <mc:Choice Requires="wps">
             <w:drawing>
-              <wp:anchor distT="0" distB="0" distL="114300" distR="114300" simplePos="0" relativeHeight="251744256" behindDoc="0" locked="0" layoutInCell="1" allowOverlap="1" wp14:anchorId="2091A6FD" wp14:editId="0EBFF4AE">
+              <wp:anchor distT="0" distB="0" distL="114300" distR="114300" simplePos="0" relativeHeight="251742208" behindDoc="0" locked="0" layoutInCell="1" allowOverlap="1" wp14:anchorId="2091A6FD" wp14:editId="0EBFF4AE">
                 <wp:simplePos x="0" y="0"/>
                 <wp:positionH relativeFrom="margin">
                   <wp:align>center</wp:align>
@@ -3056,7 +3056,7 @@
           </mc:Choice>
           <mc:Fallback>
             <w:pict>
-              <v:oval w14:anchorId="4ECFEF14" id="椭圆 92" o:spid="_x0000_s1026" style="position:absolute;left:0;text-align:left;margin-left:0;margin-top:15.75pt;width:30.95pt;height:30.95pt;z-index:251744256;visibility:visible;mso-wrap-style:square;mso-wrap-distance-left:9pt;mso-wrap-distance-top:0;mso-wrap-distance-right:9pt;mso-wrap-distance-bottom:0;mso-position-horizontal:center;mso-position-horizontal-relative:margin;mso-position-vertical:absolute;mso-position-vertical-relative:text;v-text-anchor:middle" o:gfxdata="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" fillcolor="white [3201]" strokecolor="#70ad47 [3209]" strokeweight="1pt">
+              <v:oval w14:anchorId="28A44B0B" id="椭圆 92" o:spid="_x0000_s1026" style="position:absolute;left:0;text-align:left;margin-left:0;margin-top:15.75pt;width:30.95pt;height:30.95pt;z-index:251742208;visibility:visible;mso-wrap-style:square;mso-wrap-distance-left:9pt;mso-wrap-distance-top:0;mso-wrap-distance-right:9pt;mso-wrap-distance-bottom:0;mso-position-horizontal:center;mso-position-horizontal-relative:margin;mso-position-vertical:absolute;mso-position-vertical-relative:text;v-text-anchor:middle" o:gfxdata="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" fillcolor="white [3201]" strokecolor="#70ad47 [3209]" strokeweight="1pt">
                 <v:stroke joinstyle="miter"/>
                 <w10:wrap anchorx="margin"/>
               </v:oval>
@@ -3073,7 +3073,7 @@
         <mc:AlternateContent>
           <mc:Choice Requires="wps">
             <w:drawing>
-              <wp:anchor distT="0" distB="0" distL="114300" distR="114300" simplePos="0" relativeHeight="251638772" behindDoc="0" locked="0" layoutInCell="1" allowOverlap="1" wp14:anchorId="751A7699" wp14:editId="1344BF0D">
+              <wp:anchor distT="0" distB="0" distL="114300" distR="114300" simplePos="0" relativeHeight="251636724" behindDoc="0" locked="0" layoutInCell="1" allowOverlap="1" wp14:anchorId="751A7699" wp14:editId="1344BF0D">
                 <wp:simplePos x="0" y="0"/>
                 <wp:positionH relativeFrom="column">
                   <wp:posOffset>2262520</wp:posOffset>
@@ -3128,7 +3128,7 @@
           </mc:Choice>
           <mc:Fallback>
             <w:pict>
-              <v:line w14:anchorId="69185A81" id="直接连接符 97" o:spid="_x0000_s1026" style="position:absolute;left:0;text-align:left;flip:x;z-index:251638772;visibility:visible;mso-wrap-style:square;mso-width-percent:0;mso-height-percent:0;mso-wrap-distance-left:9pt;mso-wrap-distance-top:0;mso-wrap-distance-right:9pt;mso-wrap-distance-bottom:0;mso-position-horizontal:absolute;mso-position-horizontal-relative:text;mso-position-vertical:absolute;mso-position-vertical-relative:text;mso-width-percent:0;mso-height-percent:0;mso-width-relative:margin;mso-height-relative:margin" from="178.15pt,14.4pt" to="207.4pt,58.75pt" o:gfxdata="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" strokecolor="#5b9bd5 [3204]" strokeweight=".5pt">
+              <v:line w14:anchorId="54239ADC" id="直接连接符 97" o:spid="_x0000_s1026" style="position:absolute;left:0;text-align:left;flip:x;z-index:251636724;visibility:visible;mso-wrap-style:square;mso-width-percent:0;mso-height-percent:0;mso-wrap-distance-left:9pt;mso-wrap-distance-top:0;mso-wrap-distance-right:9pt;mso-wrap-distance-bottom:0;mso-position-horizontal:absolute;mso-position-horizontal-relative:text;mso-position-vertical:absolute;mso-position-vertical-relative:text;mso-width-percent:0;mso-height-percent:0;mso-width-relative:margin;mso-height-relative:margin" from="178.15pt,14.4pt" to="207.4pt,58.75pt" o:gfxdata="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" strokecolor="#5b9bd5 [3204]" strokeweight=".5pt">
                 <v:stroke joinstyle="miter"/>
               </v:line>
             </w:pict>
@@ -3142,7 +3142,7 @@
         <mc:AlternateContent>
           <mc:Choice Requires="wps">
             <w:drawing>
-              <wp:anchor distT="0" distB="0" distL="114300" distR="114300" simplePos="0" relativeHeight="251738112" behindDoc="0" locked="0" layoutInCell="1" allowOverlap="1" wp14:anchorId="4F6205C0" wp14:editId="7E838125">
+              <wp:anchor distT="0" distB="0" distL="114300" distR="114300" simplePos="0" relativeHeight="251736064" behindDoc="0" locked="0" layoutInCell="1" allowOverlap="1" wp14:anchorId="4F6205C0" wp14:editId="7E838125">
                 <wp:simplePos x="0" y="0"/>
                 <wp:positionH relativeFrom="column">
                   <wp:posOffset>1082188</wp:posOffset>
@@ -3196,7 +3196,7 @@
           </mc:Choice>
           <mc:Fallback>
             <w:pict>
-              <v:oval w14:anchorId="7EE47397" id="椭圆 89" o:spid="_x0000_s1026" style="position:absolute;left:0;text-align:left;margin-left:85.2pt;margin-top:1pt;width:31pt;height:31pt;z-index:251738112;visibility:visible;mso-wrap-style:square;mso-wrap-distance-left:9pt;mso-wrap-distance-top:0;mso-wrap-distance-right:9pt;mso-wrap-distance-bottom:0;mso-position-horizontal:absolute;mso-position-horizontal-relative:text;mso-position-vertical:absolute;mso-position-vertical-relative:text;v-text-anchor:middle" o:gfxdata="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" fillcolor="white [3201]" strokecolor="#70ad47 [3209]" strokeweight="1pt">
+              <v:oval w14:anchorId="1A2D209E" id="椭圆 89" o:spid="_x0000_s1026" style="position:absolute;left:0;text-align:left;margin-left:85.2pt;margin-top:1pt;width:31pt;height:31pt;z-index:251736064;visibility:visible;mso-wrap-style:square;mso-wrap-distance-left:9pt;mso-wrap-distance-top:0;mso-wrap-distance-right:9pt;mso-wrap-distance-bottom:0;mso-position-horizontal:absolute;mso-position-horizontal-relative:text;mso-position-vertical:absolute;mso-position-vertical-relative:text;v-text-anchor:middle" o:gfxdata="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" fillcolor="white [3201]" strokecolor="#70ad47 [3209]" strokeweight="1pt">
                 <v:stroke joinstyle="miter"/>
               </v:oval>
             </w:pict>
@@ -3210,7 +3210,7 @@
         <mc:AlternateContent>
           <mc:Choice Requires="wps">
             <w:drawing>
-              <wp:anchor distT="0" distB="0" distL="114300" distR="114300" simplePos="0" relativeHeight="251636722" behindDoc="0" locked="0" layoutInCell="1" allowOverlap="1" wp14:anchorId="15FE65F3" wp14:editId="5B99D858">
+              <wp:anchor distT="0" distB="0" distL="114300" distR="114300" simplePos="0" relativeHeight="251634674" behindDoc="0" locked="0" layoutInCell="1" allowOverlap="1" wp14:anchorId="15FE65F3" wp14:editId="5B99D858">
                 <wp:simplePos x="0" y="0"/>
                 <wp:positionH relativeFrom="margin">
                   <wp:posOffset>3304924</wp:posOffset>
@@ -3264,7 +3264,7 @@
           </mc:Choice>
           <mc:Fallback>
             <w:pict>
-              <v:oval w14:anchorId="41F05FAE" id="椭圆 94" o:spid="_x0000_s1026" style="position:absolute;left:0;text-align:left;margin-left:260.25pt;margin-top:1pt;width:30.95pt;height:30.95pt;z-index:251636722;visibility:visible;mso-wrap-style:square;mso-wrap-distance-left:9pt;mso-wrap-distance-top:0;mso-wrap-distance-right:9pt;mso-wrap-distance-bottom:0;mso-position-horizontal:absolute;mso-position-horizontal-relative:margin;mso-position-vertical:absolute;mso-position-vertical-relative:text;v-text-anchor:middle" o:gfxdata="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" fillcolor="white [3201]" strokecolor="#70ad47 [3209]" strokeweight="1pt">
+              <v:oval w14:anchorId="2F2B712D" id="椭圆 94" o:spid="_x0000_s1026" style="position:absolute;left:0;text-align:left;margin-left:260.25pt;margin-top:1pt;width:30.95pt;height:30.95pt;z-index:251634674;visibility:visible;mso-wrap-style:square;mso-wrap-distance-left:9pt;mso-wrap-distance-top:0;mso-wrap-distance-right:9pt;mso-wrap-distance-bottom:0;mso-position-horizontal:absolute;mso-position-horizontal-relative:margin;mso-position-vertical:absolute;mso-position-vertical-relative:text;v-text-anchor:middle" o:gfxdata="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" fillcolor="white [3201]" strokecolor="#70ad47 [3209]" strokeweight="1pt">
                 <v:stroke joinstyle="miter"/>
                 <w10:wrap anchorx="margin"/>
               </v:oval>
@@ -3287,7 +3287,7 @@
         <mc:AlternateContent>
           <mc:Choice Requires="wps">
             <w:drawing>
-              <wp:anchor distT="0" distB="0" distL="114300" distR="114300" simplePos="0" relativeHeight="251742208" behindDoc="0" locked="0" layoutInCell="1" allowOverlap="1" wp14:anchorId="615CD5BD" wp14:editId="4180A3C1">
+              <wp:anchor distT="0" distB="0" distL="114300" distR="114300" simplePos="0" relativeHeight="251740160" behindDoc="0" locked="0" layoutInCell="1" allowOverlap="1" wp14:anchorId="615CD5BD" wp14:editId="4180A3C1">
                 <wp:simplePos x="0" y="0"/>
                 <wp:positionH relativeFrom="column">
                   <wp:posOffset>1996632</wp:posOffset>
@@ -3341,7 +3341,7 @@
           </mc:Choice>
           <mc:Fallback>
             <w:pict>
-              <v:oval w14:anchorId="0D6D0DFD" id="椭圆 91" o:spid="_x0000_s1026" style="position:absolute;left:0;text-align:left;margin-left:157.2pt;margin-top:8.3pt;width:31pt;height:31pt;z-index:251742208;visibility:visible;mso-wrap-style:square;mso-wrap-distance-left:9pt;mso-wrap-distance-top:0;mso-wrap-distance-right:9pt;mso-wrap-distance-bottom:0;mso-position-horizontal:absolute;mso-position-horizontal-relative:text;mso-position-vertical:absolute;mso-position-vertical-relative:text;v-text-anchor:middle" o:gfxdata="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" fillcolor="white [3201]" strokecolor="#70ad47 [3209]" strokeweight="1pt">
+              <v:oval w14:anchorId="38FF21CD" id="椭圆 91" o:spid="_x0000_s1026" style="position:absolute;left:0;text-align:left;margin-left:157.2pt;margin-top:8.3pt;width:31pt;height:31pt;z-index:251740160;visibility:visible;mso-wrap-style:square;mso-wrap-distance-left:9pt;mso-wrap-distance-top:0;mso-wrap-distance-right:9pt;mso-wrap-distance-bottom:0;mso-position-horizontal:absolute;mso-position-horizontal-relative:text;mso-position-vertical:absolute;mso-position-vertical-relative:text;v-text-anchor:middle" o:gfxdata="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" fillcolor="white [3201]" strokecolor="#70ad47 [3209]" strokeweight="1pt">
                 <v:stroke joinstyle="miter"/>
               </v:oval>
             </w:pict>
@@ -3561,7 +3561,6 @@
                 <w:sz w:val="32"/>
               </w:rPr>
             </w:pPr>
-            <w:proofErr w:type="spellStart"/>
             <w:r>
               <w:rPr>
                 <w:rFonts w:asciiTheme="minorEastAsia" w:hAnsiTheme="minorEastAsia" w:hint="eastAsia"/>
@@ -3577,7 +3576,6 @@
               </w:rPr>
               <w:t>n</w:t>
             </w:r>
-            <w:proofErr w:type="spellEnd"/>
           </w:p>
         </w:tc>
         <w:tc>
@@ -3594,7 +3592,6 @@
                 <w:sz w:val="32"/>
               </w:rPr>
             </w:pPr>
-            <w:proofErr w:type="spellStart"/>
             <w:r>
               <w:rPr>
                 <w:rFonts w:asciiTheme="minorEastAsia" w:hAnsiTheme="minorEastAsia" w:hint="eastAsia"/>
@@ -3610,7 +3607,6 @@
               </w:rPr>
               <w:t>n</w:t>
             </w:r>
-            <w:proofErr w:type="spellEnd"/>
           </w:p>
         </w:tc>
       </w:tr>
@@ -3627,7 +3623,7 @@
         <mc:AlternateContent>
           <mc:Choice Requires="wps">
             <w:drawing>
-              <wp:anchor distT="0" distB="0" distL="114300" distR="114300" simplePos="0" relativeHeight="251755520" behindDoc="0" locked="0" layoutInCell="1" allowOverlap="1" wp14:anchorId="3BC9BFF2" wp14:editId="45D57058">
+              <wp:anchor distT="0" distB="0" distL="114300" distR="114300" simplePos="0" relativeHeight="251753472" behindDoc="0" locked="0" layoutInCell="1" allowOverlap="1" wp14:anchorId="1475CE22" wp14:editId="06719C70">
                 <wp:simplePos x="0" y="0"/>
                 <wp:positionH relativeFrom="margin">
                   <wp:posOffset>728330</wp:posOffset>
@@ -3711,7 +3707,7 @@
           </mc:Choice>
           <mc:Fallback>
             <w:pict>
-              <v:shape w14:anchorId="3BC9BFF2" id="文本框 104" o:spid="_x0000_s1030" type="#_x0000_t202" style="position:absolute;left:0;text-align:left;margin-left:57.35pt;margin-top:6pt;width:44.35pt;height:31.8pt;z-index:251755520;visibility:visible;mso-wrap-style:square;mso-width-percent:0;mso-height-percent:0;mso-wrap-distance-left:9pt;mso-wrap-distance-top:0;mso-wrap-distance-right:9pt;mso-wrap-distance-bottom:0;mso-position-horizontal:absolute;mso-position-horizontal-relative:margin;mso-position-vertical:absolute;mso-position-vertical-relative:text;mso-width-percent:0;mso-height-percent:0;mso-width-relative:margin;mso-height-relative:margin;v-text-anchor:top" o:gfxdata="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" fillcolor="white [3201]" stroked="f" strokeweight=".5pt">
+              <v:shape w14:anchorId="1475CE22" id="文本框 104" o:spid="_x0000_s1030" type="#_x0000_t202" style="position:absolute;left:0;text-align:left;margin-left:57.35pt;margin-top:6pt;width:44.35pt;height:31.8pt;z-index:251753472;visibility:visible;mso-wrap-style:square;mso-width-percent:0;mso-height-percent:0;mso-wrap-distance-left:9pt;mso-wrap-distance-top:0;mso-wrap-distance-right:9pt;mso-wrap-distance-bottom:0;mso-position-horizontal:absolute;mso-position-horizontal-relative:margin;mso-position-vertical:absolute;mso-position-vertical-relative:text;mso-width-percent:0;mso-height-percent:0;mso-width-relative:margin;mso-height-relative:margin;v-text-anchor:top" o:gfxdata="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" fillcolor="white [3201]" stroked="f" strokeweight=".5pt">
                 <v:textbox>
                   <w:txbxContent>
                     <w:p>
@@ -3751,7 +3747,7 @@
         <mc:AlternateContent>
           <mc:Choice Requires="wps">
             <w:drawing>
-              <wp:anchor distT="0" distB="0" distL="114300" distR="114300" simplePos="0" relativeHeight="251756544" behindDoc="0" locked="0" layoutInCell="1" allowOverlap="1" wp14:anchorId="627F2E06" wp14:editId="44157951">
+              <wp:anchor distT="0" distB="0" distL="114300" distR="114300" simplePos="0" relativeHeight="251754496" behindDoc="0" locked="0" layoutInCell="1" allowOverlap="1" wp14:anchorId="4F8B1D00" wp14:editId="26E45833">
                 <wp:simplePos x="0" y="0"/>
                 <wp:positionH relativeFrom="column">
                   <wp:posOffset>962247</wp:posOffset>
@@ -3803,11 +3799,11 @@
           </mc:Choice>
           <mc:Fallback>
             <w:pict>
-              <v:shapetype w14:anchorId="50CAD47D" id="_x0000_t32" coordsize="21600,21600" o:spt="32" o:oned="t" path="m,l21600,21600e" filled="f">
+              <v:shapetype w14:anchorId="5F7300DC" id="_x0000_t32" coordsize="21600,21600" o:spt="32" o:oned="t" path="m,l21600,21600e" filled="f">
                 <v:path arrowok="t" fillok="f" o:connecttype="none"/>
                 <o:lock v:ext="edit" shapetype="t"/>
               </v:shapetype>
-              <v:shape id="直接箭头连接符 105" o:spid="_x0000_s1026" type="#_x0000_t32" style="position:absolute;left:0;text-align:left;margin-left:75.75pt;margin-top:6.6pt;width:0;height:24.3pt;z-index:251756544;visibility:visible;mso-wrap-style:square;mso-wrap-distance-left:9pt;mso-wrap-distance-top:0;mso-wrap-distance-right:9pt;mso-wrap-distance-bottom:0;mso-position-horizontal:absolute;mso-position-horizontal-relative:text;mso-position-vertical:absolute;mso-position-vertical-relative:text" o:gfxdata="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" strokecolor="#5b9bd5 [3204]" strokeweight=".5pt">
+              <v:shape id="直接箭头连接符 105" o:spid="_x0000_s1026" type="#_x0000_t32" style="position:absolute;left:0;text-align:left;margin-left:75.75pt;margin-top:6.6pt;width:0;height:24.3pt;z-index:251754496;visibility:visible;mso-wrap-style:square;mso-wrap-distance-left:9pt;mso-wrap-distance-top:0;mso-wrap-distance-right:9pt;mso-wrap-distance-bottom:0;mso-position-horizontal:absolute;mso-position-horizontal-relative:text;mso-position-vertical:absolute;mso-position-vertical-relative:text" o:gfxdata="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" strokecolor="#5b9bd5 [3204]" strokeweight=".5pt">
                 <v:stroke endarrow="block" joinstyle="miter"/>
               </v:shape>
             </w:pict>
@@ -3823,7 +3819,7 @@
         <mc:AlternateContent>
           <mc:Choice Requires="wps">
             <w:drawing>
-              <wp:anchor distT="0" distB="0" distL="114300" distR="114300" simplePos="0" relativeHeight="251785216" behindDoc="0" locked="0" layoutInCell="1" allowOverlap="1" wp14:anchorId="42ED1F4A" wp14:editId="1DD62B2F">
+              <wp:anchor distT="0" distB="0" distL="114300" distR="114300" simplePos="0" relativeHeight="251783168" behindDoc="0" locked="0" layoutInCell="1" allowOverlap="1" wp14:anchorId="21187625" wp14:editId="42792635">
                 <wp:simplePos x="0" y="0"/>
                 <wp:positionH relativeFrom="margin">
                   <wp:posOffset>568842</wp:posOffset>
@@ -3908,7 +3904,7 @@
           </mc:Choice>
           <mc:Fallback>
             <w:pict>
-              <v:shape w14:anchorId="42ED1F4A" id="文本框 126" o:spid="_x0000_s1031" type="#_x0000_t202" style="position:absolute;left:0;text-align:left;margin-left:44.8pt;margin-top:15.3pt;width:67.8pt;height:31.8pt;z-index:251785216;visibility:visible;mso-wrap-style:square;mso-width-percent:0;mso-height-percent:0;mso-wrap-distance-left:9pt;mso-wrap-distance-top:0;mso-wrap-distance-right:9pt;mso-wrap-distance-bottom:0;mso-position-horizontal:absolute;mso-position-horizontal-relative:margin;mso-position-vertical:absolute;mso-position-vertical-relative:text;mso-width-percent:0;mso-height-percent:0;mso-width-relative:margin;mso-height-relative:margin;v-text-anchor:top" o:gfxdata="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" filled="f" stroked="f" strokeweight=".5pt">
+              <v:shape w14:anchorId="21187625" id="文本框 126" o:spid="_x0000_s1031" type="#_x0000_t202" style="position:absolute;left:0;text-align:left;margin-left:44.8pt;margin-top:15.3pt;width:67.8pt;height:31.8pt;z-index:251783168;visibility:visible;mso-wrap-style:square;mso-width-percent:0;mso-height-percent:0;mso-wrap-distance-left:9pt;mso-wrap-distance-top:0;mso-wrap-distance-right:9pt;mso-wrap-distance-bottom:0;mso-position-horizontal:absolute;mso-position-horizontal-relative:margin;mso-position-vertical:absolute;mso-position-vertical-relative:text;mso-width-percent:0;mso-height-percent:0;mso-width-relative:margin;mso-height-relative:margin;v-text-anchor:top" o:gfxdata="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" filled="f" stroked="f" strokeweight=".5pt">
                 <v:textbox>
                   <w:txbxContent>
                     <w:p>
@@ -3944,7 +3940,7 @@
         <mc:AlternateContent>
           <mc:Choice Requires="wps">
             <w:drawing>
-              <wp:anchor distT="0" distB="0" distL="114300" distR="114300" simplePos="0" relativeHeight="251757568" behindDoc="0" locked="0" layoutInCell="1" allowOverlap="1" wp14:anchorId="3C43609F" wp14:editId="7FDE9697">
+              <wp:anchor distT="0" distB="0" distL="114300" distR="114300" simplePos="0" relativeHeight="251755520" behindDoc="0" locked="0" layoutInCell="1" allowOverlap="1" wp14:anchorId="3CBBA502" wp14:editId="05B60AD5">
                 <wp:simplePos x="0" y="0"/>
                 <wp:positionH relativeFrom="column">
                   <wp:posOffset>568044</wp:posOffset>
@@ -4000,7 +3996,7 @@
           </mc:Choice>
           <mc:Fallback>
             <w:pict>
-              <v:rect w14:anchorId="22372805" id="矩形 107" o:spid="_x0000_s1026" style="position:absolute;left:0;text-align:left;margin-left:44.75pt;margin-top:.5pt;width:67.85pt;height:31.8pt;z-index:251757568;visibility:visible;mso-wrap-style:square;mso-wrap-distance-left:9pt;mso-wrap-distance-top:0;mso-wrap-distance-right:9pt;mso-wrap-distance-bottom:0;mso-position-horizontal:absolute;mso-position-horizontal-relative:text;mso-position-vertical:absolute;mso-position-vertical-relative:text;v-text-anchor:middle" o:gfxdata="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" fillcolor="#5b9bd5 [3204]" strokecolor="#1f4d78 [1604]" strokeweight="1pt"/>
+              <v:rect w14:anchorId="3D633C5E" id="矩形 107" o:spid="_x0000_s1026" style="position:absolute;left:0;text-align:left;margin-left:44.75pt;margin-top:.5pt;width:67.85pt;height:31.8pt;z-index:251755520;visibility:visible;mso-wrap-style:square;mso-wrap-distance-left:9pt;mso-wrap-distance-top:0;mso-wrap-distance-right:9pt;mso-wrap-distance-bottom:0;mso-position-horizontal:absolute;mso-position-horizontal-relative:text;mso-position-vertical:absolute;mso-position-vertical-relative:text;v-text-anchor:middle" o:gfxdata="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" fillcolor="#5b9bd5 [3204]" strokecolor="#1f4d78 [1604]" strokeweight="1pt"/>
             </w:pict>
           </mc:Fallback>
         </mc:AlternateContent>
@@ -4021,7 +4017,7 @@
         <mc:AlternateContent>
           <mc:Choice Requires="wps">
             <w:drawing>
-              <wp:anchor distT="0" distB="0" distL="114300" distR="114300" simplePos="0" relativeHeight="251634672" behindDoc="0" locked="0" layoutInCell="1" allowOverlap="1" wp14:anchorId="53700514" wp14:editId="0B7FB845">
+              <wp:anchor distT="0" distB="0" distL="114300" distR="114300" simplePos="0" relativeHeight="251632624" behindDoc="0" locked="0" layoutInCell="1" allowOverlap="1" wp14:anchorId="33CA3D56" wp14:editId="709FC94E">
                 <wp:simplePos x="0" y="0"/>
                 <wp:positionH relativeFrom="page">
                   <wp:posOffset>85060</wp:posOffset>
@@ -4106,7 +4102,7 @@
           </mc:Choice>
           <mc:Fallback>
             <w:pict>
-              <v:shape w14:anchorId="53700514" id="文本框 131" o:spid="_x0000_s1032" type="#_x0000_t202" style="position:absolute;left:0;text-align:left;margin-left:6.7pt;margin-top:14.25pt;width:44.35pt;height:31.8pt;z-index:251634672;visibility:visible;mso-wrap-style:square;mso-width-percent:0;mso-height-percent:0;mso-wrap-distance-left:9pt;mso-wrap-distance-top:0;mso-wrap-distance-right:9pt;mso-wrap-distance-bottom:0;mso-position-horizontal:absolute;mso-position-horizontal-relative:page;mso-position-vertical:absolute;mso-position-vertical-relative:text;mso-width-percent:0;mso-height-percent:0;mso-width-relative:margin;mso-height-relative:margin;v-text-anchor:top" o:gfxdata="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" fillcolor="white [3201]" stroked="f" strokeweight=".5pt">
+              <v:shape w14:anchorId="33CA3D56" id="文本框 131" o:spid="_x0000_s1032" type="#_x0000_t202" style="position:absolute;left:0;text-align:left;margin-left:6.7pt;margin-top:14.25pt;width:44.35pt;height:31.8pt;z-index:251632624;visibility:visible;mso-wrap-style:square;mso-width-percent:0;mso-height-percent:0;mso-wrap-distance-left:9pt;mso-wrap-distance-top:0;mso-wrap-distance-right:9pt;mso-wrap-distance-bottom:0;mso-position-horizontal:absolute;mso-position-horizontal-relative:page;mso-position-vertical:absolute;mso-position-vertical-relative:text;mso-width-percent:0;mso-height-percent:0;mso-width-relative:margin;mso-height-relative:margin;v-text-anchor:top" o:gfxdata="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" fillcolor="white [3201]" stroked="f" strokeweight=".5pt">
                 <v:textbox>
                   <w:txbxContent>
                     <w:p>
@@ -4139,7 +4135,7 @@
         <mc:AlternateContent>
           <mc:Choice Requires="wps">
             <w:drawing>
-              <wp:anchor distT="0" distB="0" distL="114300" distR="114300" simplePos="0" relativeHeight="251781120" behindDoc="0" locked="0" layoutInCell="1" allowOverlap="1" wp14:anchorId="4D53635D" wp14:editId="1317CA71">
+              <wp:anchor distT="0" distB="0" distL="114300" distR="114300" simplePos="0" relativeHeight="251779072" behindDoc="0" locked="0" layoutInCell="1" allowOverlap="1" wp14:anchorId="3CFAB6F6" wp14:editId="7949DE7F">
                 <wp:simplePos x="0" y="0"/>
                 <wp:positionH relativeFrom="column">
                   <wp:posOffset>228600</wp:posOffset>
@@ -4197,7 +4193,7 @@
           </mc:Choice>
           <mc:Fallback>
             <w:pict>
-              <v:shape w14:anchorId="5BEB6D88" id="直接箭头连接符 124" o:spid="_x0000_s1026" type="#_x0000_t32" style="position:absolute;left:0;text-align:left;margin-left:18pt;margin-top:1.15pt;width:41.8pt;height:31pt;flip:x;z-index:251781120;visibility:visible;mso-wrap-style:square;mso-width-percent:0;mso-height-percent:0;mso-wrap-distance-left:9pt;mso-wrap-distance-top:0;mso-wrap-distance-right:9pt;mso-wrap-distance-bottom:0;mso-position-horizontal:absolute;mso-position-horizontal-relative:text;mso-position-vertical:absolute;mso-position-vertical-relative:text;mso-width-percent:0;mso-height-percent:0;mso-width-relative:margin;mso-height-relative:margin" o:gfxdata="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" strokecolor="#5b9bd5 [3204]" strokeweight=".5pt">
+              <v:shape w14:anchorId="64D50016" id="直接箭头连接符 124" o:spid="_x0000_s1026" type="#_x0000_t32" style="position:absolute;left:0;text-align:left;margin-left:18pt;margin-top:1.15pt;width:41.8pt;height:31pt;flip:x;z-index:251779072;visibility:visible;mso-wrap-style:square;mso-width-percent:0;mso-height-percent:0;mso-wrap-distance-left:9pt;mso-wrap-distance-top:0;mso-wrap-distance-right:9pt;mso-wrap-distance-bottom:0;mso-position-horizontal:absolute;mso-position-horizontal-relative:text;mso-position-vertical:absolute;mso-position-vertical-relative:text;mso-width-percent:0;mso-height-percent:0;mso-width-relative:margin;mso-height-relative:margin" o:gfxdata="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" strokecolor="#5b9bd5 [3204]" strokeweight=".5pt">
                 <v:stroke endarrow="block" joinstyle="miter"/>
               </v:shape>
             </w:pict>
@@ -4212,7 +4208,7 @@
         <mc:AlternateContent>
           <mc:Choice Requires="wps">
             <w:drawing>
-              <wp:anchor distT="0" distB="0" distL="114300" distR="114300" simplePos="0" relativeHeight="251783168" behindDoc="0" locked="0" layoutInCell="1" allowOverlap="1" wp14:anchorId="12BE1ADC" wp14:editId="22191A2E">
+              <wp:anchor distT="0" distB="0" distL="114300" distR="114300" simplePos="0" relativeHeight="251781120" behindDoc="0" locked="0" layoutInCell="1" allowOverlap="1" wp14:anchorId="21E993E4" wp14:editId="18DB5F15">
                 <wp:simplePos x="0" y="0"/>
                 <wp:positionH relativeFrom="column">
                   <wp:posOffset>1238692</wp:posOffset>
@@ -4270,7 +4266,7 @@
           </mc:Choice>
           <mc:Fallback>
             <w:pict>
-              <v:shape w14:anchorId="626DE15A" id="直接箭头连接符 125" o:spid="_x0000_s1026" type="#_x0000_t32" style="position:absolute;left:0;text-align:left;margin-left:97.55pt;margin-top:1.15pt;width:70.35pt;height:30.15pt;z-index:251783168;visibility:visible;mso-wrap-style:square;mso-width-percent:0;mso-height-percent:0;mso-wrap-distance-left:9pt;mso-wrap-distance-top:0;mso-wrap-distance-right:9pt;mso-wrap-distance-bottom:0;mso-position-horizontal:absolute;mso-position-horizontal-relative:text;mso-position-vertical:absolute;mso-position-vertical-relative:text;mso-width-percent:0;mso-height-percent:0;mso-width-relative:margin;mso-height-relative:margin" o:gfxdata="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" strokecolor="#5b9bd5 [3204]" strokeweight=".5pt">
+              <v:shape w14:anchorId="1F3FBDD4" id="直接箭头连接符 125" o:spid="_x0000_s1026" type="#_x0000_t32" style="position:absolute;left:0;text-align:left;margin-left:97.55pt;margin-top:1.15pt;width:70.35pt;height:30.15pt;z-index:251781120;visibility:visible;mso-wrap-style:square;mso-width-percent:0;mso-height-percent:0;mso-wrap-distance-left:9pt;mso-wrap-distance-top:0;mso-wrap-distance-right:9pt;mso-wrap-distance-bottom:0;mso-position-horizontal:absolute;mso-position-horizontal-relative:text;mso-position-vertical:absolute;mso-position-vertical-relative:text;mso-width-percent:0;mso-height-percent:0;mso-width-relative:margin;mso-height-relative:margin" o:gfxdata="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" strokecolor="#5b9bd5 [3204]" strokeweight=".5pt">
                 <v:stroke endarrow="block" joinstyle="miter"/>
               </v:shape>
             </w:pict>
@@ -4286,7 +4282,7 @@
         <mc:AlternateContent>
           <mc:Choice Requires="wps">
             <w:drawing>
-              <wp:anchor distT="0" distB="0" distL="114300" distR="114300" simplePos="0" relativeHeight="251787264" behindDoc="0" locked="0" layoutInCell="1" allowOverlap="1" wp14:anchorId="5F4EAF26" wp14:editId="68A23A24">
+              <wp:anchor distT="0" distB="0" distL="114300" distR="114300" simplePos="0" relativeHeight="251785216" behindDoc="0" locked="0" layoutInCell="1" allowOverlap="1" wp14:anchorId="32DB6685" wp14:editId="25F8D782">
                 <wp:simplePos x="0" y="0"/>
                 <wp:positionH relativeFrom="margin">
                   <wp:posOffset>-419987</wp:posOffset>
@@ -4371,7 +4367,7 @@
           </mc:Choice>
           <mc:Fallback>
             <w:pict>
-              <v:shape w14:anchorId="5F4EAF26" id="文本框 127" o:spid="_x0000_s1033" type="#_x0000_t202" style="position:absolute;left:0;text-align:left;margin-left:-33.05pt;margin-top:16.55pt;width:118.05pt;height:31.8pt;z-index:251787264;visibility:visible;mso-wrap-style:square;mso-width-percent:0;mso-height-percent:0;mso-wrap-distance-left:9pt;mso-wrap-distance-top:0;mso-wrap-distance-right:9pt;mso-wrap-distance-bottom:0;mso-position-horizontal:absolute;mso-position-horizontal-relative:margin;mso-position-vertical:absolute;mso-position-vertical-relative:text;mso-width-percent:0;mso-height-percent:0;mso-width-relative:margin;mso-height-relative:margin;v-text-anchor:top" o:gfxdata="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" filled="f" stroked="f" strokeweight=".5pt">
+              <v:shape w14:anchorId="32DB6685" id="文本框 127" o:spid="_x0000_s1033" type="#_x0000_t202" style="position:absolute;left:0;text-align:left;margin-left:-33.05pt;margin-top:16.55pt;width:118.05pt;height:31.8pt;z-index:251785216;visibility:visible;mso-wrap-style:square;mso-width-percent:0;mso-height-percent:0;mso-wrap-distance-left:9pt;mso-wrap-distance-top:0;mso-wrap-distance-right:9pt;mso-wrap-distance-bottom:0;mso-position-horizontal:absolute;mso-position-horizontal-relative:margin;mso-position-vertical:absolute;mso-position-vertical-relative:text;mso-width-percent:0;mso-height-percent:0;mso-width-relative:margin;mso-height-relative:margin;v-text-anchor:top" o:gfxdata="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" filled="f" stroked="f" strokeweight=".5pt">
                 <v:textbox>
                   <w:txbxContent>
                     <w:p>
@@ -4405,7 +4401,7 @@
         <mc:AlternateContent>
           <mc:Choice Requires="wps">
             <w:drawing>
-              <wp:anchor distT="0" distB="0" distL="114300" distR="114300" simplePos="0" relativeHeight="251759616" behindDoc="0" locked="0" layoutInCell="1" allowOverlap="1" wp14:anchorId="329D6227" wp14:editId="5ACB3B4C">
+              <wp:anchor distT="0" distB="0" distL="114300" distR="114300" simplePos="0" relativeHeight="251757568" behindDoc="0" locked="0" layoutInCell="1" allowOverlap="1" wp14:anchorId="56704BE0" wp14:editId="2D1BAC50">
                 <wp:simplePos x="0" y="0"/>
                 <wp:positionH relativeFrom="column">
                   <wp:posOffset>-366824</wp:posOffset>
@@ -4464,7 +4460,7 @@
           </mc:Choice>
           <mc:Fallback>
             <w:pict>
-              <v:rect w14:anchorId="30ED1FA6" id="矩形 108" o:spid="_x0000_s1026" style="position:absolute;left:0;text-align:left;margin-left:-28.9pt;margin-top:18.2pt;width:97.95pt;height:31.8pt;z-index:251759616;visibility:visible;mso-wrap-style:square;mso-width-percent:0;mso-wrap-distance-left:9pt;mso-wrap-distance-top:0;mso-wrap-distance-right:9pt;mso-wrap-distance-bottom:0;mso-position-horizontal:absolute;mso-position-horizontal-relative:text;mso-position-vertical:absolute;mso-position-vertical-relative:text;mso-width-percent:0;mso-width-relative:margin;v-text-anchor:middle" o:gfxdata="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" fillcolor="#5b9bd5 [3204]" strokecolor="#1f4d78 [1604]" strokeweight="1pt"/>
+              <v:rect w14:anchorId="1BED789D" id="矩形 108" o:spid="_x0000_s1026" style="position:absolute;left:0;text-align:left;margin-left:-28.9pt;margin-top:18.2pt;width:97.95pt;height:31.8pt;z-index:251757568;visibility:visible;mso-wrap-style:square;mso-width-percent:0;mso-wrap-distance-left:9pt;mso-wrap-distance-top:0;mso-wrap-distance-right:9pt;mso-wrap-distance-bottom:0;mso-position-horizontal:absolute;mso-position-horizontal-relative:text;mso-position-vertical:absolute;mso-position-vertical-relative:text;mso-width-percent:0;mso-width-relative:margin;v-text-anchor:middle" o:gfxdata="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" fillcolor="#5b9bd5 [3204]" strokecolor="#1f4d78 [1604]" strokeweight="1pt"/>
             </w:pict>
           </mc:Fallback>
         </mc:AlternateContent>
@@ -4478,7 +4474,7 @@
         <mc:AlternateContent>
           <mc:Choice Requires="wps">
             <w:drawing>
-              <wp:anchor distT="0" distB="0" distL="114300" distR="114300" simplePos="0" relativeHeight="251790336" behindDoc="0" locked="0" layoutInCell="1" allowOverlap="1" wp14:anchorId="114C2AA7" wp14:editId="320D1552">
+              <wp:anchor distT="0" distB="0" distL="114300" distR="114300" simplePos="0" relativeHeight="251788288" behindDoc="0" locked="0" layoutInCell="1" allowOverlap="1" wp14:anchorId="19AE4E09" wp14:editId="4EF461FF">
                 <wp:simplePos x="0" y="0"/>
                 <wp:positionH relativeFrom="column">
                   <wp:posOffset>-855921</wp:posOffset>
@@ -4530,7 +4526,7 @@
           </mc:Choice>
           <mc:Fallback>
             <w:pict>
-              <v:shape w14:anchorId="0AA7EE65" id="直接箭头连接符 129" o:spid="_x0000_s1026" type="#_x0000_t32" style="position:absolute;left:0;text-align:left;margin-left:-67.4pt;margin-top:19.35pt;width:37.65pt;height:0;z-index:251790336;visibility:visible;mso-wrap-style:square;mso-wrap-distance-left:9pt;mso-wrap-distance-top:0;mso-wrap-distance-right:9pt;mso-wrap-distance-bottom:0;mso-position-horizontal:absolute;mso-position-horizontal-relative:text;mso-position-vertical:absolute;mso-position-vertical-relative:text" o:gfxdata="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" strokecolor="#5b9bd5 [3204]" strokeweight=".5pt">
+              <v:shape w14:anchorId="2304AD14" id="直接箭头连接符 129" o:spid="_x0000_s1026" type="#_x0000_t32" style="position:absolute;left:0;text-align:left;margin-left:-67.4pt;margin-top:19.35pt;width:37.65pt;height:0;z-index:251788288;visibility:visible;mso-wrap-style:square;mso-wrap-distance-left:9pt;mso-wrap-distance-top:0;mso-wrap-distance-right:9pt;mso-wrap-distance-bottom:0;mso-position-horizontal:absolute;mso-position-horizontal-relative:text;mso-position-vertical:absolute;mso-position-vertical-relative:text" o:gfxdata="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" strokecolor="#5b9bd5 [3204]" strokeweight=".5pt">
                 <v:stroke endarrow="block" joinstyle="miter"/>
               </v:shape>
             </w:pict>
@@ -4544,7 +4540,7 @@
         <mc:AlternateContent>
           <mc:Choice Requires="wps">
             <w:drawing>
-              <wp:anchor distT="0" distB="0" distL="114300" distR="114300" simplePos="0" relativeHeight="251789312" behindDoc="0" locked="0" layoutInCell="1" allowOverlap="1" wp14:anchorId="3AF7BDA9" wp14:editId="4D33D230">
+              <wp:anchor distT="0" distB="0" distL="114300" distR="114300" simplePos="0" relativeHeight="251787264" behindDoc="0" locked="0" layoutInCell="1" allowOverlap="1" wp14:anchorId="10604C5B" wp14:editId="595DF4EE">
                 <wp:simplePos x="0" y="0"/>
                 <wp:positionH relativeFrom="margin">
                   <wp:posOffset>1461977</wp:posOffset>
@@ -4629,7 +4625,7 @@
           </mc:Choice>
           <mc:Fallback>
             <w:pict>
-              <v:shape w14:anchorId="3AF7BDA9" id="文本框 128" o:spid="_x0000_s1034" type="#_x0000_t202" style="position:absolute;left:0;text-align:left;margin-left:115.1pt;margin-top:.95pt;width:113pt;height:31.8pt;z-index:251789312;visibility:visible;mso-wrap-style:square;mso-width-percent:0;mso-height-percent:0;mso-wrap-distance-left:9pt;mso-wrap-distance-top:0;mso-wrap-distance-right:9pt;mso-wrap-distance-bottom:0;mso-position-horizontal:absolute;mso-position-horizontal-relative:margin;mso-position-vertical:absolute;mso-position-vertical-relative:text;mso-width-percent:0;mso-height-percent:0;mso-width-relative:margin;mso-height-relative:margin;v-text-anchor:top" o:gfxdata="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" filled="f" stroked="f" strokeweight=".5pt">
+              <v:shape w14:anchorId="10604C5B" id="文本框 128" o:spid="_x0000_s1034" type="#_x0000_t202" style="position:absolute;left:0;text-align:left;margin-left:115.1pt;margin-top:.95pt;width:113pt;height:31.8pt;z-index:251787264;visibility:visible;mso-wrap-style:square;mso-width-percent:0;mso-height-percent:0;mso-wrap-distance-left:9pt;mso-wrap-distance-top:0;mso-wrap-distance-right:9pt;mso-wrap-distance-bottom:0;mso-position-horizontal:absolute;mso-position-horizontal-relative:margin;mso-position-vertical:absolute;mso-position-vertical-relative:text;mso-width-percent:0;mso-height-percent:0;mso-width-relative:margin;mso-height-relative:margin;v-text-anchor:top" o:gfxdata="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" filled="f" stroked="f" strokeweight=".5pt">
                 <v:textbox>
                   <w:txbxContent>
                     <w:p>
@@ -4663,7 +4659,7 @@
         <mc:AlternateContent>
           <mc:Choice Requires="wps">
             <w:drawing>
-              <wp:anchor distT="0" distB="0" distL="114300" distR="114300" simplePos="0" relativeHeight="251761664" behindDoc="0" locked="0" layoutInCell="1" allowOverlap="1" wp14:anchorId="58135473" wp14:editId="789BB7E2">
+              <wp:anchor distT="0" distB="0" distL="114300" distR="114300" simplePos="0" relativeHeight="251759616" behindDoc="0" locked="0" layoutInCell="1" allowOverlap="1" wp14:anchorId="048A3F4F" wp14:editId="46AB5BF1">
                 <wp:simplePos x="0" y="0"/>
                 <wp:positionH relativeFrom="column">
                   <wp:posOffset>1433874</wp:posOffset>
@@ -4722,7 +4718,7 @@
           </mc:Choice>
           <mc:Fallback>
             <w:pict>
-              <v:rect w14:anchorId="7AC1F809" id="矩形 109" o:spid="_x0000_s1026" style="position:absolute;left:0;text-align:left;margin-left:112.9pt;margin-top:2.3pt;width:97.95pt;height:31.8pt;z-index:251761664;visibility:visible;mso-wrap-style:square;mso-width-percent:0;mso-wrap-distance-left:9pt;mso-wrap-distance-top:0;mso-wrap-distance-right:9pt;mso-wrap-distance-bottom:0;mso-position-horizontal:absolute;mso-position-horizontal-relative:text;mso-position-vertical:absolute;mso-position-vertical-relative:text;mso-width-percent:0;mso-width-relative:margin;v-text-anchor:middle" o:gfxdata="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" fillcolor="#5b9bd5 [3204]" strokecolor="#1f4d78 [1604]" strokeweight="1pt"/>
+              <v:rect w14:anchorId="594F7329" id="矩形 109" o:spid="_x0000_s1026" style="position:absolute;left:0;text-align:left;margin-left:112.9pt;margin-top:2.3pt;width:97.95pt;height:31.8pt;z-index:251759616;visibility:visible;mso-wrap-style:square;mso-width-percent:0;mso-wrap-distance-left:9pt;mso-wrap-distance-top:0;mso-wrap-distance-right:9pt;mso-wrap-distance-bottom:0;mso-position-horizontal:absolute;mso-position-horizontal-relative:text;mso-position-vertical:absolute;mso-position-vertical-relative:text;mso-width-percent:0;mso-width-relative:margin;v-text-anchor:middle" o:gfxdata="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" fillcolor="#5b9bd5 [3204]" strokecolor="#1f4d78 [1604]" strokeweight="1pt"/>
             </w:pict>
           </mc:Fallback>
         </mc:AlternateContent>
@@ -4736,7 +4732,7 @@
         <mc:AlternateContent>
           <mc:Choice Requires="wps">
             <w:drawing>
-              <wp:anchor distT="0" distB="0" distL="114300" distR="114300" simplePos="0" relativeHeight="251792384" behindDoc="0" locked="0" layoutInCell="1" allowOverlap="1" wp14:anchorId="6A0D4FD8" wp14:editId="1BBD0336">
+              <wp:anchor distT="0" distB="0" distL="114300" distR="114300" simplePos="0" relativeHeight="251790336" behindDoc="0" locked="0" layoutInCell="1" allowOverlap="1" wp14:anchorId="0CA54489" wp14:editId="3B42EB33">
                 <wp:simplePos x="0" y="0"/>
                 <wp:positionH relativeFrom="column">
                   <wp:posOffset>902571</wp:posOffset>
@@ -4794,7 +4790,7 @@
           </mc:Choice>
           <mc:Fallback>
             <w:pict>
-              <v:shape w14:anchorId="479BF584" id="直接箭头连接符 130" o:spid="_x0000_s1026" type="#_x0000_t32" style="position:absolute;left:0;text-align:left;margin-left:71.05pt;margin-top:3.45pt;width:37.65pt;height:0;z-index:251792384;visibility:visible;mso-wrap-style:square;mso-width-percent:0;mso-height-percent:0;mso-wrap-distance-left:9pt;mso-wrap-distance-top:0;mso-wrap-distance-right:9pt;mso-wrap-distance-bottom:0;mso-position-horizontal:absolute;mso-position-horizontal-relative:text;mso-position-vertical:absolute;mso-position-vertical-relative:text;mso-width-percent:0;mso-height-percent:0;mso-width-relative:margin;mso-height-relative:margin" o:gfxdata="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" strokecolor="#5b9bd5 [3204]" strokeweight=".5pt">
+              <v:shape w14:anchorId="633DCAAC" id="直接箭头连接符 130" o:spid="_x0000_s1026" type="#_x0000_t32" style="position:absolute;left:0;text-align:left;margin-left:71.05pt;margin-top:3.45pt;width:37.65pt;height:0;z-index:251790336;visibility:visible;mso-wrap-style:square;mso-width-percent:0;mso-height-percent:0;mso-wrap-distance-left:9pt;mso-wrap-distance-top:0;mso-wrap-distance-right:9pt;mso-wrap-distance-bottom:0;mso-position-horizontal:absolute;mso-position-horizontal-relative:text;mso-position-vertical:absolute;mso-position-vertical-relative:text;mso-width-percent:0;mso-height-percent:0;mso-width-relative:margin;mso-height-relative:margin" o:gfxdata="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" strokecolor="#5b9bd5 [3204]" strokeweight=".5pt">
                 <v:stroke endarrow="block" joinstyle="miter"/>
               </v:shape>
             </w:pict>
@@ -4809,7 +4805,7 @@
         <mc:AlternateContent>
           <mc:Choice Requires="wps">
             <w:drawing>
-              <wp:anchor distT="0" distB="0" distL="114300" distR="114300" simplePos="0" relativeHeight="251763712" behindDoc="0" locked="0" layoutInCell="1" allowOverlap="1" wp14:anchorId="40F651FC" wp14:editId="44B410E8">
+              <wp:anchor distT="0" distB="0" distL="114300" distR="114300" simplePos="0" relativeHeight="251761664" behindDoc="0" locked="0" layoutInCell="1" allowOverlap="1" wp14:anchorId="1145E80C" wp14:editId="41E3CE5B">
                 <wp:simplePos x="0" y="0"/>
                 <wp:positionH relativeFrom="column">
                   <wp:posOffset>-161290</wp:posOffset>
@@ -4861,7 +4857,7 @@
           </mc:Choice>
           <mc:Fallback>
             <w:pict>
-              <v:shape w14:anchorId="6BCA5B4F" id="直接箭头连接符 110" o:spid="_x0000_s1026" type="#_x0000_t32" style="position:absolute;left:0;text-align:left;margin-left:-12.7pt;margin-top:19.35pt;width:0;height:24.25pt;z-index:251763712;visibility:visible;mso-wrap-style:square;mso-wrap-distance-left:9pt;mso-wrap-distance-top:0;mso-wrap-distance-right:9pt;mso-wrap-distance-bottom:0;mso-position-horizontal:absolute;mso-position-horizontal-relative:text;mso-position-vertical:absolute;mso-position-vertical-relative:text" o:gfxdata="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" strokecolor="#5b9bd5 [3204]" strokeweight=".5pt">
+              <v:shape w14:anchorId="63FA19C5" id="直接箭头连接符 110" o:spid="_x0000_s1026" type="#_x0000_t32" style="position:absolute;left:0;text-align:left;margin-left:-12.7pt;margin-top:19.35pt;width:0;height:24.25pt;z-index:251761664;visibility:visible;mso-wrap-style:square;mso-wrap-distance-left:9pt;mso-wrap-distance-top:0;mso-wrap-distance-right:9pt;mso-wrap-distance-bottom:0;mso-position-horizontal:absolute;mso-position-horizontal-relative:text;mso-position-vertical:absolute;mso-position-vertical-relative:text" o:gfxdata="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" strokecolor="#5b9bd5 [3204]" strokeweight=".5pt">
                 <v:stroke endarrow="block" joinstyle="miter"/>
               </v:shape>
             </w:pict>
@@ -4877,7 +4873,7 @@
         <mc:AlternateContent>
           <mc:Choice Requires="wps">
             <w:drawing>
-              <wp:anchor distT="0" distB="0" distL="114300" distR="114300" simplePos="0" relativeHeight="251774976" behindDoc="0" locked="0" layoutInCell="1" allowOverlap="1" wp14:anchorId="3163E63D" wp14:editId="60847D76">
+              <wp:anchor distT="0" distB="0" distL="114300" distR="114300" simplePos="0" relativeHeight="251772928" behindDoc="0" locked="0" layoutInCell="1" allowOverlap="1" wp14:anchorId="5B704329" wp14:editId="7CCD6E62">
                 <wp:simplePos x="0" y="0"/>
                 <wp:positionH relativeFrom="column">
                   <wp:posOffset>1767678</wp:posOffset>
@@ -4929,7 +4925,7 @@
           </mc:Choice>
           <mc:Fallback>
             <w:pict>
-              <v:shape w14:anchorId="1F99FE83" id="直接箭头连接符 116" o:spid="_x0000_s1026" type="#_x0000_t32" style="position:absolute;left:0;text-align:left;margin-left:139.2pt;margin-top:4.2pt;width:0;height:24.25pt;z-index:251774976;visibility:visible;mso-wrap-style:square;mso-wrap-distance-left:9pt;mso-wrap-distance-top:0;mso-wrap-distance-right:9pt;mso-wrap-distance-bottom:0;mso-position-horizontal:absolute;mso-position-horizontal-relative:text;mso-position-vertical:absolute;mso-position-vertical-relative:text" o:gfxdata="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" strokecolor="#5b9bd5 [3204]" strokeweight=".5pt">
+              <v:shape w14:anchorId="406A4037" id="直接箭头连接符 116" o:spid="_x0000_s1026" type="#_x0000_t32" style="position:absolute;left:0;text-align:left;margin-left:139.2pt;margin-top:4.2pt;width:0;height:24.25pt;z-index:251772928;visibility:visible;mso-wrap-style:square;mso-wrap-distance-left:9pt;mso-wrap-distance-top:0;mso-wrap-distance-right:9pt;mso-wrap-distance-bottom:0;mso-position-horizontal:absolute;mso-position-horizontal-relative:text;mso-position-vertical:absolute;mso-position-vertical-relative:text" o:gfxdata="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" strokecolor="#5b9bd5 [3204]" strokeweight=".5pt">
                 <v:stroke endarrow="block" joinstyle="miter"/>
               </v:shape>
             </w:pict>
@@ -4943,7 +4939,7 @@
         <mc:AlternateContent>
           <mc:Choice Requires="wps">
             <w:drawing>
-              <wp:anchor distT="0" distB="0" distL="114300" distR="114300" simplePos="0" relativeHeight="251777024" behindDoc="0" locked="0" layoutInCell="1" allowOverlap="1" wp14:anchorId="1747EF0A" wp14:editId="3DAA1B77">
+              <wp:anchor distT="0" distB="0" distL="114300" distR="114300" simplePos="0" relativeHeight="251774976" behindDoc="0" locked="0" layoutInCell="1" allowOverlap="1" wp14:anchorId="7010946B" wp14:editId="471ABF96">
                 <wp:simplePos x="0" y="0"/>
                 <wp:positionH relativeFrom="column">
                   <wp:posOffset>2399827</wp:posOffset>
@@ -4995,7 +4991,7 @@
           </mc:Choice>
           <mc:Fallback>
             <w:pict>
-              <v:shape w14:anchorId="3C9DBE67" id="直接箭头连接符 118" o:spid="_x0000_s1026" type="#_x0000_t32" style="position:absolute;left:0;text-align:left;margin-left:188.95pt;margin-top:3.3pt;width:0;height:24.25pt;z-index:251777024;visibility:visible;mso-wrap-style:square;mso-wrap-distance-left:9pt;mso-wrap-distance-top:0;mso-wrap-distance-right:9pt;mso-wrap-distance-bottom:0;mso-position-horizontal:absolute;mso-position-horizontal-relative:text;mso-position-vertical:absolute;mso-position-vertical-relative:text" o:gfxdata="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" strokecolor="#5b9bd5 [3204]" strokeweight=".5pt">
+              <v:shape w14:anchorId="7A139573" id="直接箭头连接符 118" o:spid="_x0000_s1026" type="#_x0000_t32" style="position:absolute;left:0;text-align:left;margin-left:188.95pt;margin-top:3.3pt;width:0;height:24.25pt;z-index:251774976;visibility:visible;mso-wrap-style:square;mso-wrap-distance-left:9pt;mso-wrap-distance-top:0;mso-wrap-distance-right:9pt;mso-wrap-distance-bottom:0;mso-position-horizontal:absolute;mso-position-horizontal-relative:text;mso-position-vertical:absolute;mso-position-vertical-relative:text" o:gfxdata="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" strokecolor="#5b9bd5 [3204]" strokeweight=".5pt">
                 <v:stroke endarrow="block" joinstyle="miter"/>
               </v:shape>
             </w:pict>
@@ -5010,7 +5006,7 @@
         <mc:AlternateContent>
           <mc:Choice Requires="wps">
             <w:drawing>
-              <wp:anchor distT="0" distB="0" distL="114300" distR="114300" simplePos="0" relativeHeight="251765760" behindDoc="0" locked="0" layoutInCell="1" allowOverlap="1" wp14:anchorId="41EC6CFC" wp14:editId="261DE7B3">
+              <wp:anchor distT="0" distB="0" distL="114300" distR="114300" simplePos="0" relativeHeight="251763712" behindDoc="0" locked="0" layoutInCell="1" allowOverlap="1" wp14:anchorId="6834BAED" wp14:editId="49F40358">
                 <wp:simplePos x="0" y="0"/>
                 <wp:positionH relativeFrom="column">
                   <wp:posOffset>519563</wp:posOffset>
@@ -5062,7 +5058,7 @@
           </mc:Choice>
           <mc:Fallback>
             <w:pict>
-              <v:shape w14:anchorId="3E210EF4" id="直接箭头连接符 111" o:spid="_x0000_s1026" type="#_x0000_t32" style="position:absolute;left:0;text-align:left;margin-left:40.9pt;margin-top:2.9pt;width:0;height:24.3pt;z-index:251765760;visibility:visible;mso-wrap-style:square;mso-wrap-distance-left:9pt;mso-wrap-distance-top:0;mso-wrap-distance-right:9pt;mso-wrap-distance-bottom:0;mso-position-horizontal:absolute;mso-position-horizontal-relative:text;mso-position-vertical:absolute;mso-position-vertical-relative:text" o:gfxdata="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" strokecolor="#5b9bd5 [3204]" strokeweight=".5pt">
+              <v:shape w14:anchorId="08D8BA02" id="直接箭头连接符 111" o:spid="_x0000_s1026" type="#_x0000_t32" style="position:absolute;left:0;text-align:left;margin-left:40.9pt;margin-top:2.9pt;width:0;height:24.3pt;z-index:251763712;visibility:visible;mso-wrap-style:square;mso-wrap-distance-left:9pt;mso-wrap-distance-top:0;mso-wrap-distance-right:9pt;mso-wrap-distance-bottom:0;mso-position-horizontal:absolute;mso-position-horizontal-relative:text;mso-position-vertical:absolute;mso-position-vertical-relative:text" o:gfxdata="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" strokecolor="#5b9bd5 [3204]" strokeweight=".5pt">
                 <v:stroke endarrow="block" joinstyle="miter"/>
               </v:shape>
             </w:pict>
@@ -5077,7 +5073,7 @@
         <mc:AlternateContent>
           <mc:Choice Requires="wps">
             <w:drawing>
-              <wp:anchor distT="0" distB="0" distL="114300" distR="114300" simplePos="0" relativeHeight="251767808" behindDoc="0" locked="0" layoutInCell="1" allowOverlap="1" wp14:anchorId="644E83EF" wp14:editId="332853B9">
+              <wp:anchor distT="0" distB="0" distL="114300" distR="114300" simplePos="0" relativeHeight="251765760" behindDoc="0" locked="0" layoutInCell="1" allowOverlap="1" wp14:anchorId="31311A5D" wp14:editId="43CD41FE">
                 <wp:simplePos x="0" y="0"/>
                 <wp:positionH relativeFrom="column">
                   <wp:posOffset>178420</wp:posOffset>
@@ -5129,7 +5125,7 @@
           </mc:Choice>
           <mc:Fallback>
             <w:pict>
-              <v:shape w14:anchorId="276E8643" id="直接箭头连接符 112" o:spid="_x0000_s1026" type="#_x0000_t32" style="position:absolute;left:0;text-align:left;margin-left:14.05pt;margin-top:2.9pt;width:0;height:24.3pt;z-index:251767808;visibility:visible;mso-wrap-style:square;mso-wrap-distance-left:9pt;mso-wrap-distance-top:0;mso-wrap-distance-right:9pt;mso-wrap-distance-bottom:0;mso-position-horizontal:absolute;mso-position-horizontal-relative:text;mso-position-vertical:absolute;mso-position-vertical-relative:text" o:gfxdata="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" strokecolor="#5b9bd5 [3204]" strokeweight=".5pt">
+              <v:shape w14:anchorId="570C4A45" id="直接箭头连接符 112" o:spid="_x0000_s1026" type="#_x0000_t32" style="position:absolute;left:0;text-align:left;margin-left:14.05pt;margin-top:2.9pt;width:0;height:24.3pt;z-index:251765760;visibility:visible;mso-wrap-style:square;mso-wrap-distance-left:9pt;mso-wrap-distance-top:0;mso-wrap-distance-right:9pt;mso-wrap-distance-bottom:0;mso-position-horizontal:absolute;mso-position-horizontal-relative:text;mso-position-vertical:absolute;mso-position-vertical-relative:text" o:gfxdata="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" strokecolor="#5b9bd5 [3204]" strokeweight=".5pt">
                 <v:stroke endarrow="block" joinstyle="miter"/>
               </v:shape>
             </w:pict>
@@ -5142,7 +5138,7 @@
         <mc:AlternateContent>
           <mc:Choice Requires="wps">
             <w:drawing>
-              <wp:anchor distT="0" distB="0" distL="114300" distR="114300" simplePos="0" relativeHeight="251778048" behindDoc="0" locked="0" layoutInCell="1" allowOverlap="1" wp14:anchorId="7B38D4C9" wp14:editId="4E48106A">
+              <wp:anchor distT="0" distB="0" distL="114300" distR="114300" simplePos="0" relativeHeight="251776000" behindDoc="0" locked="0" layoutInCell="1" allowOverlap="1" wp14:anchorId="34698FCE" wp14:editId="50BEA634">
                 <wp:simplePos x="0" y="0"/>
                 <wp:positionH relativeFrom="column">
                   <wp:posOffset>1690208</wp:posOffset>
@@ -5206,7 +5202,7 @@
           </mc:Choice>
           <mc:Fallback>
             <w:pict>
-              <v:rect w14:anchorId="6FBFE881" id="矩形 119" o:spid="_x0000_s1026" style="position:absolute;left:0;text-align:left;margin-left:133.1pt;margin-top:14pt;width:12.55pt;height:35.15pt;z-index:251778048;visibility:visible;mso-wrap-style:square;mso-wrap-distance-left:9pt;mso-wrap-distance-top:0;mso-wrap-distance-right:9pt;mso-wrap-distance-bottom:0;mso-position-horizontal:absolute;mso-position-horizontal-relative:text;mso-position-vertical:absolute;mso-position-vertical-relative:text;v-text-anchor:middle" o:gfxdata="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" filled="f" strokecolor="#2e74b5 [2404]" strokeweight="1pt"/>
+              <v:rect w14:anchorId="25C6A110" id="矩形 119" o:spid="_x0000_s1026" style="position:absolute;left:0;text-align:left;margin-left:133.1pt;margin-top:14pt;width:12.55pt;height:35.15pt;z-index:251776000;visibility:visible;mso-wrap-style:square;mso-wrap-distance-left:9pt;mso-wrap-distance-top:0;mso-wrap-distance-right:9pt;mso-wrap-distance-bottom:0;mso-position-horizontal:absolute;mso-position-horizontal-relative:text;mso-position-vertical:absolute;mso-position-vertical-relative:text;v-text-anchor:middle" o:gfxdata="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" filled="f" strokecolor="#2e74b5 [2404]" strokeweight="1pt"/>
             </w:pict>
           </mc:Fallback>
         </mc:AlternateContent>
@@ -5215,7 +5211,7 @@
         <mc:AlternateContent>
           <mc:Choice Requires="wps">
             <w:drawing>
-              <wp:anchor distT="0" distB="0" distL="114300" distR="114300" simplePos="0" relativeHeight="251779072" behindDoc="0" locked="0" layoutInCell="1" allowOverlap="1" wp14:anchorId="48C480DB" wp14:editId="35903849">
+              <wp:anchor distT="0" distB="0" distL="114300" distR="114300" simplePos="0" relativeHeight="251777024" behindDoc="0" locked="0" layoutInCell="1" allowOverlap="1" wp14:anchorId="3CFB06F6" wp14:editId="0546DEB1">
                 <wp:simplePos x="0" y="0"/>
                 <wp:positionH relativeFrom="column">
                   <wp:posOffset>2315372</wp:posOffset>
@@ -5279,7 +5275,7 @@
           </mc:Choice>
           <mc:Fallback>
             <w:pict>
-              <v:rect w14:anchorId="7A533B7D" id="矩形 120" o:spid="_x0000_s1026" style="position:absolute;left:0;text-align:left;margin-left:182.3pt;margin-top:13.65pt;width:12.55pt;height:35.15pt;z-index:251779072;visibility:visible;mso-wrap-style:square;mso-wrap-distance-left:9pt;mso-wrap-distance-top:0;mso-wrap-distance-right:9pt;mso-wrap-distance-bottom:0;mso-position-horizontal:absolute;mso-position-horizontal-relative:text;mso-position-vertical:absolute;mso-position-vertical-relative:text;v-text-anchor:middle" o:gfxdata="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" filled="f" strokecolor="#2e74b5 [2404]" strokeweight="1pt"/>
+              <v:rect w14:anchorId="4617F68E" id="矩形 120" o:spid="_x0000_s1026" style="position:absolute;left:0;text-align:left;margin-left:182.3pt;margin-top:13.65pt;width:12.55pt;height:35.15pt;z-index:251777024;visibility:visible;mso-wrap-style:square;mso-wrap-distance-left:9pt;mso-wrap-distance-top:0;mso-wrap-distance-right:9pt;mso-wrap-distance-bottom:0;mso-position-horizontal:absolute;mso-position-horizontal-relative:text;mso-position-vertical:absolute;mso-position-vertical-relative:text;v-text-anchor:middle" o:gfxdata="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" filled="f" strokecolor="#2e74b5 [2404]" strokeweight="1pt"/>
             </w:pict>
           </mc:Fallback>
         </mc:AlternateContent>
@@ -5291,7 +5287,7 @@
         <mc:AlternateContent>
           <mc:Choice Requires="wps">
             <w:drawing>
-              <wp:anchor distT="0" distB="0" distL="114300" distR="114300" simplePos="0" relativeHeight="251772928" behindDoc="0" locked="0" layoutInCell="1" allowOverlap="1" wp14:anchorId="7E53AF77" wp14:editId="6B7F6F06">
+              <wp:anchor distT="0" distB="0" distL="114300" distR="114300" simplePos="0" relativeHeight="251770880" behindDoc="0" locked="0" layoutInCell="1" allowOverlap="1" wp14:anchorId="0AD9DF2E" wp14:editId="6353A7FF">
                 <wp:simplePos x="0" y="0"/>
                 <wp:positionH relativeFrom="column">
                   <wp:posOffset>443865</wp:posOffset>
@@ -5355,7 +5351,7 @@
           </mc:Choice>
           <mc:Fallback>
             <w:pict>
-              <v:rect w14:anchorId="51520810" id="矩形 115" o:spid="_x0000_s1026" style="position:absolute;left:0;text-align:left;margin-left:34.95pt;margin-top:13.25pt;width:12.55pt;height:35.15pt;z-index:251772928;visibility:visible;mso-wrap-style:square;mso-wrap-distance-left:9pt;mso-wrap-distance-top:0;mso-wrap-distance-right:9pt;mso-wrap-distance-bottom:0;mso-position-horizontal:absolute;mso-position-horizontal-relative:text;mso-position-vertical:absolute;mso-position-vertical-relative:text;v-text-anchor:middle" o:gfxdata="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" filled="f" strokecolor="#2e74b5 [2404]" strokeweight="1pt"/>
+              <v:rect w14:anchorId="3BD68635" id="矩形 115" o:spid="_x0000_s1026" style="position:absolute;left:0;text-align:left;margin-left:34.95pt;margin-top:13.25pt;width:12.55pt;height:35.15pt;z-index:251770880;visibility:visible;mso-wrap-style:square;mso-wrap-distance-left:9pt;mso-wrap-distance-top:0;mso-wrap-distance-right:9pt;mso-wrap-distance-bottom:0;mso-position-horizontal:absolute;mso-position-horizontal-relative:text;mso-position-vertical:absolute;mso-position-vertical-relative:text;v-text-anchor:middle" o:gfxdata="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" filled="f" strokecolor="#2e74b5 [2404]" strokeweight="1pt"/>
             </w:pict>
           </mc:Fallback>
         </mc:AlternateContent>
@@ -5367,7 +5363,7 @@
         <mc:AlternateContent>
           <mc:Choice Requires="wps">
             <w:drawing>
-              <wp:anchor distT="0" distB="0" distL="114300" distR="114300" simplePos="0" relativeHeight="251770880" behindDoc="0" locked="0" layoutInCell="1" allowOverlap="1" wp14:anchorId="4DBAF2F5" wp14:editId="180785C9">
+              <wp:anchor distT="0" distB="0" distL="114300" distR="114300" simplePos="0" relativeHeight="251768832" behindDoc="0" locked="0" layoutInCell="1" allowOverlap="1" wp14:anchorId="1B60DBFF" wp14:editId="6DE490DD">
                 <wp:simplePos x="0" y="0"/>
                 <wp:positionH relativeFrom="column">
                   <wp:posOffset>114138</wp:posOffset>
@@ -5431,7 +5427,7 @@
           </mc:Choice>
           <mc:Fallback>
             <w:pict>
-              <v:rect w14:anchorId="52869933" id="矩形 114" o:spid="_x0000_s1026" style="position:absolute;left:0;text-align:left;margin-left:9pt;margin-top:13.2pt;width:12.55pt;height:35.15pt;z-index:251770880;visibility:visible;mso-wrap-style:square;mso-wrap-distance-left:9pt;mso-wrap-distance-top:0;mso-wrap-distance-right:9pt;mso-wrap-distance-bottom:0;mso-position-horizontal:absolute;mso-position-horizontal-relative:text;mso-position-vertical:absolute;mso-position-vertical-relative:text;v-text-anchor:middle" o:gfxdata="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" filled="f" strokecolor="#2e74b5 [2404]" strokeweight="1pt"/>
+              <v:rect w14:anchorId="458187E2" id="矩形 114" o:spid="_x0000_s1026" style="position:absolute;left:0;text-align:left;margin-left:9pt;margin-top:13.2pt;width:12.55pt;height:35.15pt;z-index:251768832;visibility:visible;mso-wrap-style:square;mso-wrap-distance-left:9pt;mso-wrap-distance-top:0;mso-wrap-distance-right:9pt;mso-wrap-distance-bottom:0;mso-position-horizontal:absolute;mso-position-horizontal-relative:text;mso-position-vertical:absolute;mso-position-vertical-relative:text;v-text-anchor:middle" o:gfxdata="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" filled="f" strokecolor="#2e74b5 [2404]" strokeweight="1pt"/>
             </w:pict>
           </mc:Fallback>
         </mc:AlternateContent>
@@ -5443,7 +5439,7 @@
         <mc:AlternateContent>
           <mc:Choice Requires="wps">
             <w:drawing>
-              <wp:anchor distT="0" distB="0" distL="114300" distR="114300" simplePos="0" relativeHeight="251768832" behindDoc="0" locked="0" layoutInCell="1" allowOverlap="1" wp14:anchorId="73A42F42" wp14:editId="7CB5DC80">
+              <wp:anchor distT="0" distB="0" distL="114300" distR="114300" simplePos="0" relativeHeight="251766784" behindDoc="0" locked="0" layoutInCell="1" allowOverlap="1" wp14:anchorId="74965635" wp14:editId="46762D0F">
                 <wp:simplePos x="0" y="0"/>
                 <wp:positionH relativeFrom="column">
                   <wp:posOffset>-238907</wp:posOffset>
@@ -5507,7 +5503,7 @@
           </mc:Choice>
           <mc:Fallback>
             <w:pict>
-              <v:rect w14:anchorId="196D10E8" id="矩形 113" o:spid="_x0000_s1026" style="position:absolute;left:0;text-align:left;margin-left:-18.8pt;margin-top:13.55pt;width:12.55pt;height:35.15pt;z-index:251768832;visibility:visible;mso-wrap-style:square;mso-wrap-distance-left:9pt;mso-wrap-distance-top:0;mso-wrap-distance-right:9pt;mso-wrap-distance-bottom:0;mso-position-horizontal:absolute;mso-position-horizontal-relative:text;mso-position-vertical:absolute;mso-position-vertical-relative:text;v-text-anchor:middle" o:gfxdata="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" filled="f" strokecolor="#2e74b5 [2404]" strokeweight="1pt"/>
+              <v:rect w14:anchorId="2CA48888" id="矩形 113" o:spid="_x0000_s1026" style="position:absolute;left:0;text-align:left;margin-left:-18.8pt;margin-top:13.55pt;width:12.55pt;height:35.15pt;z-index:251766784;visibility:visible;mso-wrap-style:square;mso-wrap-distance-left:9pt;mso-wrap-distance-top:0;mso-wrap-distance-right:9pt;mso-wrap-distance-bottom:0;mso-position-horizontal:absolute;mso-position-horizontal-relative:text;mso-position-vertical:absolute;mso-position-vertical-relative:text;v-text-anchor:middle" o:gfxdata="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" filled="f" strokecolor="#2e74b5 [2404]" strokeweight="1pt"/>
             </w:pict>
           </mc:Fallback>
         </mc:AlternateContent>
@@ -5534,8 +5530,2003 @@
       <w:r>
         <w:br w:type="page"/>
       </w:r>
-      <w:bookmarkStart w:id="0" w:name="_GoBack"/>
-      <w:bookmarkEnd w:id="0"/>
+    </w:p>
+    <w:p>
+      <w:pPr>
+        <w:widowControl/>
+        <w:jc w:val="left"/>
+      </w:pPr>
+      <w:r>
+        <w:rPr>
+          <w:noProof/>
+        </w:rPr>
+        <w:lastRenderedPageBreak/>
+        <mc:AlternateContent>
+          <mc:Choice Requires="wps">
+            <w:drawing>
+              <wp:anchor distT="0" distB="0" distL="114300" distR="114300" simplePos="0" relativeHeight="251823104" behindDoc="0" locked="0" layoutInCell="1" allowOverlap="1">
+                <wp:simplePos x="0" y="0"/>
+                <wp:positionH relativeFrom="column">
+                  <wp:posOffset>5491318</wp:posOffset>
+                </wp:positionH>
+                <wp:positionV relativeFrom="paragraph">
+                  <wp:posOffset>112395</wp:posOffset>
+                </wp:positionV>
+                <wp:extent cx="0" cy="658657"/>
+                <wp:effectExtent l="57150" t="0" r="95250" b="65405"/>
+                <wp:wrapNone/>
+                <wp:docPr id="166" name="直接箭头连接符 166"/>
+                <wp:cNvGraphicFramePr/>
+                <a:graphic xmlns:a="http://schemas.openxmlformats.org/drawingml/2006/main">
+                  <a:graphicData uri="http://schemas.microsoft.com/office/word/2010/wordprocessingShape">
+                    <wps:wsp>
+                      <wps:cNvCnPr/>
+                      <wps:spPr>
+                        <a:xfrm>
+                          <a:off x="0" y="0"/>
+                          <a:ext cx="0" cy="658657"/>
+                        </a:xfrm>
+                        <a:prstGeom prst="straightConnector1">
+                          <a:avLst/>
+                        </a:prstGeom>
+                        <a:ln>
+                          <a:tailEnd type="triangle"/>
+                        </a:ln>
+                      </wps:spPr>
+                      <wps:style>
+                        <a:lnRef idx="1">
+                          <a:schemeClr val="accent1"/>
+                        </a:lnRef>
+                        <a:fillRef idx="0">
+                          <a:schemeClr val="accent1"/>
+                        </a:fillRef>
+                        <a:effectRef idx="0">
+                          <a:schemeClr val="accent1"/>
+                        </a:effectRef>
+                        <a:fontRef idx="minor">
+                          <a:schemeClr val="tx1"/>
+                        </a:fontRef>
+                      </wps:style>
+                      <wps:bodyPr/>
+                    </wps:wsp>
+                  </a:graphicData>
+                </a:graphic>
+              </wp:anchor>
+            </w:drawing>
+          </mc:Choice>
+          <mc:Fallback>
+            <w:pict>
+              <v:shape w14:anchorId="2D88D1D7" id="直接箭头连接符 166" o:spid="_x0000_s1026" type="#_x0000_t32" style="position:absolute;left:0;text-align:left;margin-left:432.4pt;margin-top:8.85pt;width:0;height:51.85pt;z-index:251823104;visibility:visible;mso-wrap-style:square;mso-wrap-distance-left:9pt;mso-wrap-distance-top:0;mso-wrap-distance-right:9pt;mso-wrap-distance-bottom:0;mso-position-horizontal:absolute;mso-position-horizontal-relative:text;mso-position-vertical:absolute;mso-position-vertical-relative:text" o:gfxdata="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" strokecolor="#5b9bd5 [3204]" strokeweight=".5pt">
+                <v:stroke endarrow="block" joinstyle="miter"/>
+              </v:shape>
+            </w:pict>
+          </mc:Fallback>
+        </mc:AlternateContent>
+      </w:r>
+      <w:r>
+        <w:rPr>
+          <w:noProof/>
+        </w:rPr>
+        <mc:AlternateContent>
+          <mc:Choice Requires="wps">
+            <w:drawing>
+              <wp:anchor distT="0" distB="0" distL="114300" distR="114300" simplePos="0" relativeHeight="251822080" behindDoc="0" locked="0" layoutInCell="1" allowOverlap="1">
+                <wp:simplePos x="0" y="0"/>
+                <wp:positionH relativeFrom="column">
+                  <wp:posOffset>2057400</wp:posOffset>
+                </wp:positionH>
+                <wp:positionV relativeFrom="paragraph">
+                  <wp:posOffset>113768</wp:posOffset>
+                </wp:positionV>
+                <wp:extent cx="3434316" cy="669852"/>
+                <wp:effectExtent l="19050" t="0" r="13970" b="35560"/>
+                <wp:wrapNone/>
+                <wp:docPr id="165" name="肘形连接符 165"/>
+                <wp:cNvGraphicFramePr/>
+                <a:graphic xmlns:a="http://schemas.openxmlformats.org/drawingml/2006/main">
+                  <a:graphicData uri="http://schemas.microsoft.com/office/word/2010/wordprocessingShape">
+                    <wps:wsp>
+                      <wps:cNvCnPr/>
+                      <wps:spPr>
+                        <a:xfrm flipV="1">
+                          <a:off x="0" y="0"/>
+                          <a:ext cx="3434316" cy="669852"/>
+                        </a:xfrm>
+                        <a:prstGeom prst="bentConnector3">
+                          <a:avLst>
+                            <a:gd name="adj1" fmla="val -468"/>
+                          </a:avLst>
+                        </a:prstGeom>
+                      </wps:spPr>
+                      <wps:style>
+                        <a:lnRef idx="1">
+                          <a:schemeClr val="accent1"/>
+                        </a:lnRef>
+                        <a:fillRef idx="0">
+                          <a:schemeClr val="accent1"/>
+                        </a:fillRef>
+                        <a:effectRef idx="0">
+                          <a:schemeClr val="accent1"/>
+                        </a:effectRef>
+                        <a:fontRef idx="minor">
+                          <a:schemeClr val="tx1"/>
+                        </a:fontRef>
+                      </wps:style>
+                      <wps:bodyPr/>
+                    </wps:wsp>
+                  </a:graphicData>
+                </a:graphic>
+              </wp:anchor>
+            </w:drawing>
+          </mc:Choice>
+          <mc:Fallback>
+            <w:pict>
+              <v:shapetype w14:anchorId="3874FAA8" id="_x0000_t34" coordsize="21600,21600" o:spt="34" o:oned="t" adj="10800" path="m,l@0,0@0,21600,21600,21600e" filled="f">
+                <v:stroke joinstyle="miter"/>
+                <v:formulas>
+                  <v:f eqn="val #0"/>
+                </v:formulas>
+                <v:path arrowok="t" fillok="f" o:connecttype="none"/>
+                <v:handles>
+                  <v:h position="#0,center"/>
+                </v:handles>
+                <o:lock v:ext="edit" shapetype="t"/>
+              </v:shapetype>
+              <v:shape id="肘形连接符 165" o:spid="_x0000_s1026" type="#_x0000_t34" style="position:absolute;left:0;text-align:left;margin-left:162pt;margin-top:8.95pt;width:270.4pt;height:52.75pt;flip:y;z-index:251822080;visibility:visible;mso-wrap-style:square;mso-wrap-distance-left:9pt;mso-wrap-distance-top:0;mso-wrap-distance-right:9pt;mso-wrap-distance-bottom:0;mso-position-horizontal:absolute;mso-position-horizontal-relative:text;mso-position-vertical:absolute;mso-position-vertical-relative:text" o:gfxdata="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" adj="-101" strokecolor="#5b9bd5 [3204]" strokeweight=".5pt"/>
+            </w:pict>
+          </mc:Fallback>
+        </mc:AlternateContent>
+      </w:r>
+    </w:p>
+    <w:p>
+      <w:pPr>
+        <w:widowControl/>
+        <w:jc w:val="left"/>
+      </w:pPr>
+      <w:r>
+        <w:rPr>
+          <w:noProof/>
+        </w:rPr>
+        <mc:AlternateContent>
+          <mc:Choice Requires="wps">
+            <w:drawing>
+              <wp:anchor distT="0" distB="0" distL="114300" distR="114300" simplePos="0" relativeHeight="251825152" behindDoc="0" locked="0" layoutInCell="1" allowOverlap="1" wp14:anchorId="11E1D536" wp14:editId="1FBD24FA">
+                <wp:simplePos x="0" y="0"/>
+                <wp:positionH relativeFrom="page">
+                  <wp:posOffset>3107882</wp:posOffset>
+                </wp:positionH>
+                <wp:positionV relativeFrom="paragraph">
+                  <wp:posOffset>71755</wp:posOffset>
+                </wp:positionV>
+                <wp:extent cx="562610" cy="307975"/>
+                <wp:effectExtent l="0" t="0" r="0" b="0"/>
+                <wp:wrapNone/>
+                <wp:docPr id="167" name="文本框 167"/>
+                <wp:cNvGraphicFramePr/>
+                <a:graphic xmlns:a="http://schemas.openxmlformats.org/drawingml/2006/main">
+                  <a:graphicData uri="http://schemas.microsoft.com/office/word/2010/wordprocessingShape">
+                    <wps:wsp>
+                      <wps:cNvSpPr txBox="1"/>
+                      <wps:spPr>
+                        <a:xfrm>
+                          <a:off x="0" y="0"/>
+                          <a:ext cx="562610" cy="307975"/>
+                        </a:xfrm>
+                        <a:prstGeom prst="rect">
+                          <a:avLst/>
+                        </a:prstGeom>
+                        <a:noFill/>
+                        <a:ln w="6350">
+                          <a:noFill/>
+                        </a:ln>
+                        <a:effectLst/>
+                      </wps:spPr>
+                      <wps:style>
+                        <a:lnRef idx="0">
+                          <a:schemeClr val="accent1"/>
+                        </a:lnRef>
+                        <a:fillRef idx="0">
+                          <a:schemeClr val="accent1"/>
+                        </a:fillRef>
+                        <a:effectRef idx="0">
+                          <a:schemeClr val="accent1"/>
+                        </a:effectRef>
+                        <a:fontRef idx="minor">
+                          <a:schemeClr val="dk1"/>
+                        </a:fontRef>
+                      </wps:style>
+                      <wps:txbx>
+                        <w:txbxContent>
+                          <w:p>
+                            <w:pPr>
+                              <w:ind w:firstLineChars="50" w:firstLine="120"/>
+                              <w:rPr>
+                                <w:sz w:val="28"/>
+                              </w:rPr>
+                            </w:pPr>
+                            <w:r>
+                              <w:rPr>
+                                <w:sz w:val="24"/>
+                              </w:rPr>
+                              <w:t>no</w:t>
+                            </w:r>
+                          </w:p>
+                        </w:txbxContent>
+                      </wps:txbx>
+                      <wps:bodyPr rot="0" spcFirstLastPara="0" vertOverflow="overflow" horzOverflow="overflow" vert="horz" wrap="square" lIns="91440" tIns="45720" rIns="91440" bIns="45720" numCol="1" spcCol="0" rtlCol="0" fromWordArt="0" anchor="t" anchorCtr="0" forceAA="0" compatLnSpc="1">
+                        <a:prstTxWarp prst="textNoShape">
+                          <a:avLst/>
+                        </a:prstTxWarp>
+                        <a:noAutofit/>
+                      </wps:bodyPr>
+                    </wps:wsp>
+                  </a:graphicData>
+                </a:graphic>
+                <wp14:sizeRelH relativeFrom="margin">
+                  <wp14:pctWidth>0</wp14:pctWidth>
+                </wp14:sizeRelH>
+                <wp14:sizeRelV relativeFrom="margin">
+                  <wp14:pctHeight>0</wp14:pctHeight>
+                </wp14:sizeRelV>
+              </wp:anchor>
+            </w:drawing>
+          </mc:Choice>
+          <mc:Fallback>
+            <w:pict>
+              <v:shape w14:anchorId="11E1D536" id="文本框 167" o:spid="_x0000_s1035" type="#_x0000_t202" style="position:absolute;margin-left:244.7pt;margin-top:5.65pt;width:44.3pt;height:24.25pt;z-index:251825152;visibility:visible;mso-wrap-style:square;mso-width-percent:0;mso-height-percent:0;mso-wrap-distance-left:9pt;mso-wrap-distance-top:0;mso-wrap-distance-right:9pt;mso-wrap-distance-bottom:0;mso-position-horizontal:absolute;mso-position-horizontal-relative:page;mso-position-vertical:absolute;mso-position-vertical-relative:text;mso-width-percent:0;mso-height-percent:0;mso-width-relative:margin;mso-height-relative:margin;v-text-anchor:top" o:gfxdata="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" filled="f" stroked="f" strokeweight=".5pt">
+                <v:textbox>
+                  <w:txbxContent>
+                    <w:p>
+                      <w:pPr>
+                        <w:ind w:firstLineChars="50" w:firstLine="120"/>
+                        <w:rPr>
+                          <w:sz w:val="28"/>
+                        </w:rPr>
+                      </w:pPr>
+                      <w:r>
+                        <w:rPr>
+                          <w:sz w:val="24"/>
+                        </w:rPr>
+                        <w:t>no</w:t>
+                      </w:r>
+                    </w:p>
+                  </w:txbxContent>
+                </v:textbox>
+                <w10:wrap anchorx="page"/>
+              </v:shape>
+            </w:pict>
+          </mc:Fallback>
+        </mc:AlternateContent>
+      </w:r>
+    </w:p>
+    <w:p>
+      <w:pPr>
+        <w:widowControl/>
+        <w:jc w:val="left"/>
+      </w:pPr>
+    </w:p>
+    <w:p>
+      <w:pPr>
+        <w:widowControl/>
+        <w:jc w:val="left"/>
+      </w:pPr>
+      <w:r>
+        <w:rPr>
+          <w:noProof/>
+        </w:rPr>
+        <mc:AlternateContent>
+          <mc:Choice Requires="wps">
+            <w:drawing>
+              <wp:anchor distT="0" distB="0" distL="114300" distR="114300" simplePos="0" relativeHeight="251821056" behindDoc="0" locked="0" layoutInCell="1" allowOverlap="1" wp14:anchorId="7097CE47" wp14:editId="0AD17A86">
+                <wp:simplePos x="0" y="0"/>
+                <wp:positionH relativeFrom="page">
+                  <wp:posOffset>3809365</wp:posOffset>
+                </wp:positionH>
+                <wp:positionV relativeFrom="paragraph">
+                  <wp:posOffset>130972</wp:posOffset>
+                </wp:positionV>
+                <wp:extent cx="562610" cy="307975"/>
+                <wp:effectExtent l="0" t="0" r="0" b="0"/>
+                <wp:wrapNone/>
+                <wp:docPr id="163" name="文本框 163"/>
+                <wp:cNvGraphicFramePr/>
+                <a:graphic xmlns:a="http://schemas.openxmlformats.org/drawingml/2006/main">
+                  <a:graphicData uri="http://schemas.microsoft.com/office/word/2010/wordprocessingShape">
+                    <wps:wsp>
+                      <wps:cNvSpPr txBox="1"/>
+                      <wps:spPr>
+                        <a:xfrm>
+                          <a:off x="0" y="0"/>
+                          <a:ext cx="562610" cy="307975"/>
+                        </a:xfrm>
+                        <a:prstGeom prst="rect">
+                          <a:avLst/>
+                        </a:prstGeom>
+                        <a:noFill/>
+                        <a:ln w="6350">
+                          <a:noFill/>
+                        </a:ln>
+                        <a:effectLst/>
+                      </wps:spPr>
+                      <wps:style>
+                        <a:lnRef idx="0">
+                          <a:schemeClr val="accent1"/>
+                        </a:lnRef>
+                        <a:fillRef idx="0">
+                          <a:schemeClr val="accent1"/>
+                        </a:fillRef>
+                        <a:effectRef idx="0">
+                          <a:schemeClr val="accent1"/>
+                        </a:effectRef>
+                        <a:fontRef idx="minor">
+                          <a:schemeClr val="dk1"/>
+                        </a:fontRef>
+                      </wps:style>
+                      <wps:txbx>
+                        <w:txbxContent>
+                          <w:p>
+                            <w:pPr>
+                              <w:ind w:firstLineChars="50" w:firstLine="120"/>
+                              <w:rPr>
+                                <w:sz w:val="28"/>
+                              </w:rPr>
+                            </w:pPr>
+                            <w:r>
+                              <w:rPr>
+                                <w:sz w:val="24"/>
+                              </w:rPr>
+                              <w:t>yes</w:t>
+                            </w:r>
+                          </w:p>
+                        </w:txbxContent>
+                      </wps:txbx>
+                      <wps:bodyPr rot="0" spcFirstLastPara="0" vertOverflow="overflow" horzOverflow="overflow" vert="horz" wrap="square" lIns="91440" tIns="45720" rIns="91440" bIns="45720" numCol="1" spcCol="0" rtlCol="0" fromWordArt="0" anchor="t" anchorCtr="0" forceAA="0" compatLnSpc="1">
+                        <a:prstTxWarp prst="textNoShape">
+                          <a:avLst/>
+                        </a:prstTxWarp>
+                        <a:noAutofit/>
+                      </wps:bodyPr>
+                    </wps:wsp>
+                  </a:graphicData>
+                </a:graphic>
+                <wp14:sizeRelH relativeFrom="margin">
+                  <wp14:pctWidth>0</wp14:pctWidth>
+                </wp14:sizeRelH>
+                <wp14:sizeRelV relativeFrom="margin">
+                  <wp14:pctHeight>0</wp14:pctHeight>
+                </wp14:sizeRelV>
+              </wp:anchor>
+            </w:drawing>
+          </mc:Choice>
+          <mc:Fallback>
+            <w:pict>
+              <v:shape w14:anchorId="7097CE47" id="文本框 163" o:spid="_x0000_s1036" type="#_x0000_t202" style="position:absolute;margin-left:299.95pt;margin-top:10.3pt;width:44.3pt;height:24.25pt;z-index:251821056;visibility:visible;mso-wrap-style:square;mso-width-percent:0;mso-height-percent:0;mso-wrap-distance-left:9pt;mso-wrap-distance-top:0;mso-wrap-distance-right:9pt;mso-wrap-distance-bottom:0;mso-position-horizontal:absolute;mso-position-horizontal-relative:page;mso-position-vertical:absolute;mso-position-vertical-relative:text;mso-width-percent:0;mso-height-percent:0;mso-width-relative:margin;mso-height-relative:margin;v-text-anchor:top" o:gfxdata="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" filled="f" stroked="f" strokeweight=".5pt">
+                <v:textbox>
+                  <w:txbxContent>
+                    <w:p>
+                      <w:pPr>
+                        <w:ind w:firstLineChars="50" w:firstLine="120"/>
+                        <w:rPr>
+                          <w:sz w:val="28"/>
+                        </w:rPr>
+                      </w:pPr>
+                      <w:r>
+                        <w:rPr>
+                          <w:sz w:val="24"/>
+                        </w:rPr>
+                        <w:t>yes</w:t>
+                      </w:r>
+                    </w:p>
+                  </w:txbxContent>
+                </v:textbox>
+                <w10:wrap anchorx="page"/>
+              </v:shape>
+            </w:pict>
+          </mc:Fallback>
+        </mc:AlternateContent>
+      </w:r>
+      <w:r>
+        <w:rPr>
+          <w:noProof/>
+        </w:rPr>
+        <mc:AlternateContent>
+          <mc:Choice Requires="wpg">
+            <w:drawing>
+              <wp:anchor distT="0" distB="0" distL="114300" distR="114300" simplePos="0" relativeHeight="251819008" behindDoc="0" locked="0" layoutInCell="1" allowOverlap="1" wp14:anchorId="21561C8E" wp14:editId="7F923E10">
+                <wp:simplePos x="0" y="0"/>
+                <wp:positionH relativeFrom="column">
+                  <wp:posOffset>1270591</wp:posOffset>
+                </wp:positionH>
+                <wp:positionV relativeFrom="paragraph">
+                  <wp:posOffset>178627</wp:posOffset>
+                </wp:positionV>
+                <wp:extent cx="1520456" cy="605790"/>
+                <wp:effectExtent l="19050" t="19050" r="41910" b="41910"/>
+                <wp:wrapNone/>
+                <wp:docPr id="160" name="组合 160"/>
+                <wp:cNvGraphicFramePr/>
+                <a:graphic xmlns:a="http://schemas.openxmlformats.org/drawingml/2006/main">
+                  <a:graphicData uri="http://schemas.microsoft.com/office/word/2010/wordprocessingGroup">
+                    <wpg:wgp>
+                      <wpg:cNvGrpSpPr/>
+                      <wpg:grpSpPr>
+                        <a:xfrm>
+                          <a:off x="0" y="0"/>
+                          <a:ext cx="1520456" cy="605790"/>
+                          <a:chOff x="0" y="0"/>
+                          <a:chExt cx="1243965" cy="605790"/>
+                        </a:xfrm>
+                      </wpg:grpSpPr>
+                      <wps:wsp>
+                        <wps:cNvPr id="161" name="菱形 161"/>
+                        <wps:cNvSpPr/>
+                        <wps:spPr>
+                          <a:xfrm>
+                            <a:off x="0" y="0"/>
+                            <a:ext cx="1243965" cy="605790"/>
+                          </a:xfrm>
+                          <a:prstGeom prst="diamond">
+                            <a:avLst/>
+                          </a:prstGeom>
+                        </wps:spPr>
+                        <wps:style>
+                          <a:lnRef idx="2">
+                            <a:schemeClr val="accent1">
+                              <a:shade val="50000"/>
+                            </a:schemeClr>
+                          </a:lnRef>
+                          <a:fillRef idx="1">
+                            <a:schemeClr val="accent1"/>
+                          </a:fillRef>
+                          <a:effectRef idx="0">
+                            <a:schemeClr val="accent1"/>
+                          </a:effectRef>
+                          <a:fontRef idx="minor">
+                            <a:schemeClr val="lt1"/>
+                          </a:fontRef>
+                        </wps:style>
+                        <wps:bodyPr rot="0" spcFirstLastPara="0" vertOverflow="overflow" horzOverflow="overflow" vert="horz" wrap="square" lIns="91440" tIns="45720" rIns="91440" bIns="45720" numCol="1" spcCol="0" rtlCol="0" fromWordArt="0" anchor="ctr" anchorCtr="0" forceAA="0" compatLnSpc="1">
+                          <a:prstTxWarp prst="textNoShape">
+                            <a:avLst/>
+                          </a:prstTxWarp>
+                          <a:noAutofit/>
+                        </wps:bodyPr>
+                      </wps:wsp>
+                      <wps:wsp>
+                        <wps:cNvPr id="162" name="文本框 162"/>
+                        <wps:cNvSpPr txBox="1"/>
+                        <wps:spPr>
+                          <a:xfrm>
+                            <a:off x="95693" y="63795"/>
+                            <a:ext cx="956310" cy="510348"/>
+                          </a:xfrm>
+                          <a:prstGeom prst="rect">
+                            <a:avLst/>
+                          </a:prstGeom>
+                          <a:noFill/>
+                          <a:ln w="6350">
+                            <a:noFill/>
+                          </a:ln>
+                          <a:effectLst/>
+                        </wps:spPr>
+                        <wps:style>
+                          <a:lnRef idx="0">
+                            <a:schemeClr val="accent1"/>
+                          </a:lnRef>
+                          <a:fillRef idx="0">
+                            <a:schemeClr val="accent1"/>
+                          </a:fillRef>
+                          <a:effectRef idx="0">
+                            <a:schemeClr val="accent1"/>
+                          </a:effectRef>
+                          <a:fontRef idx="minor">
+                            <a:schemeClr val="dk1"/>
+                          </a:fontRef>
+                        </wps:style>
+                        <wps:txbx>
+                          <w:txbxContent>
+                            <w:p>
+                              <w:pPr>
+                                <w:ind w:firstLineChars="50" w:firstLine="140"/>
+                                <w:rPr>
+                                  <w:rFonts w:hint="eastAsia"/>
+                                  <w:color w:val="FFFFFF" w:themeColor="background1"/>
+                                  <w:sz w:val="28"/>
+                                </w:rPr>
+                              </w:pPr>
+                              <w:r>
+                                <w:rPr>
+                                  <w:color w:val="FFFFFF" w:themeColor="background1"/>
+                                  <w:sz w:val="28"/>
+                                </w:rPr>
+                                <w:t>找到对象？</w:t>
+                              </w:r>
+                            </w:p>
+                          </w:txbxContent>
+                        </wps:txbx>
+                        <wps:bodyPr rot="0" spcFirstLastPara="0" vertOverflow="overflow" horzOverflow="overflow" vert="horz" wrap="square" lIns="91440" tIns="45720" rIns="91440" bIns="45720" numCol="1" spcCol="0" rtlCol="0" fromWordArt="0" anchor="t" anchorCtr="0" forceAA="0" compatLnSpc="1">
+                          <a:prstTxWarp prst="textNoShape">
+                            <a:avLst/>
+                          </a:prstTxWarp>
+                          <a:noAutofit/>
+                        </wps:bodyPr>
+                      </wps:wsp>
+                    </wpg:wgp>
+                  </a:graphicData>
+                </a:graphic>
+                <wp14:sizeRelH relativeFrom="margin">
+                  <wp14:pctWidth>0</wp14:pctWidth>
+                </wp14:sizeRelH>
+              </wp:anchor>
+            </w:drawing>
+          </mc:Choice>
+          <mc:Fallback>
+            <w:pict>
+              <v:group w14:anchorId="21561C8E" id="组合 160" o:spid="_x0000_s1037" style="position:absolute;margin-left:100.05pt;margin-top:14.05pt;width:119.7pt;height:47.7pt;z-index:251819008;mso-width-relative:margin" coordsize="12439,6057" o:gfxdata="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">
+                <v:shapetype id="_x0000_t4" coordsize="21600,21600" o:spt="4" path="m10800,l,10800,10800,21600,21600,10800xe">
+                  <v:stroke joinstyle="miter"/>
+                  <v:path gradientshapeok="t" o:connecttype="rect" textboxrect="5400,5400,16200,16200"/>
+                </v:shapetype>
+                <v:shape id="菱形 161" o:spid="_x0000_s1038" type="#_x0000_t4" style="position:absolute;width:12439;height:6057;visibility:visible;mso-wrap-style:square;v-text-anchor:middle" o:gfxdata="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" fillcolor="#5b9bd5 [3204]" strokecolor="#1f4d78 [1604]" strokeweight="1pt"/>
+                <v:shape id="文本框 162" o:spid="_x0000_s1039" type="#_x0000_t202" style="position:absolute;left:956;top:637;width:9564;height:5104;visibility:visible;mso-wrap-style:square;v-text-anchor:top" o:gfxdata="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" filled="f" stroked="f" strokeweight=".5pt">
+                  <v:textbox>
+                    <w:txbxContent>
+                      <w:p>
+                        <w:pPr>
+                          <w:ind w:firstLineChars="50" w:firstLine="140"/>
+                          <w:rPr>
+                            <w:rFonts w:hint="eastAsia"/>
+                            <w:color w:val="FFFFFF" w:themeColor="background1"/>
+                            <w:sz w:val="28"/>
+                          </w:rPr>
+                        </w:pPr>
+                        <w:r>
+                          <w:rPr>
+                            <w:color w:val="FFFFFF" w:themeColor="background1"/>
+                            <w:sz w:val="28"/>
+                          </w:rPr>
+                          <w:t>找到对象？</w:t>
+                        </w:r>
+                      </w:p>
+                    </w:txbxContent>
+                  </v:textbox>
+                </v:shape>
+              </v:group>
+            </w:pict>
+          </mc:Fallback>
+        </mc:AlternateContent>
+      </w:r>
+      <w:r>
+        <w:rPr>
+          <w:noProof/>
+        </w:rPr>
+        <mc:AlternateContent>
+          <mc:Choice Requires="wpg">
+            <w:drawing>
+              <wp:anchor distT="0" distB="0" distL="114300" distR="114300" simplePos="0" relativeHeight="251804672" behindDoc="0" locked="0" layoutInCell="1" allowOverlap="1" wp14:anchorId="2863DAC8" wp14:editId="19CD04F3">
+                <wp:simplePos x="0" y="0"/>
+                <wp:positionH relativeFrom="column">
+                  <wp:posOffset>3188173</wp:posOffset>
+                </wp:positionH>
+                <wp:positionV relativeFrom="paragraph">
+                  <wp:posOffset>178435</wp:posOffset>
+                </wp:positionV>
+                <wp:extent cx="1243965" cy="605790"/>
+                <wp:effectExtent l="19050" t="19050" r="32385" b="41910"/>
+                <wp:wrapNone/>
+                <wp:docPr id="159" name="组合 159"/>
+                <wp:cNvGraphicFramePr/>
+                <a:graphic xmlns:a="http://schemas.openxmlformats.org/drawingml/2006/main">
+                  <a:graphicData uri="http://schemas.microsoft.com/office/word/2010/wordprocessingGroup">
+                    <wpg:wgp>
+                      <wpg:cNvGrpSpPr/>
+                      <wpg:grpSpPr>
+                        <a:xfrm>
+                          <a:off x="0" y="0"/>
+                          <a:ext cx="1243965" cy="605790"/>
+                          <a:chOff x="0" y="0"/>
+                          <a:chExt cx="1243965" cy="605790"/>
+                        </a:xfrm>
+                      </wpg:grpSpPr>
+                      <wps:wsp>
+                        <wps:cNvPr id="143" name="菱形 143"/>
+                        <wps:cNvSpPr/>
+                        <wps:spPr>
+                          <a:xfrm>
+                            <a:off x="0" y="0"/>
+                            <a:ext cx="1243965" cy="605790"/>
+                          </a:xfrm>
+                          <a:prstGeom prst="diamond">
+                            <a:avLst/>
+                          </a:prstGeom>
+                        </wps:spPr>
+                        <wps:style>
+                          <a:lnRef idx="2">
+                            <a:schemeClr val="accent1">
+                              <a:shade val="50000"/>
+                            </a:schemeClr>
+                          </a:lnRef>
+                          <a:fillRef idx="1">
+                            <a:schemeClr val="accent1"/>
+                          </a:fillRef>
+                          <a:effectRef idx="0">
+                            <a:schemeClr val="accent1"/>
+                          </a:effectRef>
+                          <a:fontRef idx="minor">
+                            <a:schemeClr val="lt1"/>
+                          </a:fontRef>
+                        </wps:style>
+                        <wps:bodyPr rot="0" spcFirstLastPara="0" vertOverflow="overflow" horzOverflow="overflow" vert="horz" wrap="square" lIns="91440" tIns="45720" rIns="91440" bIns="45720" numCol="1" spcCol="0" rtlCol="0" fromWordArt="0" anchor="ctr" anchorCtr="0" forceAA="0" compatLnSpc="1">
+                          <a:prstTxWarp prst="textNoShape">
+                            <a:avLst/>
+                          </a:prstTxWarp>
+                          <a:noAutofit/>
+                        </wps:bodyPr>
+                      </wps:wsp>
+                      <wps:wsp>
+                        <wps:cNvPr id="144" name="文本框 144"/>
+                        <wps:cNvSpPr txBox="1"/>
+                        <wps:spPr>
+                          <a:xfrm>
+                            <a:off x="95693" y="63795"/>
+                            <a:ext cx="956310" cy="510348"/>
+                          </a:xfrm>
+                          <a:prstGeom prst="rect">
+                            <a:avLst/>
+                          </a:prstGeom>
+                          <a:noFill/>
+                          <a:ln w="6350">
+                            <a:noFill/>
+                          </a:ln>
+                          <a:effectLst/>
+                        </wps:spPr>
+                        <wps:style>
+                          <a:lnRef idx="0">
+                            <a:schemeClr val="accent1"/>
+                          </a:lnRef>
+                          <a:fillRef idx="0">
+                            <a:schemeClr val="accent1"/>
+                          </a:fillRef>
+                          <a:effectRef idx="0">
+                            <a:schemeClr val="accent1"/>
+                          </a:effectRef>
+                          <a:fontRef idx="minor">
+                            <a:schemeClr val="dk1"/>
+                          </a:fontRef>
+                        </wps:style>
+                        <wps:txbx>
+                          <w:txbxContent>
+                            <w:p>
+                              <w:pPr>
+                                <w:ind w:firstLineChars="50" w:firstLine="140"/>
+                                <w:rPr>
+                                  <w:color w:val="FFFFFF" w:themeColor="background1"/>
+                                  <w:sz w:val="28"/>
+                                </w:rPr>
+                              </w:pPr>
+                              <w:r>
+                                <w:rPr>
+                                  <w:color w:val="FFFFFF" w:themeColor="background1"/>
+                                  <w:sz w:val="28"/>
+                                </w:rPr>
+                                <w:t>key==k?</w:t>
+                              </w:r>
+                            </w:p>
+                          </w:txbxContent>
+                        </wps:txbx>
+                        <wps:bodyPr rot="0" spcFirstLastPara="0" vertOverflow="overflow" horzOverflow="overflow" vert="horz" wrap="square" lIns="91440" tIns="45720" rIns="91440" bIns="45720" numCol="1" spcCol="0" rtlCol="0" fromWordArt="0" anchor="t" anchorCtr="0" forceAA="0" compatLnSpc="1">
+                          <a:prstTxWarp prst="textNoShape">
+                            <a:avLst/>
+                          </a:prstTxWarp>
+                          <a:noAutofit/>
+                        </wps:bodyPr>
+                      </wps:wsp>
+                    </wpg:wgp>
+                  </a:graphicData>
+                </a:graphic>
+              </wp:anchor>
+            </w:drawing>
+          </mc:Choice>
+          <mc:Fallback>
+            <w:pict>
+              <v:group w14:anchorId="2863DAC8" id="组合 159" o:spid="_x0000_s1040" style="position:absolute;margin-left:251.05pt;margin-top:14.05pt;width:97.95pt;height:47.7pt;z-index:251804672" coordsize="12439,6057" o:gfxdata="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">
+                <v:shape id="菱形 143" o:spid="_x0000_s1041" type="#_x0000_t4" style="position:absolute;width:12439;height:6057;visibility:visible;mso-wrap-style:square;v-text-anchor:middle" o:gfxdata="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" fillcolor="#5b9bd5 [3204]" strokecolor="#1f4d78 [1604]" strokeweight="1pt"/>
+                <v:shape id="文本框 144" o:spid="_x0000_s1042" type="#_x0000_t202" style="position:absolute;left:956;top:637;width:9564;height:5104;visibility:visible;mso-wrap-style:square;v-text-anchor:top" o:gfxdata="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" filled="f" stroked="f" strokeweight=".5pt">
+                  <v:textbox>
+                    <w:txbxContent>
+                      <w:p>
+                        <w:pPr>
+                          <w:ind w:firstLineChars="50" w:firstLine="140"/>
+                          <w:rPr>
+                            <w:color w:val="FFFFFF" w:themeColor="background1"/>
+                            <w:sz w:val="28"/>
+                          </w:rPr>
+                        </w:pPr>
+                        <w:r>
+                          <w:rPr>
+                            <w:color w:val="FFFFFF" w:themeColor="background1"/>
+                            <w:sz w:val="28"/>
+                          </w:rPr>
+                          <w:t>key==k?</w:t>
+                        </w:r>
+                      </w:p>
+                    </w:txbxContent>
+                  </v:textbox>
+                </v:shape>
+              </v:group>
+            </w:pict>
+          </mc:Fallback>
+        </mc:AlternateContent>
+      </w:r>
+      <w:r>
+        <w:rPr>
+          <w:noProof/>
+        </w:rPr>
+        <mc:AlternateContent>
+          <mc:Choice Requires="wps">
+            <w:drawing>
+              <wp:anchor distT="0" distB="0" distL="114300" distR="114300" simplePos="0" relativeHeight="251808768" behindDoc="0" locked="0" layoutInCell="1" allowOverlap="1" wp14:anchorId="69438D08" wp14:editId="5F8652EE">
+                <wp:simplePos x="0" y="0"/>
+                <wp:positionH relativeFrom="page">
+                  <wp:posOffset>5567842</wp:posOffset>
+                </wp:positionH>
+                <wp:positionV relativeFrom="paragraph">
+                  <wp:posOffset>124460</wp:posOffset>
+                </wp:positionV>
+                <wp:extent cx="562610" cy="307975"/>
+                <wp:effectExtent l="0" t="0" r="0" b="0"/>
+                <wp:wrapNone/>
+                <wp:docPr id="147" name="文本框 147"/>
+                <wp:cNvGraphicFramePr/>
+                <a:graphic xmlns:a="http://schemas.openxmlformats.org/drawingml/2006/main">
+                  <a:graphicData uri="http://schemas.microsoft.com/office/word/2010/wordprocessingShape">
+                    <wps:wsp>
+                      <wps:cNvSpPr txBox="1"/>
+                      <wps:spPr>
+                        <a:xfrm>
+                          <a:off x="0" y="0"/>
+                          <a:ext cx="562610" cy="307975"/>
+                        </a:xfrm>
+                        <a:prstGeom prst="rect">
+                          <a:avLst/>
+                        </a:prstGeom>
+                        <a:noFill/>
+                        <a:ln w="6350">
+                          <a:noFill/>
+                        </a:ln>
+                        <a:effectLst/>
+                      </wps:spPr>
+                      <wps:style>
+                        <a:lnRef idx="0">
+                          <a:schemeClr val="accent1"/>
+                        </a:lnRef>
+                        <a:fillRef idx="0">
+                          <a:schemeClr val="accent1"/>
+                        </a:fillRef>
+                        <a:effectRef idx="0">
+                          <a:schemeClr val="accent1"/>
+                        </a:effectRef>
+                        <a:fontRef idx="minor">
+                          <a:schemeClr val="dk1"/>
+                        </a:fontRef>
+                      </wps:style>
+                      <wps:txbx>
+                        <w:txbxContent>
+                          <w:p>
+                            <w:pPr>
+                              <w:ind w:firstLineChars="50" w:firstLine="120"/>
+                              <w:rPr>
+                                <w:sz w:val="28"/>
+                              </w:rPr>
+                            </w:pPr>
+                            <w:r>
+                              <w:rPr>
+                                <w:sz w:val="24"/>
+                              </w:rPr>
+                              <w:t>yes</w:t>
+                            </w:r>
+                          </w:p>
+                        </w:txbxContent>
+                      </wps:txbx>
+                      <wps:bodyPr rot="0" spcFirstLastPara="0" vertOverflow="overflow" horzOverflow="overflow" vert="horz" wrap="square" lIns="91440" tIns="45720" rIns="91440" bIns="45720" numCol="1" spcCol="0" rtlCol="0" fromWordArt="0" anchor="t" anchorCtr="0" forceAA="0" compatLnSpc="1">
+                        <a:prstTxWarp prst="textNoShape">
+                          <a:avLst/>
+                        </a:prstTxWarp>
+                        <a:noAutofit/>
+                      </wps:bodyPr>
+                    </wps:wsp>
+                  </a:graphicData>
+                </a:graphic>
+                <wp14:sizeRelH relativeFrom="margin">
+                  <wp14:pctWidth>0</wp14:pctWidth>
+                </wp14:sizeRelH>
+                <wp14:sizeRelV relativeFrom="margin">
+                  <wp14:pctHeight>0</wp14:pctHeight>
+                </wp14:sizeRelV>
+              </wp:anchor>
+            </w:drawing>
+          </mc:Choice>
+          <mc:Fallback>
+            <w:pict>
+              <v:shape w14:anchorId="69438D08" id="文本框 147" o:spid="_x0000_s1043" type="#_x0000_t202" style="position:absolute;margin-left:438.4pt;margin-top:9.8pt;width:44.3pt;height:24.25pt;z-index:251808768;visibility:visible;mso-wrap-style:square;mso-width-percent:0;mso-height-percent:0;mso-wrap-distance-left:9pt;mso-wrap-distance-top:0;mso-wrap-distance-right:9pt;mso-wrap-distance-bottom:0;mso-position-horizontal:absolute;mso-position-horizontal-relative:page;mso-position-vertical:absolute;mso-position-vertical-relative:text;mso-width-percent:0;mso-height-percent:0;mso-width-relative:margin;mso-height-relative:margin;v-text-anchor:top" o:gfxdata="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" filled="f" stroked="f" strokeweight=".5pt">
+                <v:textbox>
+                  <w:txbxContent>
+                    <w:p>
+                      <w:pPr>
+                        <w:ind w:firstLineChars="50" w:firstLine="120"/>
+                        <w:rPr>
+                          <w:sz w:val="28"/>
+                        </w:rPr>
+                      </w:pPr>
+                      <w:r>
+                        <w:rPr>
+                          <w:sz w:val="24"/>
+                        </w:rPr>
+                        <w:t>yes</w:t>
+                      </w:r>
+                    </w:p>
+                  </w:txbxContent>
+                </v:textbox>
+                <w10:wrap anchorx="page"/>
+              </v:shape>
+            </w:pict>
+          </mc:Fallback>
+        </mc:AlternateContent>
+      </w:r>
+      <w:r>
+        <w:rPr>
+          <w:noProof/>
+        </w:rPr>
+        <mc:AlternateContent>
+          <mc:Choice Requires="wps">
+            <w:drawing>
+              <wp:anchor distT="0" distB="0" distL="114300" distR="114300" simplePos="0" relativeHeight="251800576" behindDoc="0" locked="0" layoutInCell="1" allowOverlap="1" wp14:anchorId="3F286B4C" wp14:editId="0CA91F99">
+                <wp:simplePos x="0" y="0"/>
+                <wp:positionH relativeFrom="page">
+                  <wp:posOffset>1905399</wp:posOffset>
+                </wp:positionH>
+                <wp:positionV relativeFrom="paragraph">
+                  <wp:posOffset>4681</wp:posOffset>
+                </wp:positionV>
+                <wp:extent cx="563186" cy="403978"/>
+                <wp:effectExtent l="0" t="0" r="0" b="0"/>
+                <wp:wrapNone/>
+                <wp:docPr id="142" name="文本框 142"/>
+                <wp:cNvGraphicFramePr/>
+                <a:graphic xmlns:a="http://schemas.openxmlformats.org/drawingml/2006/main">
+                  <a:graphicData uri="http://schemas.microsoft.com/office/word/2010/wordprocessingShape">
+                    <wps:wsp>
+                      <wps:cNvSpPr txBox="1"/>
+                      <wps:spPr>
+                        <a:xfrm>
+                          <a:off x="0" y="0"/>
+                          <a:ext cx="563186" cy="403978"/>
+                        </a:xfrm>
+                        <a:prstGeom prst="rect">
+                          <a:avLst/>
+                        </a:prstGeom>
+                        <a:noFill/>
+                        <a:ln w="6350">
+                          <a:noFill/>
+                        </a:ln>
+                        <a:effectLst/>
+                      </wps:spPr>
+                      <wps:style>
+                        <a:lnRef idx="0">
+                          <a:schemeClr val="accent1"/>
+                        </a:lnRef>
+                        <a:fillRef idx="0">
+                          <a:schemeClr val="accent1"/>
+                        </a:fillRef>
+                        <a:effectRef idx="0">
+                          <a:schemeClr val="accent1"/>
+                        </a:effectRef>
+                        <a:fontRef idx="minor">
+                          <a:schemeClr val="dk1"/>
+                        </a:fontRef>
+                      </wps:style>
+                      <wps:txbx>
+                        <w:txbxContent>
+                          <w:p>
+                            <w:pPr>
+                              <w:ind w:firstLineChars="50" w:firstLine="120"/>
+                              <w:rPr>
+                                <w:sz w:val="28"/>
+                              </w:rPr>
+                            </w:pPr>
+                            <w:r>
+                              <w:rPr>
+                                <w:sz w:val="24"/>
+                              </w:rPr>
+                              <w:t>h</w:t>
+                            </w:r>
+                            <w:r>
+                              <w:rPr>
+                                <w:sz w:val="24"/>
+                              </w:rPr>
+                              <w:t>(k</w:t>
+                            </w:r>
+                            <w:r>
+                              <w:rPr>
+                                <w:sz w:val="28"/>
+                              </w:rPr>
+                              <w:t>)</w:t>
+                            </w:r>
+                          </w:p>
+                        </w:txbxContent>
+                      </wps:txbx>
+                      <wps:bodyPr rot="0" spcFirstLastPara="0" vertOverflow="overflow" horzOverflow="overflow" vert="horz" wrap="square" lIns="91440" tIns="45720" rIns="91440" bIns="45720" numCol="1" spcCol="0" rtlCol="0" fromWordArt="0" anchor="t" anchorCtr="0" forceAA="0" compatLnSpc="1">
+                        <a:prstTxWarp prst="textNoShape">
+                          <a:avLst/>
+                        </a:prstTxWarp>
+                        <a:noAutofit/>
+                      </wps:bodyPr>
+                    </wps:wsp>
+                  </a:graphicData>
+                </a:graphic>
+                <wp14:sizeRelH relativeFrom="margin">
+                  <wp14:pctWidth>0</wp14:pctWidth>
+                </wp14:sizeRelH>
+                <wp14:sizeRelV relativeFrom="margin">
+                  <wp14:pctHeight>0</wp14:pctHeight>
+                </wp14:sizeRelV>
+              </wp:anchor>
+            </w:drawing>
+          </mc:Choice>
+          <mc:Fallback>
+            <w:pict>
+              <v:shape w14:anchorId="3F286B4C" id="文本框 142" o:spid="_x0000_s1044" type="#_x0000_t202" style="position:absolute;margin-left:150.05pt;margin-top:.35pt;width:44.35pt;height:31.8pt;z-index:251800576;visibility:visible;mso-wrap-style:square;mso-width-percent:0;mso-height-percent:0;mso-wrap-distance-left:9pt;mso-wrap-distance-top:0;mso-wrap-distance-right:9pt;mso-wrap-distance-bottom:0;mso-position-horizontal:absolute;mso-position-horizontal-relative:page;mso-position-vertical:absolute;mso-position-vertical-relative:text;mso-width-percent:0;mso-height-percent:0;mso-width-relative:margin;mso-height-relative:margin;v-text-anchor:top" o:gfxdata="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" filled="f" stroked="f" strokeweight=".5pt">
+                <v:textbox>
+                  <w:txbxContent>
+                    <w:p>
+                      <w:pPr>
+                        <w:ind w:firstLineChars="50" w:firstLine="120"/>
+                        <w:rPr>
+                          <w:sz w:val="28"/>
+                        </w:rPr>
+                      </w:pPr>
+                      <w:r>
+                        <w:rPr>
+                          <w:sz w:val="24"/>
+                        </w:rPr>
+                        <w:t>h</w:t>
+                      </w:r>
+                      <w:r>
+                        <w:rPr>
+                          <w:sz w:val="24"/>
+                        </w:rPr>
+                        <w:t>(k</w:t>
+                      </w:r>
+                      <w:r>
+                        <w:rPr>
+                          <w:sz w:val="28"/>
+                        </w:rPr>
+                        <w:t>)</w:t>
+                      </w:r>
+                    </w:p>
+                  </w:txbxContent>
+                </v:textbox>
+                <w10:wrap anchorx="page"/>
+              </v:shape>
+            </w:pict>
+          </mc:Fallback>
+        </mc:AlternateContent>
+      </w:r>
+    </w:p>
+    <w:p>
+      <w:pPr>
+        <w:widowControl/>
+        <w:jc w:val="left"/>
+      </w:pPr>
+      <w:r>
+        <w:rPr>
+          <w:noProof/>
+        </w:rPr>
+        <mc:AlternateContent>
+          <mc:Choice Requires="wpg">
+            <w:drawing>
+              <wp:anchor distT="0" distB="0" distL="114300" distR="114300" simplePos="0" relativeHeight="251816960" behindDoc="0" locked="0" layoutInCell="1" allowOverlap="1" wp14:anchorId="4F2DF404" wp14:editId="30F72993">
+                <wp:simplePos x="0" y="0"/>
+                <wp:positionH relativeFrom="margin">
+                  <wp:posOffset>4976155</wp:posOffset>
+                </wp:positionH>
+                <wp:positionV relativeFrom="paragraph">
+                  <wp:posOffset>12065</wp:posOffset>
+                </wp:positionV>
+                <wp:extent cx="946298" cy="489097"/>
+                <wp:effectExtent l="0" t="0" r="25400" b="25400"/>
+                <wp:wrapNone/>
+                <wp:docPr id="154" name="组合 154"/>
+                <wp:cNvGraphicFramePr/>
+                <a:graphic xmlns:a="http://schemas.openxmlformats.org/drawingml/2006/main">
+                  <a:graphicData uri="http://schemas.microsoft.com/office/word/2010/wordprocessingGroup">
+                    <wpg:wgp>
+                      <wpg:cNvGrpSpPr/>
+                      <wpg:grpSpPr>
+                        <a:xfrm>
+                          <a:off x="0" y="0"/>
+                          <a:ext cx="946298" cy="489097"/>
+                          <a:chOff x="0" y="0"/>
+                          <a:chExt cx="754912" cy="489097"/>
+                        </a:xfrm>
+                      </wpg:grpSpPr>
+                      <wps:wsp>
+                        <wps:cNvPr id="155" name="矩形 155"/>
+                        <wps:cNvSpPr/>
+                        <wps:spPr>
+                          <a:xfrm>
+                            <a:off x="0" y="21265"/>
+                            <a:ext cx="754912" cy="467832"/>
+                          </a:xfrm>
+                          <a:prstGeom prst="rect">
+                            <a:avLst/>
+                          </a:prstGeom>
+                        </wps:spPr>
+                        <wps:style>
+                          <a:lnRef idx="2">
+                            <a:schemeClr val="accent1">
+                              <a:shade val="50000"/>
+                            </a:schemeClr>
+                          </a:lnRef>
+                          <a:fillRef idx="1">
+                            <a:schemeClr val="accent1"/>
+                          </a:fillRef>
+                          <a:effectRef idx="0">
+                            <a:schemeClr val="accent1"/>
+                          </a:effectRef>
+                          <a:fontRef idx="minor">
+                            <a:schemeClr val="lt1"/>
+                          </a:fontRef>
+                        </wps:style>
+                        <wps:bodyPr rot="0" spcFirstLastPara="0" vertOverflow="overflow" horzOverflow="overflow" vert="horz" wrap="square" lIns="91440" tIns="45720" rIns="91440" bIns="45720" numCol="1" spcCol="0" rtlCol="0" fromWordArt="0" anchor="ctr" anchorCtr="0" forceAA="0" compatLnSpc="1">
+                          <a:prstTxWarp prst="textNoShape">
+                            <a:avLst/>
+                          </a:prstTxWarp>
+                          <a:noAutofit/>
+                        </wps:bodyPr>
+                      </wps:wsp>
+                      <wps:wsp>
+                        <wps:cNvPr id="156" name="文本框 156"/>
+                        <wps:cNvSpPr txBox="1"/>
+                        <wps:spPr>
+                          <a:xfrm>
+                            <a:off x="50893" y="0"/>
+                            <a:ext cx="618515" cy="488610"/>
+                          </a:xfrm>
+                          <a:prstGeom prst="rect">
+                            <a:avLst/>
+                          </a:prstGeom>
+                          <a:noFill/>
+                          <a:ln w="6350">
+                            <a:noFill/>
+                          </a:ln>
+                          <a:effectLst/>
+                        </wps:spPr>
+                        <wps:style>
+                          <a:lnRef idx="0">
+                            <a:schemeClr val="accent1"/>
+                          </a:lnRef>
+                          <a:fillRef idx="0">
+                            <a:schemeClr val="accent1"/>
+                          </a:fillRef>
+                          <a:effectRef idx="0">
+                            <a:schemeClr val="accent1"/>
+                          </a:effectRef>
+                          <a:fontRef idx="minor">
+                            <a:schemeClr val="dk1"/>
+                          </a:fontRef>
+                        </wps:style>
+                        <wps:txbx>
+                          <w:txbxContent>
+                            <w:p>
+                              <w:pPr>
+                                <w:ind w:firstLineChars="50" w:firstLine="140"/>
+                                <w:rPr>
+                                  <w:color w:val="FFFFFF" w:themeColor="background1"/>
+                                  <w:sz w:val="28"/>
+                                </w:rPr>
+                              </w:pPr>
+                              <w:r>
+                                <w:rPr>
+                                  <w:color w:val="FFFFFF" w:themeColor="background1"/>
+                                  <w:sz w:val="28"/>
+                                </w:rPr>
+                                <w:t>Done</w:t>
+                              </w:r>
+                              <w:r>
+                                <w:rPr>
+                                  <w:color w:val="FFFFFF" w:themeColor="background1"/>
+                                  <w:sz w:val="28"/>
+                                </w:rPr>
+                                <w:t>!</w:t>
+                              </w:r>
+                            </w:p>
+                          </w:txbxContent>
+                        </wps:txbx>
+                        <wps:bodyPr rot="0" spcFirstLastPara="0" vertOverflow="overflow" horzOverflow="overflow" vert="horz" wrap="square" lIns="91440" tIns="45720" rIns="91440" bIns="45720" numCol="1" spcCol="0" rtlCol="0" fromWordArt="0" anchor="t" anchorCtr="0" forceAA="0" compatLnSpc="1">
+                          <a:prstTxWarp prst="textNoShape">
+                            <a:avLst/>
+                          </a:prstTxWarp>
+                          <a:noAutofit/>
+                        </wps:bodyPr>
+                      </wps:wsp>
+                    </wpg:wgp>
+                  </a:graphicData>
+                </a:graphic>
+                <wp14:sizeRelH relativeFrom="margin">
+                  <wp14:pctWidth>0</wp14:pctWidth>
+                </wp14:sizeRelH>
+              </wp:anchor>
+            </w:drawing>
+          </mc:Choice>
+          <mc:Fallback>
+            <w:pict>
+              <v:group w14:anchorId="4F2DF404" id="组合 154" o:spid="_x0000_s1045" style="position:absolute;margin-left:391.8pt;margin-top:.95pt;width:74.5pt;height:38.5pt;z-index:251816960;mso-position-horizontal-relative:margin;mso-width-relative:margin" coordsize="7549,4890" o:gfxdata="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">
+                <v:rect id="矩形 155" o:spid="_x0000_s1046" style="position:absolute;top:212;width:7549;height:4678;visibility:visible;mso-wrap-style:square;v-text-anchor:middle" o:gfxdata="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" fillcolor="#5b9bd5 [3204]" strokecolor="#1f4d78 [1604]" strokeweight="1pt"/>
+                <v:shape id="文本框 156" o:spid="_x0000_s1047" type="#_x0000_t202" style="position:absolute;left:508;width:6186;height:4886;visibility:visible;mso-wrap-style:square;v-text-anchor:top" o:gfxdata="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" filled="f" stroked="f" strokeweight=".5pt">
+                  <v:textbox>
+                    <w:txbxContent>
+                      <w:p>
+                        <w:pPr>
+                          <w:ind w:firstLineChars="50" w:firstLine="140"/>
+                          <w:rPr>
+                            <w:color w:val="FFFFFF" w:themeColor="background1"/>
+                            <w:sz w:val="28"/>
+                          </w:rPr>
+                        </w:pPr>
+                        <w:r>
+                          <w:rPr>
+                            <w:color w:val="FFFFFF" w:themeColor="background1"/>
+                            <w:sz w:val="28"/>
+                          </w:rPr>
+                          <w:t>Done</w:t>
+                        </w:r>
+                        <w:r>
+                          <w:rPr>
+                            <w:color w:val="FFFFFF" w:themeColor="background1"/>
+                            <w:sz w:val="28"/>
+                          </w:rPr>
+                          <w:t>!</w:t>
+                        </w:r>
+                      </w:p>
+                    </w:txbxContent>
+                  </v:textbox>
+                </v:shape>
+                <w10:wrap anchorx="margin"/>
+              </v:group>
+            </w:pict>
+          </mc:Fallback>
+        </mc:AlternateContent>
+      </w:r>
+      <w:r>
+        <w:rPr>
+          <w:noProof/>
+        </w:rPr>
+        <mc:AlternateContent>
+          <mc:Choice Requires="wpg">
+            <w:drawing>
+              <wp:anchor distT="0" distB="0" distL="114300" distR="114300" simplePos="0" relativeHeight="251794432" behindDoc="0" locked="0" layoutInCell="1" allowOverlap="1" wp14:anchorId="1502CA5E" wp14:editId="271A2316">
+                <wp:simplePos x="0" y="0"/>
+                <wp:positionH relativeFrom="column">
+                  <wp:posOffset>5316</wp:posOffset>
+                </wp:positionH>
+                <wp:positionV relativeFrom="paragraph">
+                  <wp:posOffset>12405</wp:posOffset>
+                </wp:positionV>
+                <wp:extent cx="754912" cy="489097"/>
+                <wp:effectExtent l="0" t="0" r="26670" b="25400"/>
+                <wp:wrapNone/>
+                <wp:docPr id="137" name="组合 137"/>
+                <wp:cNvGraphicFramePr/>
+                <a:graphic xmlns:a="http://schemas.openxmlformats.org/drawingml/2006/main">
+                  <a:graphicData uri="http://schemas.microsoft.com/office/word/2010/wordprocessingGroup">
+                    <wpg:wgp>
+                      <wpg:cNvGrpSpPr/>
+                      <wpg:grpSpPr>
+                        <a:xfrm>
+                          <a:off x="0" y="0"/>
+                          <a:ext cx="754912" cy="489097"/>
+                          <a:chOff x="0" y="0"/>
+                          <a:chExt cx="754912" cy="489097"/>
+                        </a:xfrm>
+                      </wpg:grpSpPr>
+                      <wps:wsp>
+                        <wps:cNvPr id="134" name="矩形 134"/>
+                        <wps:cNvSpPr/>
+                        <wps:spPr>
+                          <a:xfrm>
+                            <a:off x="0" y="21265"/>
+                            <a:ext cx="754912" cy="467832"/>
+                          </a:xfrm>
+                          <a:prstGeom prst="rect">
+                            <a:avLst/>
+                          </a:prstGeom>
+                        </wps:spPr>
+                        <wps:style>
+                          <a:lnRef idx="2">
+                            <a:schemeClr val="accent1">
+                              <a:shade val="50000"/>
+                            </a:schemeClr>
+                          </a:lnRef>
+                          <a:fillRef idx="1">
+                            <a:schemeClr val="accent1"/>
+                          </a:fillRef>
+                          <a:effectRef idx="0">
+                            <a:schemeClr val="accent1"/>
+                          </a:effectRef>
+                          <a:fontRef idx="minor">
+                            <a:schemeClr val="lt1"/>
+                          </a:fontRef>
+                        </wps:style>
+                        <wps:bodyPr rot="0" spcFirstLastPara="0" vertOverflow="overflow" horzOverflow="overflow" vert="horz" wrap="square" lIns="91440" tIns="45720" rIns="91440" bIns="45720" numCol="1" spcCol="0" rtlCol="0" fromWordArt="0" anchor="ctr" anchorCtr="0" forceAA="0" compatLnSpc="1">
+                          <a:prstTxWarp prst="textNoShape">
+                            <a:avLst/>
+                          </a:prstTxWarp>
+                          <a:noAutofit/>
+                        </wps:bodyPr>
+                      </wps:wsp>
+                      <wps:wsp>
+                        <wps:cNvPr id="135" name="文本框 135"/>
+                        <wps:cNvSpPr txBox="1"/>
+                        <wps:spPr>
+                          <a:xfrm>
+                            <a:off x="106326" y="0"/>
+                            <a:ext cx="563186" cy="488610"/>
+                          </a:xfrm>
+                          <a:prstGeom prst="rect">
+                            <a:avLst/>
+                          </a:prstGeom>
+                          <a:noFill/>
+                          <a:ln w="6350">
+                            <a:noFill/>
+                          </a:ln>
+                          <a:effectLst/>
+                        </wps:spPr>
+                        <wps:style>
+                          <a:lnRef idx="0">
+                            <a:schemeClr val="accent1"/>
+                          </a:lnRef>
+                          <a:fillRef idx="0">
+                            <a:schemeClr val="accent1"/>
+                          </a:fillRef>
+                          <a:effectRef idx="0">
+                            <a:schemeClr val="accent1"/>
+                          </a:effectRef>
+                          <a:fontRef idx="minor">
+                            <a:schemeClr val="dk1"/>
+                          </a:fontRef>
+                        </wps:style>
+                        <wps:txbx>
+                          <w:txbxContent>
+                            <w:p>
+                              <w:pPr>
+                                <w:ind w:firstLineChars="50" w:firstLine="140"/>
+                                <w:rPr>
+                                  <w:color w:val="FFFFFF" w:themeColor="background1"/>
+                                  <w:sz w:val="28"/>
+                                </w:rPr>
+                              </w:pPr>
+                              <w:r>
+                                <w:rPr>
+                                  <w:color w:val="FFFFFF" w:themeColor="background1"/>
+                                  <w:sz w:val="28"/>
+                                </w:rPr>
+                                <w:t>k</w:t>
+                              </w:r>
+                            </w:p>
+                          </w:txbxContent>
+                        </wps:txbx>
+                        <wps:bodyPr rot="0" spcFirstLastPara="0" vertOverflow="overflow" horzOverflow="overflow" vert="horz" wrap="square" lIns="91440" tIns="45720" rIns="91440" bIns="45720" numCol="1" spcCol="0" rtlCol="0" fromWordArt="0" anchor="t" anchorCtr="0" forceAA="0" compatLnSpc="1">
+                          <a:prstTxWarp prst="textNoShape">
+                            <a:avLst/>
+                          </a:prstTxWarp>
+                          <a:noAutofit/>
+                        </wps:bodyPr>
+                      </wps:wsp>
+                    </wpg:wgp>
+                  </a:graphicData>
+                </a:graphic>
+              </wp:anchor>
+            </w:drawing>
+          </mc:Choice>
+          <mc:Fallback>
+            <w:pict>
+              <v:group w14:anchorId="1502CA5E" id="组合 137" o:spid="_x0000_s1048" style="position:absolute;margin-left:.4pt;margin-top:1pt;width:59.45pt;height:38.5pt;z-index:251794432" coordsize="7549,4890" o:gfxdata="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">
+                <v:rect id="矩形 134" o:spid="_x0000_s1049" style="position:absolute;top:212;width:7549;height:4678;visibility:visible;mso-wrap-style:square;v-text-anchor:middle" o:gfxdata="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" fillcolor="#5b9bd5 [3204]" strokecolor="#1f4d78 [1604]" strokeweight="1pt"/>
+                <v:shape id="文本框 135" o:spid="_x0000_s1050" type="#_x0000_t202" style="position:absolute;left:1063;width:5632;height:4886;visibility:visible;mso-wrap-style:square;v-text-anchor:top" o:gfxdata="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" filled="f" stroked="f" strokeweight=".5pt">
+                  <v:textbox>
+                    <w:txbxContent>
+                      <w:p>
+                        <w:pPr>
+                          <w:ind w:firstLineChars="50" w:firstLine="140"/>
+                          <w:rPr>
+                            <w:color w:val="FFFFFF" w:themeColor="background1"/>
+                            <w:sz w:val="28"/>
+                          </w:rPr>
+                        </w:pPr>
+                        <w:r>
+                          <w:rPr>
+                            <w:color w:val="FFFFFF" w:themeColor="background1"/>
+                            <w:sz w:val="28"/>
+                          </w:rPr>
+                          <w:t>k</w:t>
+                        </w:r>
+                      </w:p>
+                    </w:txbxContent>
+                  </v:textbox>
+                </v:shape>
+              </v:group>
+            </w:pict>
+          </mc:Fallback>
+        </mc:AlternateContent>
+      </w:r>
+    </w:p>
+    <w:p>
+      <w:r>
+        <w:rPr>
+          <w:noProof/>
+        </w:rPr>
+        <mc:AlternateContent>
+          <mc:Choice Requires="wps">
+            <w:drawing>
+              <wp:anchor distT="0" distB="0" distL="114300" distR="114300" simplePos="0" relativeHeight="251631599" behindDoc="0" locked="0" layoutInCell="1" allowOverlap="1" wp14:anchorId="30C0B98B" wp14:editId="6C9AC5F6">
+                <wp:simplePos x="0" y="0"/>
+                <wp:positionH relativeFrom="column">
+                  <wp:posOffset>2719543</wp:posOffset>
+                </wp:positionH>
+                <wp:positionV relativeFrom="paragraph">
+                  <wp:posOffset>86360</wp:posOffset>
+                </wp:positionV>
+                <wp:extent cx="478155" cy="0"/>
+                <wp:effectExtent l="0" t="76200" r="17145" b="95250"/>
+                <wp:wrapNone/>
+                <wp:docPr id="145" name="直接箭头连接符 145"/>
+                <wp:cNvGraphicFramePr/>
+                <a:graphic xmlns:a="http://schemas.openxmlformats.org/drawingml/2006/main">
+                  <a:graphicData uri="http://schemas.microsoft.com/office/word/2010/wordprocessingShape">
+                    <wps:wsp>
+                      <wps:cNvCnPr/>
+                      <wps:spPr>
+                        <a:xfrm>
+                          <a:off x="0" y="0"/>
+                          <a:ext cx="478155" cy="0"/>
+                        </a:xfrm>
+                        <a:prstGeom prst="straightConnector1">
+                          <a:avLst/>
+                        </a:prstGeom>
+                        <a:ln>
+                          <a:tailEnd type="triangle"/>
+                        </a:ln>
+                      </wps:spPr>
+                      <wps:style>
+                        <a:lnRef idx="1">
+                          <a:schemeClr val="accent1"/>
+                        </a:lnRef>
+                        <a:fillRef idx="0">
+                          <a:schemeClr val="accent1"/>
+                        </a:fillRef>
+                        <a:effectRef idx="0">
+                          <a:schemeClr val="accent1"/>
+                        </a:effectRef>
+                        <a:fontRef idx="minor">
+                          <a:schemeClr val="tx1"/>
+                        </a:fontRef>
+                      </wps:style>
+                      <wps:bodyPr/>
+                    </wps:wsp>
+                  </a:graphicData>
+                </a:graphic>
+                <wp14:sizeRelH relativeFrom="margin">
+                  <wp14:pctWidth>0</wp14:pctWidth>
+                </wp14:sizeRelH>
+                <wp14:sizeRelV relativeFrom="margin">
+                  <wp14:pctHeight>0</wp14:pctHeight>
+                </wp14:sizeRelV>
+              </wp:anchor>
+            </w:drawing>
+          </mc:Choice>
+          <mc:Fallback>
+            <w:pict>
+              <v:shape w14:anchorId="58D11DC0" id="直接箭头连接符 145" o:spid="_x0000_s1026" type="#_x0000_t32" style="position:absolute;left:0;text-align:left;margin-left:214.15pt;margin-top:6.8pt;width:37.65pt;height:0;z-index:251631599;visibility:visible;mso-wrap-style:square;mso-width-percent:0;mso-height-percent:0;mso-wrap-distance-left:9pt;mso-wrap-distance-top:0;mso-wrap-distance-right:9pt;mso-wrap-distance-bottom:0;mso-position-horizontal:absolute;mso-position-horizontal-relative:text;mso-position-vertical:absolute;mso-position-vertical-relative:text;mso-width-percent:0;mso-height-percent:0;mso-width-relative:margin;mso-height-relative:margin" o:gfxdata="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" strokecolor="#5b9bd5 [3204]" strokeweight=".5pt">
+                <v:stroke endarrow="block" joinstyle="miter"/>
+              </v:shape>
+            </w:pict>
+          </mc:Fallback>
+        </mc:AlternateContent>
+      </w:r>
+      <w:r>
+        <w:rPr>
+          <w:noProof/>
+        </w:rPr>
+        <mc:AlternateContent>
+          <mc:Choice Requires="wps">
+            <w:drawing>
+              <wp:anchor distT="0" distB="0" distL="114300" distR="114300" simplePos="0" relativeHeight="251798528" behindDoc="0" locked="0" layoutInCell="1" allowOverlap="1" wp14:anchorId="08A95E9D" wp14:editId="649F6468">
+                <wp:simplePos x="0" y="0"/>
+                <wp:positionH relativeFrom="column">
+                  <wp:posOffset>746922</wp:posOffset>
+                </wp:positionH>
+                <wp:positionV relativeFrom="paragraph">
+                  <wp:posOffset>86995</wp:posOffset>
+                </wp:positionV>
+                <wp:extent cx="525780" cy="0"/>
+                <wp:effectExtent l="0" t="76200" r="26670" b="95250"/>
+                <wp:wrapNone/>
+                <wp:docPr id="141" name="直接箭头连接符 141"/>
+                <wp:cNvGraphicFramePr/>
+                <a:graphic xmlns:a="http://schemas.openxmlformats.org/drawingml/2006/main">
+                  <a:graphicData uri="http://schemas.microsoft.com/office/word/2010/wordprocessingShape">
+                    <wps:wsp>
+                      <wps:cNvCnPr/>
+                      <wps:spPr>
+                        <a:xfrm>
+                          <a:off x="0" y="0"/>
+                          <a:ext cx="525780" cy="0"/>
+                        </a:xfrm>
+                        <a:prstGeom prst="straightConnector1">
+                          <a:avLst/>
+                        </a:prstGeom>
+                        <a:ln>
+                          <a:tailEnd type="triangle"/>
+                        </a:ln>
+                      </wps:spPr>
+                      <wps:style>
+                        <a:lnRef idx="1">
+                          <a:schemeClr val="accent1"/>
+                        </a:lnRef>
+                        <a:fillRef idx="0">
+                          <a:schemeClr val="accent1"/>
+                        </a:fillRef>
+                        <a:effectRef idx="0">
+                          <a:schemeClr val="accent1"/>
+                        </a:effectRef>
+                        <a:fontRef idx="minor">
+                          <a:schemeClr val="tx1"/>
+                        </a:fontRef>
+                      </wps:style>
+                      <wps:bodyPr/>
+                    </wps:wsp>
+                  </a:graphicData>
+                </a:graphic>
+                <wp14:sizeRelH relativeFrom="margin">
+                  <wp14:pctWidth>0</wp14:pctWidth>
+                </wp14:sizeRelH>
+                <wp14:sizeRelV relativeFrom="margin">
+                  <wp14:pctHeight>0</wp14:pctHeight>
+                </wp14:sizeRelV>
+              </wp:anchor>
+            </w:drawing>
+          </mc:Choice>
+          <mc:Fallback>
+            <w:pict>
+              <v:shape w14:anchorId="4008FD08" id="直接箭头连接符 141" o:spid="_x0000_s1026" type="#_x0000_t32" style="position:absolute;left:0;text-align:left;margin-left:58.8pt;margin-top:6.85pt;width:41.4pt;height:0;z-index:251798528;visibility:visible;mso-wrap-style:square;mso-width-percent:0;mso-height-percent:0;mso-wrap-distance-left:9pt;mso-wrap-distance-top:0;mso-wrap-distance-right:9pt;mso-wrap-distance-bottom:0;mso-position-horizontal:absolute;mso-position-horizontal-relative:text;mso-position-vertical:absolute;mso-position-vertical-relative:text;mso-width-percent:0;mso-height-percent:0;mso-width-relative:margin;mso-height-relative:margin" o:gfxdata="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" strokecolor="#5b9bd5 [3204]" strokeweight=".5pt">
+                <v:stroke endarrow="block" joinstyle="miter"/>
+              </v:shape>
+            </w:pict>
+          </mc:Fallback>
+        </mc:AlternateContent>
+      </w:r>
+      <w:r>
+        <w:rPr>
+          <w:noProof/>
+        </w:rPr>
+        <mc:AlternateContent>
+          <mc:Choice Requires="wps">
+            <w:drawing>
+              <wp:anchor distT="0" distB="0" distL="114300" distR="114300" simplePos="0" relativeHeight="251806720" behindDoc="0" locked="0" layoutInCell="1" allowOverlap="1" wp14:anchorId="51DBCC89" wp14:editId="78428D0A">
+                <wp:simplePos x="0" y="0"/>
+                <wp:positionH relativeFrom="column">
+                  <wp:posOffset>4451512</wp:posOffset>
+                </wp:positionH>
+                <wp:positionV relativeFrom="paragraph">
+                  <wp:posOffset>97155</wp:posOffset>
+                </wp:positionV>
+                <wp:extent cx="478465" cy="0"/>
+                <wp:effectExtent l="0" t="76200" r="17145" b="95250"/>
+                <wp:wrapNone/>
+                <wp:docPr id="146" name="直接箭头连接符 146"/>
+                <wp:cNvGraphicFramePr/>
+                <a:graphic xmlns:a="http://schemas.openxmlformats.org/drawingml/2006/main">
+                  <a:graphicData uri="http://schemas.microsoft.com/office/word/2010/wordprocessingShape">
+                    <wps:wsp>
+                      <wps:cNvCnPr/>
+                      <wps:spPr>
+                        <a:xfrm>
+                          <a:off x="0" y="0"/>
+                          <a:ext cx="478465" cy="0"/>
+                        </a:xfrm>
+                        <a:prstGeom prst="straightConnector1">
+                          <a:avLst/>
+                        </a:prstGeom>
+                        <a:ln>
+                          <a:tailEnd type="triangle"/>
+                        </a:ln>
+                      </wps:spPr>
+                      <wps:style>
+                        <a:lnRef idx="1">
+                          <a:schemeClr val="accent1"/>
+                        </a:lnRef>
+                        <a:fillRef idx="0">
+                          <a:schemeClr val="accent1"/>
+                        </a:fillRef>
+                        <a:effectRef idx="0">
+                          <a:schemeClr val="accent1"/>
+                        </a:effectRef>
+                        <a:fontRef idx="minor">
+                          <a:schemeClr val="tx1"/>
+                        </a:fontRef>
+                      </wps:style>
+                      <wps:bodyPr/>
+                    </wps:wsp>
+                  </a:graphicData>
+                </a:graphic>
+                <wp14:sizeRelH relativeFrom="margin">
+                  <wp14:pctWidth>0</wp14:pctWidth>
+                </wp14:sizeRelH>
+                <wp14:sizeRelV relativeFrom="margin">
+                  <wp14:pctHeight>0</wp14:pctHeight>
+                </wp14:sizeRelV>
+              </wp:anchor>
+            </w:drawing>
+          </mc:Choice>
+          <mc:Fallback>
+            <w:pict>
+              <v:shape w14:anchorId="137F7736" id="直接箭头连接符 146" o:spid="_x0000_s1026" type="#_x0000_t32" style="position:absolute;left:0;text-align:left;margin-left:350.5pt;margin-top:7.65pt;width:37.65pt;height:0;z-index:251806720;visibility:visible;mso-wrap-style:square;mso-width-percent:0;mso-height-percent:0;mso-wrap-distance-left:9pt;mso-wrap-distance-top:0;mso-wrap-distance-right:9pt;mso-wrap-distance-bottom:0;mso-position-horizontal:absolute;mso-position-horizontal-relative:text;mso-position-vertical:absolute;mso-position-vertical-relative:text;mso-width-percent:0;mso-height-percent:0;mso-width-relative:margin;mso-height-relative:margin" o:gfxdata="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" strokecolor="#5b9bd5 [3204]" strokeweight=".5pt">
+                <v:stroke endarrow="block" joinstyle="miter"/>
+              </v:shape>
+            </w:pict>
+          </mc:Fallback>
+        </mc:AlternateContent>
+      </w:r>
+    </w:p>
+    <w:p>
+      <w:r>
+        <w:rPr>
+          <w:noProof/>
+        </w:rPr>
+        <mc:AlternateContent>
+          <mc:Choice Requires="wps">
+            <w:drawing>
+              <wp:anchor distT="0" distB="0" distL="114300" distR="114300" simplePos="0" relativeHeight="251814912" behindDoc="0" locked="0" layoutInCell="1" allowOverlap="1" wp14:anchorId="2C29C0B4" wp14:editId="58D28DD5">
+                <wp:simplePos x="0" y="0"/>
+                <wp:positionH relativeFrom="column">
+                  <wp:posOffset>324293</wp:posOffset>
+                </wp:positionH>
+                <wp:positionV relativeFrom="paragraph">
+                  <wp:posOffset>190057</wp:posOffset>
+                </wp:positionV>
+                <wp:extent cx="1095154" cy="1148582"/>
+                <wp:effectExtent l="38100" t="38100" r="10160" b="33020"/>
+                <wp:wrapNone/>
+                <wp:docPr id="153" name="肘形连接符 153"/>
+                <wp:cNvGraphicFramePr/>
+                <a:graphic xmlns:a="http://schemas.openxmlformats.org/drawingml/2006/main">
+                  <a:graphicData uri="http://schemas.microsoft.com/office/word/2010/wordprocessingShape">
+                    <wps:wsp>
+                      <wps:cNvCnPr/>
+                      <wps:spPr>
+                        <a:xfrm flipH="1" flipV="1">
+                          <a:off x="0" y="0"/>
+                          <a:ext cx="1095154" cy="1148582"/>
+                        </a:xfrm>
+                        <a:prstGeom prst="bentConnector3">
+                          <a:avLst>
+                            <a:gd name="adj1" fmla="val 99496"/>
+                          </a:avLst>
+                        </a:prstGeom>
+                        <a:ln>
+                          <a:tailEnd type="triangle"/>
+                        </a:ln>
+                      </wps:spPr>
+                      <wps:style>
+                        <a:lnRef idx="1">
+                          <a:schemeClr val="accent1"/>
+                        </a:lnRef>
+                        <a:fillRef idx="0">
+                          <a:schemeClr val="accent1"/>
+                        </a:fillRef>
+                        <a:effectRef idx="0">
+                          <a:schemeClr val="accent1"/>
+                        </a:effectRef>
+                        <a:fontRef idx="minor">
+                          <a:schemeClr val="tx1"/>
+                        </a:fontRef>
+                      </wps:style>
+                      <wps:bodyPr/>
+                    </wps:wsp>
+                  </a:graphicData>
+                </a:graphic>
+              </wp:anchor>
+            </w:drawing>
+          </mc:Choice>
+          <mc:Fallback>
+            <w:pict>
+              <v:shape w14:anchorId="6D629582" id="肘形连接符 153" o:spid="_x0000_s1026" type="#_x0000_t34" style="position:absolute;left:0;text-align:left;margin-left:25.55pt;margin-top:14.95pt;width:86.25pt;height:90.45pt;flip:x y;z-index:251814912;visibility:visible;mso-wrap-style:square;mso-wrap-distance-left:9pt;mso-wrap-distance-top:0;mso-wrap-distance-right:9pt;mso-wrap-distance-bottom:0;mso-position-horizontal:absolute;mso-position-horizontal-relative:text;mso-position-vertical:absolute;mso-position-vertical-relative:text" o:gfxdata="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" adj="21491" strokecolor="#5b9bd5 [3204]" strokeweight=".5pt">
+                <v:stroke endarrow="block"/>
+              </v:shape>
+            </w:pict>
+          </mc:Fallback>
+        </mc:AlternateContent>
+      </w:r>
+    </w:p>
+    <w:p>
+      <w:r>
+        <w:rPr>
+          <w:noProof/>
+        </w:rPr>
+        <mc:AlternateContent>
+          <mc:Choice Requires="wps">
+            <w:drawing>
+              <wp:anchor distT="0" distB="0" distL="114300" distR="114300" simplePos="0" relativeHeight="251811840" behindDoc="0" locked="0" layoutInCell="1" allowOverlap="1" wp14:anchorId="13DD662D" wp14:editId="2FA59B40">
+                <wp:simplePos x="0" y="0"/>
+                <wp:positionH relativeFrom="column">
+                  <wp:posOffset>2471893</wp:posOffset>
+                </wp:positionH>
+                <wp:positionV relativeFrom="paragraph">
+                  <wp:posOffset>1905</wp:posOffset>
+                </wp:positionV>
+                <wp:extent cx="1339215" cy="1094740"/>
+                <wp:effectExtent l="38100" t="0" r="32385" b="86360"/>
+                <wp:wrapNone/>
+                <wp:docPr id="149" name="肘形连接符 149"/>
+                <wp:cNvGraphicFramePr/>
+                <a:graphic xmlns:a="http://schemas.openxmlformats.org/drawingml/2006/main">
+                  <a:graphicData uri="http://schemas.microsoft.com/office/word/2010/wordprocessingShape">
+                    <wps:wsp>
+                      <wps:cNvCnPr/>
+                      <wps:spPr>
+                        <a:xfrm flipH="1">
+                          <a:off x="0" y="0"/>
+                          <a:ext cx="1339215" cy="1094740"/>
+                        </a:xfrm>
+                        <a:prstGeom prst="bentConnector3">
+                          <a:avLst>
+                            <a:gd name="adj1" fmla="val -936"/>
+                          </a:avLst>
+                        </a:prstGeom>
+                        <a:ln>
+                          <a:tailEnd type="triangle"/>
+                        </a:ln>
+                      </wps:spPr>
+                      <wps:style>
+                        <a:lnRef idx="1">
+                          <a:schemeClr val="accent1"/>
+                        </a:lnRef>
+                        <a:fillRef idx="0">
+                          <a:schemeClr val="accent1"/>
+                        </a:fillRef>
+                        <a:effectRef idx="0">
+                          <a:schemeClr val="accent1"/>
+                        </a:effectRef>
+                        <a:fontRef idx="minor">
+                          <a:schemeClr val="tx1"/>
+                        </a:fontRef>
+                      </wps:style>
+                      <wps:bodyPr/>
+                    </wps:wsp>
+                  </a:graphicData>
+                </a:graphic>
+                <wp14:sizeRelH relativeFrom="margin">
+                  <wp14:pctWidth>0</wp14:pctWidth>
+                </wp14:sizeRelH>
+                <wp14:sizeRelV relativeFrom="margin">
+                  <wp14:pctHeight>0</wp14:pctHeight>
+                </wp14:sizeRelV>
+              </wp:anchor>
+            </w:drawing>
+          </mc:Choice>
+          <mc:Fallback>
+            <w:pict>
+              <v:shape w14:anchorId="117560B8" id="肘形连接符 149" o:spid="_x0000_s1026" type="#_x0000_t34" style="position:absolute;left:0;text-align:left;margin-left:194.65pt;margin-top:.15pt;width:105.45pt;height:86.2pt;flip:x;z-index:251811840;visibility:visible;mso-wrap-style:square;mso-width-percent:0;mso-height-percent:0;mso-wrap-distance-left:9pt;mso-wrap-distance-top:0;mso-wrap-distance-right:9pt;mso-wrap-distance-bottom:0;mso-position-horizontal:absolute;mso-position-horizontal-relative:text;mso-position-vertical:absolute;mso-position-vertical-relative:text;mso-width-percent:0;mso-height-percent:0;mso-width-relative:margin;mso-height-relative:margin" o:gfxdata="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" adj="-202" strokecolor="#5b9bd5 [3204]" strokeweight=".5pt">
+                <v:stroke endarrow="block"/>
+              </v:shape>
+            </w:pict>
+          </mc:Fallback>
+        </mc:AlternateContent>
+      </w:r>
+      <w:r>
+        <w:rPr>
+          <w:noProof/>
+        </w:rPr>
+        <mc:AlternateContent>
+          <mc:Choice Requires="wps">
+            <w:drawing>
+              <wp:anchor distT="0" distB="0" distL="114300" distR="114300" simplePos="0" relativeHeight="251810816" behindDoc="0" locked="0" layoutInCell="1" allowOverlap="1" wp14:anchorId="16C5F897" wp14:editId="43DE63F0">
+                <wp:simplePos x="0" y="0"/>
+                <wp:positionH relativeFrom="page">
+                  <wp:posOffset>4503907</wp:posOffset>
+                </wp:positionH>
+                <wp:positionV relativeFrom="paragraph">
+                  <wp:posOffset>60960</wp:posOffset>
+                </wp:positionV>
+                <wp:extent cx="562610" cy="307975"/>
+                <wp:effectExtent l="0" t="0" r="0" b="0"/>
+                <wp:wrapNone/>
+                <wp:docPr id="148" name="文本框 148"/>
+                <wp:cNvGraphicFramePr/>
+                <a:graphic xmlns:a="http://schemas.openxmlformats.org/drawingml/2006/main">
+                  <a:graphicData uri="http://schemas.microsoft.com/office/word/2010/wordprocessingShape">
+                    <wps:wsp>
+                      <wps:cNvSpPr txBox="1"/>
+                      <wps:spPr>
+                        <a:xfrm>
+                          <a:off x="0" y="0"/>
+                          <a:ext cx="562610" cy="307975"/>
+                        </a:xfrm>
+                        <a:prstGeom prst="rect">
+                          <a:avLst/>
+                        </a:prstGeom>
+                        <a:noFill/>
+                        <a:ln w="6350">
+                          <a:noFill/>
+                        </a:ln>
+                        <a:effectLst/>
+                      </wps:spPr>
+                      <wps:style>
+                        <a:lnRef idx="0">
+                          <a:schemeClr val="accent1"/>
+                        </a:lnRef>
+                        <a:fillRef idx="0">
+                          <a:schemeClr val="accent1"/>
+                        </a:fillRef>
+                        <a:effectRef idx="0">
+                          <a:schemeClr val="accent1"/>
+                        </a:effectRef>
+                        <a:fontRef idx="minor">
+                          <a:schemeClr val="dk1"/>
+                        </a:fontRef>
+                      </wps:style>
+                      <wps:txbx>
+                        <w:txbxContent>
+                          <w:p>
+                            <w:pPr>
+                              <w:ind w:firstLineChars="50" w:firstLine="120"/>
+                              <w:rPr>
+                                <w:sz w:val="28"/>
+                              </w:rPr>
+                            </w:pPr>
+                            <w:r>
+                              <w:rPr>
+                                <w:sz w:val="24"/>
+                              </w:rPr>
+                              <w:t>no</w:t>
+                            </w:r>
+                          </w:p>
+                        </w:txbxContent>
+                      </wps:txbx>
+                      <wps:bodyPr rot="0" spcFirstLastPara="0" vertOverflow="overflow" horzOverflow="overflow" vert="horz" wrap="square" lIns="91440" tIns="45720" rIns="91440" bIns="45720" numCol="1" spcCol="0" rtlCol="0" fromWordArt="0" anchor="t" anchorCtr="0" forceAA="0" compatLnSpc="1">
+                        <a:prstTxWarp prst="textNoShape">
+                          <a:avLst/>
+                        </a:prstTxWarp>
+                        <a:noAutofit/>
+                      </wps:bodyPr>
+                    </wps:wsp>
+                  </a:graphicData>
+                </a:graphic>
+                <wp14:sizeRelH relativeFrom="margin">
+                  <wp14:pctWidth>0</wp14:pctWidth>
+                </wp14:sizeRelH>
+                <wp14:sizeRelV relativeFrom="margin">
+                  <wp14:pctHeight>0</wp14:pctHeight>
+                </wp14:sizeRelV>
+              </wp:anchor>
+            </w:drawing>
+          </mc:Choice>
+          <mc:Fallback>
+            <w:pict>
+              <v:shape w14:anchorId="16C5F897" id="文本框 148" o:spid="_x0000_s1051" type="#_x0000_t202" style="position:absolute;left:0;text-align:left;margin-left:354.65pt;margin-top:4.8pt;width:44.3pt;height:24.25pt;z-index:251810816;visibility:visible;mso-wrap-style:square;mso-width-percent:0;mso-height-percent:0;mso-wrap-distance-left:9pt;mso-wrap-distance-top:0;mso-wrap-distance-right:9pt;mso-wrap-distance-bottom:0;mso-position-horizontal:absolute;mso-position-horizontal-relative:page;mso-position-vertical:absolute;mso-position-vertical-relative:text;mso-width-percent:0;mso-height-percent:0;mso-width-relative:margin;mso-height-relative:margin;v-text-anchor:top" o:gfxdata="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" filled="f" stroked="f" strokeweight=".5pt">
+                <v:textbox>
+                  <w:txbxContent>
+                    <w:p>
+                      <w:pPr>
+                        <w:ind w:firstLineChars="50" w:firstLine="120"/>
+                        <w:rPr>
+                          <w:sz w:val="28"/>
+                        </w:rPr>
+                      </w:pPr>
+                      <w:r>
+                        <w:rPr>
+                          <w:sz w:val="24"/>
+                        </w:rPr>
+                        <w:t>no</w:t>
+                      </w:r>
+                    </w:p>
+                  </w:txbxContent>
+                </v:textbox>
+                <w10:wrap anchorx="page"/>
+              </v:shape>
+            </w:pict>
+          </mc:Fallback>
+        </mc:AlternateContent>
+      </w:r>
+    </w:p>
+    <w:p/>
+    <w:p/>
+    <w:p/>
+    <w:p>
+      <w:r>
+        <w:rPr>
+          <w:noProof/>
+        </w:rPr>
+        <mc:AlternateContent>
+          <mc:Choice Requires="wpg">
+            <w:drawing>
+              <wp:anchor distT="0" distB="0" distL="114300" distR="114300" simplePos="0" relativeHeight="251813888" behindDoc="0" locked="0" layoutInCell="1" allowOverlap="1" wp14:anchorId="2D28CDF7" wp14:editId="11724FFB">
+                <wp:simplePos x="0" y="0"/>
+                <wp:positionH relativeFrom="column">
+                  <wp:posOffset>1452880</wp:posOffset>
+                </wp:positionH>
+                <wp:positionV relativeFrom="paragraph">
+                  <wp:posOffset>44923</wp:posOffset>
+                </wp:positionV>
+                <wp:extent cx="1020726" cy="488950"/>
+                <wp:effectExtent l="0" t="0" r="8255" b="25400"/>
+                <wp:wrapNone/>
+                <wp:docPr id="150" name="组合 150"/>
+                <wp:cNvGraphicFramePr/>
+                <a:graphic xmlns:a="http://schemas.openxmlformats.org/drawingml/2006/main">
+                  <a:graphicData uri="http://schemas.microsoft.com/office/word/2010/wordprocessingGroup">
+                    <wpg:wgp>
+                      <wpg:cNvGrpSpPr/>
+                      <wpg:grpSpPr>
+                        <a:xfrm>
+                          <a:off x="0" y="0"/>
+                          <a:ext cx="1020726" cy="488950"/>
+                          <a:chOff x="-10971" y="0"/>
+                          <a:chExt cx="786809" cy="489097"/>
+                        </a:xfrm>
+                      </wpg:grpSpPr>
+                      <wps:wsp>
+                        <wps:cNvPr id="151" name="矩形 151"/>
+                        <wps:cNvSpPr/>
+                        <wps:spPr>
+                          <a:xfrm>
+                            <a:off x="0" y="21265"/>
+                            <a:ext cx="754912" cy="467832"/>
+                          </a:xfrm>
+                          <a:prstGeom prst="rect">
+                            <a:avLst/>
+                          </a:prstGeom>
+                        </wps:spPr>
+                        <wps:style>
+                          <a:lnRef idx="2">
+                            <a:schemeClr val="accent1">
+                              <a:shade val="50000"/>
+                            </a:schemeClr>
+                          </a:lnRef>
+                          <a:fillRef idx="1">
+                            <a:schemeClr val="accent1"/>
+                          </a:fillRef>
+                          <a:effectRef idx="0">
+                            <a:schemeClr val="accent1"/>
+                          </a:effectRef>
+                          <a:fontRef idx="minor">
+                            <a:schemeClr val="lt1"/>
+                          </a:fontRef>
+                        </wps:style>
+                        <wps:bodyPr rot="0" spcFirstLastPara="0" vertOverflow="overflow" horzOverflow="overflow" vert="horz" wrap="square" lIns="91440" tIns="45720" rIns="91440" bIns="45720" numCol="1" spcCol="0" rtlCol="0" fromWordArt="0" anchor="ctr" anchorCtr="0" forceAA="0" compatLnSpc="1">
+                          <a:prstTxWarp prst="textNoShape">
+                            <a:avLst/>
+                          </a:prstTxWarp>
+                          <a:noAutofit/>
+                        </wps:bodyPr>
+                      </wps:wsp>
+                      <wps:wsp>
+                        <wps:cNvPr id="152" name="文本框 152"/>
+                        <wps:cNvSpPr txBox="1"/>
+                        <wps:spPr>
+                          <a:xfrm>
+                            <a:off x="-10971" y="0"/>
+                            <a:ext cx="786809" cy="488610"/>
+                          </a:xfrm>
+                          <a:prstGeom prst="rect">
+                            <a:avLst/>
+                          </a:prstGeom>
+                          <a:noFill/>
+                          <a:ln w="6350">
+                            <a:noFill/>
+                          </a:ln>
+                          <a:effectLst/>
+                        </wps:spPr>
+                        <wps:style>
+                          <a:lnRef idx="0">
+                            <a:schemeClr val="accent1"/>
+                          </a:lnRef>
+                          <a:fillRef idx="0">
+                            <a:schemeClr val="accent1"/>
+                          </a:fillRef>
+                          <a:effectRef idx="0">
+                            <a:schemeClr val="accent1"/>
+                          </a:effectRef>
+                          <a:fontRef idx="minor">
+                            <a:schemeClr val="dk1"/>
+                          </a:fontRef>
+                        </wps:style>
+                        <wps:txbx>
+                          <w:txbxContent>
+                            <w:p>
+                              <w:pPr>
+                                <w:ind w:firstLineChars="50" w:firstLine="140"/>
+                                <w:rPr>
+                                  <w:rFonts w:hint="eastAsia"/>
+                                  <w:color w:val="FFFFFF" w:themeColor="background1"/>
+                                  <w:sz w:val="28"/>
+                                </w:rPr>
+                              </w:pPr>
+                              <w:r>
+                                <w:rPr>
+                                  <w:rFonts w:hint="eastAsia"/>
+                                  <w:color w:val="FFFFFF" w:themeColor="background1"/>
+                                  <w:sz w:val="28"/>
+                                </w:rPr>
+                                <w:t>解决</w:t>
+                              </w:r>
+                              <w:r>
+                                <w:rPr>
+                                  <w:color w:val="FFFFFF" w:themeColor="background1"/>
+                                  <w:sz w:val="28"/>
+                                </w:rPr>
+                                <w:t>冲突</w:t>
+                              </w:r>
+                            </w:p>
+                          </w:txbxContent>
+                        </wps:txbx>
+                        <wps:bodyPr rot="0" spcFirstLastPara="0" vertOverflow="overflow" horzOverflow="overflow" vert="horz" wrap="square" lIns="91440" tIns="45720" rIns="91440" bIns="45720" numCol="1" spcCol="0" rtlCol="0" fromWordArt="0" anchor="t" anchorCtr="0" forceAA="0" compatLnSpc="1">
+                          <a:prstTxWarp prst="textNoShape">
+                            <a:avLst/>
+                          </a:prstTxWarp>
+                          <a:noAutofit/>
+                        </wps:bodyPr>
+                      </wps:wsp>
+                    </wpg:wgp>
+                  </a:graphicData>
+                </a:graphic>
+                <wp14:sizeRelH relativeFrom="margin">
+                  <wp14:pctWidth>0</wp14:pctWidth>
+                </wp14:sizeRelH>
+              </wp:anchor>
+            </w:drawing>
+          </mc:Choice>
+          <mc:Fallback>
+            <w:pict>
+              <v:group w14:anchorId="2D28CDF7" id="组合 150" o:spid="_x0000_s1052" style="position:absolute;left:0;text-align:left;margin-left:114.4pt;margin-top:3.55pt;width:80.35pt;height:38.5pt;z-index:251813888;mso-width-relative:margin" coordorigin="-109" coordsize="7868,4890" o:gfxdata="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">
+                <v:rect id="矩形 151" o:spid="_x0000_s1053" style="position:absolute;top:212;width:7549;height:4678;visibility:visible;mso-wrap-style:square;v-text-anchor:middle" o:gfxdata="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" fillcolor="#5b9bd5 [3204]" strokecolor="#1f4d78 [1604]" strokeweight="1pt"/>
+                <v:shape id="文本框 152" o:spid="_x0000_s1054" type="#_x0000_t202" style="position:absolute;left:-109;width:7867;height:4886;visibility:visible;mso-wrap-style:square;v-text-anchor:top" o:gfxdata="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" filled="f" stroked="f" strokeweight=".5pt">
+                  <v:textbox>
+                    <w:txbxContent>
+                      <w:p>
+                        <w:pPr>
+                          <w:ind w:firstLineChars="50" w:firstLine="140"/>
+                          <w:rPr>
+                            <w:rFonts w:hint="eastAsia"/>
+                            <w:color w:val="FFFFFF" w:themeColor="background1"/>
+                            <w:sz w:val="28"/>
+                          </w:rPr>
+                        </w:pPr>
+                        <w:r>
+                          <w:rPr>
+                            <w:rFonts w:hint="eastAsia"/>
+                            <w:color w:val="FFFFFF" w:themeColor="background1"/>
+                            <w:sz w:val="28"/>
+                          </w:rPr>
+                          <w:t>解决</w:t>
+                        </w:r>
+                        <w:r>
+                          <w:rPr>
+                            <w:color w:val="FFFFFF" w:themeColor="background1"/>
+                            <w:sz w:val="28"/>
+                          </w:rPr>
+                          <w:t>冲突</w:t>
+                        </w:r>
+                      </w:p>
+                    </w:txbxContent>
+                  </v:textbox>
+                </v:shape>
+              </v:group>
+            </w:pict>
+          </mc:Fallback>
+        </mc:AlternateContent>
+      </w:r>
     </w:p>
     <w:p/>
     <w:p/>
@@ -5547,6 +7538,15 @@
           <w:rFonts w:hint="eastAsia"/>
         </w:rPr>
       </w:pPr>
+    </w:p>
+    <w:p>
+      <w:pPr>
+        <w:rPr>
+          <w:rFonts w:hint="eastAsia"/>
+        </w:rPr>
+      </w:pPr>
+      <w:bookmarkStart w:id="0" w:name="_GoBack"/>
+      <w:bookmarkEnd w:id="0"/>
       <w:r>
         <w:rPr>
           <w:noProof/>
@@ -5554,7 +7554,7 @@
         <mc:AlternateContent>
           <mc:Choice Requires="wps">
             <w:drawing>
-              <wp:anchor distT="0" distB="0" distL="114300" distR="114300" simplePos="0" relativeHeight="251650047" behindDoc="0" locked="0" layoutInCell="1" allowOverlap="1" wp14:anchorId="79541EEA" wp14:editId="2B32F377">
+              <wp:anchor distT="0" distB="0" distL="114300" distR="114300" simplePos="0" relativeHeight="251647999" behindDoc="0" locked="0" layoutInCell="1" allowOverlap="1" wp14:anchorId="79541EEA" wp14:editId="2B32F377">
                 <wp:simplePos x="0" y="0"/>
                 <wp:positionH relativeFrom="column">
                   <wp:posOffset>3301408</wp:posOffset>
@@ -5609,7 +7609,7 @@
           </mc:Choice>
           <mc:Fallback>
             <w:pict>
-              <v:line w14:anchorId="740CB6B5" id="直接连接符 16" o:spid="_x0000_s1026" style="position:absolute;left:0;text-align:left;flip:x;z-index:251650047;visibility:visible;mso-wrap-style:square;mso-width-percent:0;mso-height-percent:0;mso-wrap-distance-left:9pt;mso-wrap-distance-top:0;mso-wrap-distance-right:9pt;mso-wrap-distance-bottom:0;mso-position-horizontal:absolute;mso-position-horizontal-relative:text;mso-position-vertical:absolute;mso-position-vertical-relative:text;mso-width-percent:0;mso-height-percent:0;mso-width-relative:margin;mso-height-relative:margin" from="259.95pt,147.1pt" to="296.8pt,200.65pt" o:gfxdata="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" strokecolor="#5b9bd5 [3204]" strokeweight=".5pt">
+              <v:line w14:anchorId="32B06CB0" id="直接连接符 16" o:spid="_x0000_s1026" style="position:absolute;left:0;text-align:left;flip:x;z-index:251647999;visibility:visible;mso-wrap-style:square;mso-width-percent:0;mso-height-percent:0;mso-wrap-distance-left:9pt;mso-wrap-distance-top:0;mso-wrap-distance-right:9pt;mso-wrap-distance-bottom:0;mso-position-horizontal:absolute;mso-position-horizontal-relative:text;mso-position-vertical:absolute;mso-position-vertical-relative:text;mso-width-percent:0;mso-height-percent:0;mso-width-relative:margin;mso-height-relative:margin" from="259.95pt,147.1pt" to="296.8pt,200.65pt" o:gfxdata="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" strokecolor="#5b9bd5 [3204]" strokeweight=".5pt">
                 <v:stroke joinstyle="miter"/>
               </v:line>
             </w:pict>
@@ -5623,7 +7623,7 @@
         <mc:AlternateContent>
           <mc:Choice Requires="wps">
             <w:drawing>
-              <wp:anchor distT="0" distB="0" distL="114300" distR="114300" simplePos="0" relativeHeight="251649022" behindDoc="0" locked="0" layoutInCell="1" allowOverlap="1" wp14:anchorId="5CB2EAD4" wp14:editId="56E7B59C">
+              <wp:anchor distT="0" distB="0" distL="114300" distR="114300" simplePos="0" relativeHeight="251646974" behindDoc="0" locked="0" layoutInCell="1" allowOverlap="1" wp14:anchorId="5CB2EAD4" wp14:editId="56E7B59C">
                 <wp:simplePos x="0" y="0"/>
                 <wp:positionH relativeFrom="column">
                   <wp:posOffset>3927800</wp:posOffset>
@@ -5678,7 +7678,7 @@
           </mc:Choice>
           <mc:Fallback>
             <w:pict>
-              <v:line w14:anchorId="718EA35E" id="直接连接符 17" o:spid="_x0000_s1026" style="position:absolute;left:0;text-align:left;z-index:251649022;visibility:visible;mso-wrap-style:square;mso-width-percent:0;mso-height-percent:0;mso-wrap-distance-left:9pt;mso-wrap-distance-top:0;mso-wrap-distance-right:9pt;mso-wrap-distance-bottom:0;mso-position-horizontal:absolute;mso-position-horizontal-relative:text;mso-position-vertical:absolute;mso-position-vertical-relative:text;mso-width-percent:0;mso-height-percent:0;mso-width-relative:margin;mso-height-relative:margin" from="309.3pt,152.9pt" to="334.4pt,200.6pt" o:gfxdata="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" strokecolor="#5b9bd5 [3204]" strokeweight=".5pt">
+              <v:line w14:anchorId="63A587ED" id="直接连接符 17" o:spid="_x0000_s1026" style="position:absolute;left:0;text-align:left;z-index:251646974;visibility:visible;mso-wrap-style:square;mso-width-percent:0;mso-height-percent:0;mso-wrap-distance-left:9pt;mso-wrap-distance-top:0;mso-wrap-distance-right:9pt;mso-wrap-distance-bottom:0;mso-position-horizontal:absolute;mso-position-horizontal-relative:text;mso-position-vertical:absolute;mso-position-vertical-relative:text;mso-width-percent:0;mso-height-percent:0;mso-width-relative:margin;mso-height-relative:margin" from="309.3pt,152.9pt" to="334.4pt,200.6pt" o:gfxdata="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" strokecolor="#5b9bd5 [3204]" strokeweight=".5pt">
                 <v:stroke joinstyle="miter"/>
               </v:line>
             </w:pict>
@@ -5692,7 +7692,7 @@
         <mc:AlternateContent>
           <mc:Choice Requires="wps">
             <w:drawing>
-              <wp:anchor distT="0" distB="0" distL="114300" distR="114300" simplePos="0" relativeHeight="251675648" behindDoc="0" locked="0" layoutInCell="1" allowOverlap="1" wp14:anchorId="122EFF69" wp14:editId="30091B8A">
+              <wp:anchor distT="0" distB="0" distL="114300" distR="114300" simplePos="0" relativeHeight="251673600" behindDoc="0" locked="0" layoutInCell="1" allowOverlap="1" wp14:anchorId="122EFF69" wp14:editId="30091B8A">
                 <wp:simplePos x="0" y="0"/>
                 <wp:positionH relativeFrom="column">
                   <wp:posOffset>4059835</wp:posOffset>
@@ -5746,7 +7746,7 @@
           </mc:Choice>
           <mc:Fallback>
             <w:pict>
-              <v:oval w14:anchorId="6B0FF3BC" id="椭圆 13" o:spid="_x0000_s1026" style="position:absolute;left:0;text-align:left;margin-left:319.65pt;margin-top:192.4pt;width:30.95pt;height:30.95pt;z-index:251675648;visibility:visible;mso-wrap-style:square;mso-wrap-distance-left:9pt;mso-wrap-distance-top:0;mso-wrap-distance-right:9pt;mso-wrap-distance-bottom:0;mso-position-horizontal:absolute;mso-position-horizontal-relative:text;mso-position-vertical:absolute;mso-position-vertical-relative:text;v-text-anchor:middle" o:gfxdata="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" fillcolor="white [3201]" strokecolor="#70ad47 [3209]" strokeweight="1pt">
+              <v:oval w14:anchorId="408347E2" id="椭圆 13" o:spid="_x0000_s1026" style="position:absolute;left:0;text-align:left;margin-left:319.65pt;margin-top:192.4pt;width:30.95pt;height:30.95pt;z-index:251673600;visibility:visible;mso-wrap-style:square;mso-wrap-distance-left:9pt;mso-wrap-distance-top:0;mso-wrap-distance-right:9pt;mso-wrap-distance-bottom:0;mso-position-horizontal:absolute;mso-position-horizontal-relative:text;mso-position-vertical:absolute;mso-position-vertical-relative:text;v-text-anchor:middle" o:gfxdata="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" fillcolor="white [3201]" strokecolor="#70ad47 [3209]" strokeweight="1pt">
                 <v:stroke joinstyle="miter"/>
               </v:oval>
             </w:pict>
@@ -5760,7 +7760,7 @@
         <mc:AlternateContent>
           <mc:Choice Requires="wps">
             <w:drawing>
-              <wp:anchor distT="0" distB="0" distL="114300" distR="114300" simplePos="0" relativeHeight="251680768" behindDoc="0" locked="0" layoutInCell="1" allowOverlap="1" wp14:anchorId="6872400B" wp14:editId="020FC7B5">
+              <wp:anchor distT="0" distB="0" distL="114300" distR="114300" simplePos="0" relativeHeight="251678720" behindDoc="0" locked="0" layoutInCell="1" allowOverlap="1" wp14:anchorId="6872400B" wp14:editId="020FC7B5">
                 <wp:simplePos x="0" y="0"/>
                 <wp:positionH relativeFrom="margin">
                   <wp:posOffset>3854301</wp:posOffset>
@@ -5815,7 +7815,7 @@
           </mc:Choice>
           <mc:Fallback>
             <w:pict>
-              <v:line w14:anchorId="60D9A4E8" id="直接连接符 18" o:spid="_x0000_s1026" style="position:absolute;left:0;text-align:left;flip:x;z-index:251680768;visibility:visible;mso-wrap-style:square;mso-width-percent:0;mso-height-percent:0;mso-wrap-distance-left:9pt;mso-wrap-distance-top:0;mso-wrap-distance-right:9pt;mso-wrap-distance-bottom:0;mso-position-horizontal:absolute;mso-position-horizontal-relative:margin;mso-position-vertical:absolute;mso-position-vertical-relative:text;mso-width-percent:0;mso-height-percent:0;mso-width-relative:margin;mso-height-relative:margin" from="303.5pt,80.1pt" to="336.1pt,137pt" o:gfxdata="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" strokecolor="#5b9bd5 [3204]" strokeweight=".5pt">
+              <v:line w14:anchorId="46555A64" id="直接连接符 18" o:spid="_x0000_s1026" style="position:absolute;left:0;text-align:left;flip:x;z-index:251678720;visibility:visible;mso-wrap-style:square;mso-width-percent:0;mso-height-percent:0;mso-wrap-distance-left:9pt;mso-wrap-distance-top:0;mso-wrap-distance-right:9pt;mso-wrap-distance-bottom:0;mso-position-horizontal:absolute;mso-position-horizontal-relative:margin;mso-position-vertical:absolute;mso-position-vertical-relative:text;mso-width-percent:0;mso-height-percent:0;mso-width-relative:margin;mso-height-relative:margin" from="303.5pt,80.1pt" to="336.1pt,137pt" o:gfxdata="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" strokecolor="#5b9bd5 [3204]" strokeweight=".5pt">
                 <v:stroke joinstyle="miter"/>
                 <w10:wrap anchorx="margin"/>
               </v:line>
@@ -5830,7 +7830,7 @@
         <mc:AlternateContent>
           <mc:Choice Requires="wps">
             <w:drawing>
-              <wp:anchor distT="0" distB="0" distL="114300" distR="114300" simplePos="0" relativeHeight="251674624" behindDoc="0" locked="0" layoutInCell="1" allowOverlap="1" wp14:anchorId="326D18D6" wp14:editId="1E5E986C">
+              <wp:anchor distT="0" distB="0" distL="114300" distR="114300" simplePos="0" relativeHeight="251672576" behindDoc="0" locked="0" layoutInCell="1" allowOverlap="1" wp14:anchorId="326D18D6" wp14:editId="1E5E986C">
                 <wp:simplePos x="0" y="0"/>
                 <wp:positionH relativeFrom="column">
                   <wp:posOffset>3655015</wp:posOffset>
@@ -5886,7 +7886,7 @@
           </mc:Choice>
           <mc:Fallback>
             <w:pict>
-              <v:oval w14:anchorId="48F08DB4" id="椭圆 12" o:spid="_x0000_s1026" style="position:absolute;left:0;text-align:left;margin-left:287.8pt;margin-top:125.25pt;width:30.95pt;height:30.95pt;z-index:251674624;visibility:visible;mso-wrap-style:square;mso-wrap-distance-left:9pt;mso-wrap-distance-top:0;mso-wrap-distance-right:9pt;mso-wrap-distance-bottom:0;mso-position-horizontal:absolute;mso-position-horizontal-relative:text;mso-position-vertical:absolute;mso-position-vertical-relative:text;v-text-anchor:middle" o:gfxdata="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" fillcolor="#5b9bd5 [3204]" strokecolor="#1f4d78 [1604]" strokeweight="1pt">
+              <v:oval w14:anchorId="2E73D128" id="椭圆 12" o:spid="_x0000_s1026" style="position:absolute;left:0;text-align:left;margin-left:287.8pt;margin-top:125.25pt;width:30.95pt;height:30.95pt;z-index:251672576;visibility:visible;mso-wrap-style:square;mso-wrap-distance-left:9pt;mso-wrap-distance-top:0;mso-wrap-distance-right:9pt;mso-wrap-distance-bottom:0;mso-position-horizontal:absolute;mso-position-horizontal-relative:text;mso-position-vertical:absolute;mso-position-vertical-relative:text;v-text-anchor:middle" o:gfxdata="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" fillcolor="#5b9bd5 [3204]" strokecolor="#1f4d78 [1604]" strokeweight="1pt">
                 <v:stroke joinstyle="miter"/>
               </v:oval>
             </w:pict>
@@ -5900,7 +7900,7 @@
         <mc:AlternateContent>
           <mc:Choice Requires="wps">
             <w:drawing>
-              <wp:anchor distT="0" distB="0" distL="114300" distR="114300" simplePos="0" relativeHeight="251640822" behindDoc="0" locked="0" layoutInCell="1" allowOverlap="1" wp14:anchorId="2E0A2713" wp14:editId="5689D473">
+              <wp:anchor distT="0" distB="0" distL="114300" distR="114300" simplePos="0" relativeHeight="251638774" behindDoc="0" locked="0" layoutInCell="1" allowOverlap="1" wp14:anchorId="2E0A2713" wp14:editId="5689D473">
                 <wp:simplePos x="0" y="0"/>
                 <wp:positionH relativeFrom="column">
                   <wp:posOffset>4758070</wp:posOffset>
@@ -5955,7 +7955,7 @@
           </mc:Choice>
           <mc:Fallback>
             <w:pict>
-              <v:line w14:anchorId="5C4CC510" id="直接连接符 87" o:spid="_x0000_s1026" style="position:absolute;left:0;text-align:left;flip:x;z-index:251640822;visibility:visible;mso-wrap-style:square;mso-width-percent:0;mso-height-percent:0;mso-wrap-distance-left:9pt;mso-wrap-distance-top:0;mso-wrap-distance-right:9pt;mso-wrap-distance-bottom:0;mso-position-horizontal:absolute;mso-position-horizontal-relative:text;mso-position-vertical:absolute;mso-position-vertical-relative:text;mso-width-percent:0;mso-height-percent:0;mso-width-relative:margin;mso-height-relative:margin" from="374.65pt,147.95pt" to="389.65pt,202.35pt" o:gfxdata="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" strokecolor="#5b9bd5 [3204]" strokeweight=".5pt">
+              <v:line w14:anchorId="1218B3BB" id="直接连接符 87" o:spid="_x0000_s1026" style="position:absolute;left:0;text-align:left;flip:x;z-index:251638774;visibility:visible;mso-wrap-style:square;mso-width-percent:0;mso-height-percent:0;mso-wrap-distance-left:9pt;mso-wrap-distance-top:0;mso-wrap-distance-right:9pt;mso-wrap-distance-bottom:0;mso-position-horizontal:absolute;mso-position-horizontal-relative:text;mso-position-vertical:absolute;mso-position-vertical-relative:text;mso-width-percent:0;mso-height-percent:0;mso-width-relative:margin;mso-height-relative:margin" from="374.65pt,147.95pt" to="389.65pt,202.35pt" o:gfxdata="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" strokecolor="#5b9bd5 [3204]" strokeweight=".5pt">
                 <v:stroke joinstyle="miter"/>
               </v:line>
             </w:pict>
@@ -5966,7 +7966,7 @@
         <mc:AlternateContent>
           <mc:Choice Requires="wps">
             <w:drawing>
-              <wp:anchor distT="0" distB="0" distL="114300" distR="114300" simplePos="0" relativeHeight="251734016" behindDoc="0" locked="0" layoutInCell="1" allowOverlap="1" wp14:anchorId="00A823BC" wp14:editId="4D6FA29C">
+              <wp:anchor distT="0" distB="0" distL="114300" distR="114300" simplePos="0" relativeHeight="251731968" behindDoc="0" locked="0" layoutInCell="1" allowOverlap="1" wp14:anchorId="00A823BC" wp14:editId="4D6FA29C">
                 <wp:simplePos x="0" y="0"/>
                 <wp:positionH relativeFrom="column">
                   <wp:posOffset>5406656</wp:posOffset>
@@ -6020,7 +8020,7 @@
           </mc:Choice>
           <mc:Fallback>
             <w:pict>
-              <v:oval w14:anchorId="30C9A7A1" id="椭圆 86" o:spid="_x0000_s1026" style="position:absolute;left:0;text-align:left;margin-left:425.7pt;margin-top:195.65pt;width:30.95pt;height:30.95pt;z-index:251734016;visibility:visible;mso-wrap-style:square;mso-wrap-distance-left:9pt;mso-wrap-distance-top:0;mso-wrap-distance-right:9pt;mso-wrap-distance-bottom:0;mso-position-horizontal:absolute;mso-position-horizontal-relative:text;mso-position-vertical:absolute;mso-position-vertical-relative:text;v-text-anchor:middle" o:gfxdata="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" fillcolor="white [3201]" strokecolor="#70ad47 [3209]" strokeweight="1pt">
+              <v:oval w14:anchorId="20DA0B07" id="椭圆 86" o:spid="_x0000_s1026" style="position:absolute;left:0;text-align:left;margin-left:425.7pt;margin-top:195.65pt;width:30.95pt;height:30.95pt;z-index:251731968;visibility:visible;mso-wrap-style:square;mso-wrap-distance-left:9pt;mso-wrap-distance-top:0;mso-wrap-distance-right:9pt;mso-wrap-distance-bottom:0;mso-position-horizontal:absolute;mso-position-horizontal-relative:text;mso-position-vertical:absolute;mso-position-vertical-relative:text;v-text-anchor:middle" o:gfxdata="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" fillcolor="white [3201]" strokecolor="#70ad47 [3209]" strokeweight="1pt">
                 <v:stroke joinstyle="miter"/>
               </v:oval>
             </w:pict>
@@ -6031,7 +8031,7 @@
         <mc:AlternateContent>
           <mc:Choice Requires="wps">
             <w:drawing>
-              <wp:anchor distT="0" distB="0" distL="114300" distR="114300" simplePos="0" relativeHeight="251732992" behindDoc="0" locked="0" layoutInCell="1" allowOverlap="1" wp14:anchorId="4EBE272B" wp14:editId="6FF18285">
+              <wp:anchor distT="0" distB="0" distL="114300" distR="114300" simplePos="0" relativeHeight="251730944" behindDoc="0" locked="0" layoutInCell="1" allowOverlap="1" wp14:anchorId="4EBE272B" wp14:editId="6FF18285">
                 <wp:simplePos x="0" y="0"/>
                 <wp:positionH relativeFrom="column">
                   <wp:posOffset>5130106</wp:posOffset>
@@ -6086,7 +8086,7 @@
           </mc:Choice>
           <mc:Fallback>
             <w:pict>
-              <v:line w14:anchorId="2296499E" id="直接连接符 85" o:spid="_x0000_s1026" style="position:absolute;left:0;text-align:left;z-index:251732992;visibility:visible;mso-wrap-style:square;mso-width-percent:0;mso-height-percent:0;mso-wrap-distance-left:9pt;mso-wrap-distance-top:0;mso-wrap-distance-right:9pt;mso-wrap-distance-bottom:0;mso-position-horizontal:absolute;mso-position-horizontal-relative:text;mso-position-vertical:absolute;mso-position-vertical-relative:text;mso-width-percent:0;mso-height-percent:0;mso-width-relative:margin;mso-height-relative:margin" from="403.95pt,151.3pt" to="437.45pt,200.65pt" o:gfxdata="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" strokecolor="#5b9bd5 [3204]" strokeweight=".5pt">
+              <v:line w14:anchorId="08F43BBD" id="直接连接符 85" o:spid="_x0000_s1026" style="position:absolute;left:0;text-align:left;z-index:251730944;visibility:visible;mso-wrap-style:square;mso-width-percent:0;mso-height-percent:0;mso-wrap-distance-left:9pt;mso-wrap-distance-top:0;mso-wrap-distance-right:9pt;mso-wrap-distance-bottom:0;mso-position-horizontal:absolute;mso-position-horizontal-relative:text;mso-position-vertical:absolute;mso-position-vertical-relative:text;mso-width-percent:0;mso-height-percent:0;mso-width-relative:margin;mso-height-relative:margin" from="403.95pt,151.3pt" to="437.45pt,200.65pt" o:gfxdata="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" strokecolor="#5b9bd5 [3204]" strokeweight=".5pt">
                 <v:stroke joinstyle="miter"/>
               </v:line>
             </w:pict>
@@ -6100,7 +8100,7 @@
         <mc:AlternateContent>
           <mc:Choice Requires="wpg">
             <w:drawing>
-              <wp:anchor distT="0" distB="0" distL="114300" distR="114300" simplePos="0" relativeHeight="251685888" behindDoc="0" locked="0" layoutInCell="1" allowOverlap="1" wp14:anchorId="1F2929B8" wp14:editId="093245FF">
+              <wp:anchor distT="0" distB="0" distL="114300" distR="114300" simplePos="0" relativeHeight="251683840" behindDoc="0" locked="0" layoutInCell="1" allowOverlap="1" wp14:anchorId="1F2929B8" wp14:editId="093245FF">
                 <wp:simplePos x="0" y="0"/>
                 <wp:positionH relativeFrom="column">
                   <wp:posOffset>4554681</wp:posOffset>
@@ -6201,7 +8201,7 @@
           </mc:Choice>
           <mc:Fallback>
             <w:pict>
-              <v:group w14:anchorId="20D6048D" id="组合 84" o:spid="_x0000_s1026" style="position:absolute;left:0;text-align:left;margin-left:358.65pt;margin-top:193.95pt;width:30.95pt;height:42.65pt;z-index:251685888" coordsize="3930,5417" o:gfxdata="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">
+              <v:group w14:anchorId="56BBA5FC" id="组合 84" o:spid="_x0000_s1026" style="position:absolute;left:0;text-align:left;margin-left:358.65pt;margin-top:193.95pt;width:30.95pt;height:42.65pt;z-index:251683840" coordsize="3930,5417" o:gfxdata="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">
                 <v:oval id="椭圆 21" o:spid="_x0000_s1027" style="position:absolute;width:3930;height:3930;visibility:visible;mso-wrap-style:square;v-text-anchor:middle" o:gfxdata="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" fillcolor="white [3201]" strokecolor="#70ad47 [3209]" strokeweight="1pt">
                   <v:stroke joinstyle="miter"/>
                 </v:oval>
@@ -6220,7 +8220,7 @@
         <mc:AlternateContent>
           <mc:Choice Requires="wps">
             <w:drawing>
-              <wp:anchor distT="0" distB="0" distL="114300" distR="114300" simplePos="0" relativeHeight="251730944" behindDoc="0" locked="0" layoutInCell="1" allowOverlap="1" wp14:anchorId="68B40C6B" wp14:editId="5E4D5B55">
+              <wp:anchor distT="0" distB="0" distL="114300" distR="114300" simplePos="0" relativeHeight="251728896" behindDoc="0" locked="0" layoutInCell="1" allowOverlap="1" wp14:anchorId="68B40C6B" wp14:editId="5E4D5B55">
                 <wp:simplePos x="0" y="0"/>
                 <wp:positionH relativeFrom="column">
                   <wp:posOffset>4803140</wp:posOffset>
@@ -6280,7 +8280,7 @@
           </mc:Choice>
           <mc:Fallback>
             <w:pict>
-              <v:oval w14:anchorId="5EC8CD55" id="椭圆 83" o:spid="_x0000_s1026" style="position:absolute;left:0;text-align:left;margin-left:378.2pt;margin-top:125.55pt;width:31pt;height:31pt;z-index:251730944;visibility:visible;mso-wrap-style:square;mso-wrap-distance-left:9pt;mso-wrap-distance-top:0;mso-wrap-distance-right:9pt;mso-wrap-distance-bottom:0;mso-position-horizontal:absolute;mso-position-horizontal-relative:text;mso-position-vertical:absolute;mso-position-vertical-relative:text;v-text-anchor:middle" o:gfxdata="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" fillcolor="#a8d08d [1945]" strokecolor="#70ad47 [3209]" strokeweight="1pt">
+              <v:oval w14:anchorId="72631C15" id="椭圆 83" o:spid="_x0000_s1026" style="position:absolute;left:0;text-align:left;margin-left:378.2pt;margin-top:125.55pt;width:31pt;height:31pt;z-index:251728896;visibility:visible;mso-wrap-style:square;mso-wrap-distance-left:9pt;mso-wrap-distance-top:0;mso-wrap-distance-right:9pt;mso-wrap-distance-bottom:0;mso-position-horizontal:absolute;mso-position-horizontal-relative:text;mso-position-vertical:absolute;mso-position-vertical-relative:text;v-text-anchor:middle" o:gfxdata="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" fillcolor="#a8d08d [1945]" strokecolor="#70ad47 [3209]" strokeweight="1pt">
                 <v:stroke joinstyle="miter"/>
               </v:oval>
             </w:pict>
@@ -6294,7 +8294,7 @@
         <mc:AlternateContent>
           <mc:Choice Requires="wps">
             <w:drawing>
-              <wp:anchor distT="0" distB="0" distL="114300" distR="114300" simplePos="0" relativeHeight="251728896" behindDoc="0" locked="0" layoutInCell="1" allowOverlap="1" wp14:anchorId="58B5AC63" wp14:editId="4CA32A01">
+              <wp:anchor distT="0" distB="0" distL="114300" distR="114300" simplePos="0" relativeHeight="251726848" behindDoc="0" locked="0" layoutInCell="1" allowOverlap="1" wp14:anchorId="58B5AC63" wp14:editId="4CA32A01">
                 <wp:simplePos x="0" y="0"/>
                 <wp:positionH relativeFrom="column">
                   <wp:posOffset>2368683</wp:posOffset>
@@ -6362,7 +8362,7 @@
           </mc:Choice>
           <mc:Fallback>
             <w:pict>
-              <v:shape w14:anchorId="39A8F37A" id="右箭头 82" o:spid="_x0000_s1026" type="#_x0000_t13" style="position:absolute;left:0;text-align:left;margin-left:186.5pt;margin-top:104.6pt;width:66.9pt;height:32.65pt;z-index:251728896;visibility:visible;mso-wrap-style:square;mso-width-percent:0;mso-wrap-distance-left:9pt;mso-wrap-distance-top:0;mso-wrap-distance-right:9pt;mso-wrap-distance-bottom:0;mso-position-horizontal:absolute;mso-position-horizontal-relative:text;mso-position-vertical:absolute;mso-position-vertical-relative:text;mso-width-percent:0;mso-width-relative:margin;v-text-anchor:middle" o:gfxdata="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" adj="16329" fillcolor="#9cc2e5 [1940]" stroked="f" strokeweight="1pt"/>
+              <v:shape w14:anchorId="6840BBDB" id="右箭头 82" o:spid="_x0000_s1026" type="#_x0000_t13" style="position:absolute;left:0;text-align:left;margin-left:186.5pt;margin-top:104.6pt;width:66.9pt;height:32.65pt;z-index:251726848;visibility:visible;mso-wrap-style:square;mso-width-percent:0;mso-wrap-distance-left:9pt;mso-wrap-distance-top:0;mso-wrap-distance-right:9pt;mso-wrap-distance-bottom:0;mso-position-horizontal:absolute;mso-position-horizontal-relative:text;mso-position-vertical:absolute;mso-position-vertical-relative:text;mso-width-percent:0;mso-width-relative:margin;v-text-anchor:middle" o:gfxdata="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" adj="16329" fillcolor="#9cc2e5 [1940]" stroked="f" strokeweight="1pt"/>
             </w:pict>
           </mc:Fallback>
         </mc:AlternateContent>
@@ -6374,7 +8374,7 @@
         <mc:AlternateContent>
           <mc:Choice Requires="wps">
             <w:drawing>
-              <wp:anchor distT="0" distB="0" distL="114300" distR="114300" simplePos="0" relativeHeight="251726848" behindDoc="0" locked="0" layoutInCell="1" allowOverlap="1" wp14:anchorId="2A8F529D" wp14:editId="57611A3D">
+              <wp:anchor distT="0" distB="0" distL="114300" distR="114300" simplePos="0" relativeHeight="251724800" behindDoc="0" locked="0" layoutInCell="1" allowOverlap="1" wp14:anchorId="2A8F529D" wp14:editId="57611A3D">
                 <wp:simplePos x="0" y="0"/>
                 <wp:positionH relativeFrom="column">
                   <wp:posOffset>1922735</wp:posOffset>
@@ -6428,7 +8428,7 @@
           </mc:Choice>
           <mc:Fallback>
             <w:pict>
-              <v:oval w14:anchorId="0C7EB6BA" id="椭圆 81" o:spid="_x0000_s1026" style="position:absolute;left:0;text-align:left;margin-left:151.4pt;margin-top:159.95pt;width:31pt;height:31pt;z-index:251726848;visibility:visible;mso-wrap-style:square;mso-wrap-distance-left:9pt;mso-wrap-distance-top:0;mso-wrap-distance-right:9pt;mso-wrap-distance-bottom:0;mso-position-horizontal:absolute;mso-position-horizontal-relative:text;mso-position-vertical:absolute;mso-position-vertical-relative:text;v-text-anchor:middle" o:gfxdata="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" fillcolor="white [3201]" strokecolor="#70ad47 [3209]" strokeweight="1pt">
+              <v:oval w14:anchorId="435BCBC8" id="椭圆 81" o:spid="_x0000_s1026" style="position:absolute;left:0;text-align:left;margin-left:151.4pt;margin-top:159.95pt;width:31pt;height:31pt;z-index:251724800;visibility:visible;mso-wrap-style:square;mso-wrap-distance-left:9pt;mso-wrap-distance-top:0;mso-wrap-distance-right:9pt;mso-wrap-distance-bottom:0;mso-position-horizontal:absolute;mso-position-horizontal-relative:text;mso-position-vertical:absolute;mso-position-vertical-relative:text;v-text-anchor:middle" o:gfxdata="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" fillcolor="white [3201]" strokecolor="#70ad47 [3209]" strokeweight="1pt">
                 <v:stroke joinstyle="miter"/>
               </v:oval>
             </w:pict>
@@ -6442,7 +8442,7 @@
         <mc:AlternateContent>
           <mc:Choice Requires="wps">
             <w:drawing>
-              <wp:anchor distT="0" distB="0" distL="114300" distR="114300" simplePos="0" relativeHeight="251641847" behindDoc="0" locked="0" layoutInCell="1" allowOverlap="1" wp14:anchorId="433881C2" wp14:editId="69D6C305">
+              <wp:anchor distT="0" distB="0" distL="114300" distR="114300" simplePos="0" relativeHeight="251639799" behindDoc="0" locked="0" layoutInCell="1" allowOverlap="1" wp14:anchorId="433881C2" wp14:editId="69D6C305">
                 <wp:simplePos x="0" y="0"/>
                 <wp:positionH relativeFrom="column">
                   <wp:posOffset>1709837</wp:posOffset>
@@ -6497,7 +8497,7 @@
           </mc:Choice>
           <mc:Fallback>
             <w:pict>
-              <v:line w14:anchorId="73441BAB" id="直接连接符 80" o:spid="_x0000_s1026" style="position:absolute;left:0;text-align:left;z-index:251641847;visibility:visible;mso-wrap-style:square;mso-width-percent:0;mso-height-percent:0;mso-wrap-distance-left:9pt;mso-wrap-distance-top:0;mso-wrap-distance-right:9pt;mso-wrap-distance-bottom:0;mso-position-horizontal:absolute;mso-position-horizontal-relative:text;mso-position-vertical:absolute;mso-position-vertical-relative:text;mso-width-percent:0;mso-height-percent:0;mso-width-relative:margin;mso-height-relative:margin" from="134.65pt,123.9pt" to="169.85pt,166.55pt" o:gfxdata="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" strokecolor="#5b9bd5 [3204]" strokeweight=".5pt">
+              <v:line w14:anchorId="1AB6CF2A" id="直接连接符 80" o:spid="_x0000_s1026" style="position:absolute;left:0;text-align:left;z-index:251639799;visibility:visible;mso-wrap-style:square;mso-width-percent:0;mso-height-percent:0;mso-wrap-distance-left:9pt;mso-wrap-distance-top:0;mso-wrap-distance-right:9pt;mso-wrap-distance-bottom:0;mso-position-horizontal:absolute;mso-position-horizontal-relative:text;mso-position-vertical:absolute;mso-position-vertical-relative:text;mso-width-percent:0;mso-height-percent:0;mso-width-relative:margin;mso-height-relative:margin" from="134.65pt,123.9pt" to="169.85pt,166.55pt" o:gfxdata="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" strokecolor="#5b9bd5 [3204]" strokeweight=".5pt">
                 <v:stroke joinstyle="miter"/>
               </v:line>
             </w:pict>
@@ -6511,7 +8511,7 @@
         <mc:AlternateContent>
           <mc:Choice Requires="wps">
             <w:drawing>
-              <wp:anchor distT="0" distB="0" distL="114300" distR="114300" simplePos="0" relativeHeight="251642872" behindDoc="0" locked="0" layoutInCell="1" allowOverlap="1" wp14:anchorId="6F0484F5" wp14:editId="1B6DABA9">
+              <wp:anchor distT="0" distB="0" distL="114300" distR="114300" simplePos="0" relativeHeight="251640824" behindDoc="0" locked="0" layoutInCell="1" allowOverlap="1" wp14:anchorId="6F0484F5" wp14:editId="1B6DABA9">
                 <wp:simplePos x="0" y="0"/>
                 <wp:positionH relativeFrom="column">
                   <wp:posOffset>1189001</wp:posOffset>
@@ -6566,7 +8566,7 @@
           </mc:Choice>
           <mc:Fallback>
             <w:pict>
-              <v:line w14:anchorId="76D6F329" id="直接连接符 79" o:spid="_x0000_s1026" style="position:absolute;left:0;text-align:left;flip:x;z-index:251642872;visibility:visible;mso-wrap-style:square;mso-width-percent:0;mso-height-percent:0;mso-wrap-distance-left:9pt;mso-wrap-distance-top:0;mso-wrap-distance-right:9pt;mso-wrap-distance-bottom:0;mso-position-horizontal:absolute;mso-position-horizontal-relative:text;mso-position-vertical:absolute;mso-position-vertical-relative:text;mso-width-percent:0;mso-height-percent:0;mso-width-relative:margin;mso-height-relative:margin" from="93.6pt,125.6pt" to="122.85pt,169.95pt" o:gfxdata="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" strokecolor="#5b9bd5 [3204]" strokeweight=".5pt">
+              <v:line w14:anchorId="53771E55" id="直接连接符 79" o:spid="_x0000_s1026" style="position:absolute;left:0;text-align:left;flip:x;z-index:251640824;visibility:visible;mso-wrap-style:square;mso-width-percent:0;mso-height-percent:0;mso-wrap-distance-left:9pt;mso-wrap-distance-top:0;mso-wrap-distance-right:9pt;mso-wrap-distance-bottom:0;mso-position-horizontal:absolute;mso-position-horizontal-relative:text;mso-position-vertical:absolute;mso-position-vertical-relative:text;mso-width-percent:0;mso-height-percent:0;mso-width-relative:margin;mso-height-relative:margin" from="93.6pt,125.6pt" to="122.85pt,169.95pt" o:gfxdata="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" strokecolor="#5b9bd5 [3204]" strokeweight=".5pt">
                 <v:stroke joinstyle="miter"/>
               </v:line>
             </w:pict>
@@ -6580,7 +8580,7 @@
         <mc:AlternateContent>
           <mc:Choice Requires="wps">
             <w:drawing>
-              <wp:anchor distT="0" distB="0" distL="114300" distR="114300" simplePos="0" relativeHeight="251655168" behindDoc="0" locked="0" layoutInCell="1" allowOverlap="1" wp14:anchorId="595F2139" wp14:editId="318A75B4">
+              <wp:anchor distT="0" distB="0" distL="114300" distR="114300" simplePos="0" relativeHeight="251653120" behindDoc="0" locked="0" layoutInCell="1" allowOverlap="1" wp14:anchorId="595F2139" wp14:editId="318A75B4">
                 <wp:simplePos x="0" y="0"/>
                 <wp:positionH relativeFrom="column">
                   <wp:posOffset>899795</wp:posOffset>
@@ -6640,7 +8640,7 @@
           </mc:Choice>
           <mc:Fallback>
             <w:pict>
-              <v:oval w14:anchorId="0B892FB1" id="椭圆 3" o:spid="_x0000_s1026" style="position:absolute;left:0;text-align:left;margin-left:70.85pt;margin-top:162.6pt;width:30.95pt;height:30.95pt;z-index:251655168;visibility:visible;mso-wrap-style:square;mso-wrap-distance-left:9pt;mso-wrap-distance-top:0;mso-wrap-distance-right:9pt;mso-wrap-distance-bottom:0;mso-position-horizontal:absolute;mso-position-horizontal-relative:text;mso-position-vertical:absolute;mso-position-vertical-relative:text;v-text-anchor:middle" o:gfxdata="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" strokecolor="#1f4d78 [1604]" strokeweight="1pt">
+              <v:oval w14:anchorId="230421BF" id="椭圆 3" o:spid="_x0000_s1026" style="position:absolute;left:0;text-align:left;margin-left:70.85pt;margin-top:162.6pt;width:30.95pt;height:30.95pt;z-index:251653120;visibility:visible;mso-wrap-style:square;mso-wrap-distance-left:9pt;mso-wrap-distance-top:0;mso-wrap-distance-right:9pt;mso-wrap-distance-bottom:0;mso-position-horizontal:absolute;mso-position-horizontal-relative:text;mso-position-vertical:absolute;mso-position-vertical-relative:text;v-text-anchor:middle" o:gfxdata="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" strokecolor="#1f4d78 [1604]" strokeweight="1pt">
                 <v:fill r:id="rId7" o:title="" recolor="t" rotate="t" type="tile"/>
                 <v:stroke joinstyle="miter"/>
               </v:oval>
@@ -6655,7 +8655,7 @@
         <mc:AlternateContent>
           <mc:Choice Requires="wps">
             <w:drawing>
-              <wp:anchor distT="0" distB="0" distL="114300" distR="114300" simplePos="0" relativeHeight="251665408" behindDoc="0" locked="0" layoutInCell="1" allowOverlap="1" wp14:anchorId="27D246BF" wp14:editId="48F0C462">
+              <wp:anchor distT="0" distB="0" distL="114300" distR="114300" simplePos="0" relativeHeight="251663360" behindDoc="0" locked="0" layoutInCell="1" allowOverlap="1" wp14:anchorId="27D246BF" wp14:editId="48F0C462">
                 <wp:simplePos x="0" y="0"/>
                 <wp:positionH relativeFrom="margin">
                   <wp:posOffset>504190</wp:posOffset>
@@ -6710,7 +8710,7 @@
           </mc:Choice>
           <mc:Fallback>
             <w:pict>
-              <v:line w14:anchorId="7CBDAFDB" id="直接连接符 9" o:spid="_x0000_s1026" style="position:absolute;left:0;text-align:left;flip:x;z-index:251665408;visibility:visible;mso-wrap-style:square;mso-width-percent:0;mso-height-percent:0;mso-wrap-distance-left:9pt;mso-wrap-distance-top:0;mso-wrap-distance-right:9pt;mso-wrap-distance-bottom:0;mso-position-horizontal:absolute;mso-position-horizontal-relative:margin;mso-position-vertical:absolute;mso-position-vertical-relative:text;mso-width-percent:0;mso-height-percent:0;mso-width-relative:margin;mso-height-relative:margin" from="39.7pt,190pt" to="75.7pt,245.2pt" o:gfxdata="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" strokecolor="#5b9bd5 [3204]" strokeweight=".5pt">
+              <v:line w14:anchorId="48AC4757" id="直接连接符 9" o:spid="_x0000_s1026" style="position:absolute;left:0;text-align:left;flip:x;z-index:251663360;visibility:visible;mso-wrap-style:square;mso-width-percent:0;mso-height-percent:0;mso-wrap-distance-left:9pt;mso-wrap-distance-top:0;mso-wrap-distance-right:9pt;mso-wrap-distance-bottom:0;mso-position-horizontal:absolute;mso-position-horizontal-relative:margin;mso-position-vertical:absolute;mso-position-vertical-relative:text;mso-width-percent:0;mso-height-percent:0;mso-width-relative:margin;mso-height-relative:margin" from="39.7pt,190pt" to="75.7pt,245.2pt" o:gfxdata="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" strokecolor="#5b9bd5 [3204]" strokeweight=".5pt">
                 <v:stroke joinstyle="miter"/>
                 <w10:wrap anchorx="margin"/>
               </v:line>
@@ -6725,7 +8725,7 @@
         <mc:AlternateContent>
           <mc:Choice Requires="wps">
             <w:drawing>
-              <wp:anchor distT="0" distB="0" distL="114300" distR="114300" simplePos="0" relativeHeight="251667456" behindDoc="0" locked="0" layoutInCell="1" allowOverlap="1" wp14:anchorId="57AAC9E1" wp14:editId="4E0F9441">
+              <wp:anchor distT="0" distB="0" distL="114300" distR="114300" simplePos="0" relativeHeight="251665408" behindDoc="0" locked="0" layoutInCell="1" allowOverlap="1" wp14:anchorId="57AAC9E1" wp14:editId="4E0F9441">
                 <wp:simplePos x="0" y="0"/>
                 <wp:positionH relativeFrom="column">
                   <wp:posOffset>1205230</wp:posOffset>
@@ -6780,7 +8780,7 @@
           </mc:Choice>
           <mc:Fallback>
             <w:pict>
-              <v:line w14:anchorId="5249739B" id="直接连接符 10" o:spid="_x0000_s1026" style="position:absolute;left:0;text-align:left;z-index:251667456;visibility:visible;mso-wrap-style:square;mso-width-percent:0;mso-height-percent:0;mso-wrap-distance-left:9pt;mso-wrap-distance-top:0;mso-wrap-distance-right:9pt;mso-wrap-distance-bottom:0;mso-position-horizontal:absolute;mso-position-horizontal-relative:text;mso-position-vertical:absolute;mso-position-vertical-relative:text;mso-width-percent:0;mso-height-percent:0;mso-width-relative:margin;mso-height-relative:margin" from="94.9pt,190.8pt" to="130.1pt,238.5pt" o:gfxdata="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" strokecolor="#5b9bd5 [3204]" strokeweight=".5pt">
+              <v:line w14:anchorId="607A38BD" id="直接连接符 10" o:spid="_x0000_s1026" style="position:absolute;left:0;text-align:left;z-index:251665408;visibility:visible;mso-wrap-style:square;mso-width-percent:0;mso-height-percent:0;mso-wrap-distance-left:9pt;mso-wrap-distance-top:0;mso-wrap-distance-right:9pt;mso-wrap-distance-bottom:0;mso-position-horizontal:absolute;mso-position-horizontal-relative:text;mso-position-vertical:absolute;mso-position-vertical-relative:text;mso-width-percent:0;mso-height-percent:0;mso-width-relative:margin;mso-height-relative:margin" from="94.9pt,190.8pt" to="130.1pt,238.5pt" o:gfxdata="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" strokecolor="#5b9bd5 [3204]" strokeweight=".5pt">
                 <v:stroke joinstyle="miter"/>
               </v:line>
             </w:pict>
@@ -6794,7 +8794,7 @@
         <mc:AlternateContent>
           <mc:Choice Requires="wps">
             <w:drawing>
-              <wp:anchor distT="0" distB="0" distL="114300" distR="114300" simplePos="0" relativeHeight="251659264" behindDoc="0" locked="0" layoutInCell="1" allowOverlap="1" wp14:anchorId="46B76172" wp14:editId="04223878">
+              <wp:anchor distT="0" distB="0" distL="114300" distR="114300" simplePos="0" relativeHeight="251657216" behindDoc="0" locked="0" layoutInCell="1" allowOverlap="1" wp14:anchorId="46B76172" wp14:editId="04223878">
                 <wp:simplePos x="0" y="0"/>
                 <wp:positionH relativeFrom="column">
                   <wp:posOffset>281940</wp:posOffset>
@@ -6848,7 +8848,7 @@
           </mc:Choice>
           <mc:Fallback>
             <w:pict>
-              <v:oval w14:anchorId="2A1E0C99" id="椭圆 5" o:spid="_x0000_s1026" style="position:absolute;left:0;text-align:left;margin-left:22.2pt;margin-top:242.85pt;width:30.95pt;height:30.95pt;z-index:251659264;visibility:visible;mso-wrap-style:square;mso-wrap-distance-left:9pt;mso-wrap-distance-top:0;mso-wrap-distance-right:9pt;mso-wrap-distance-bottom:0;mso-position-horizontal:absolute;mso-position-horizontal-relative:text;mso-position-vertical:absolute;mso-position-vertical-relative:text;v-text-anchor:middle" o:gfxdata="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" fillcolor="white [3201]" strokecolor="#70ad47 [3209]" strokeweight="1pt">
+              <v:oval w14:anchorId="55C95B25" id="椭圆 5" o:spid="_x0000_s1026" style="position:absolute;left:0;text-align:left;margin-left:22.2pt;margin-top:242.85pt;width:30.95pt;height:30.95pt;z-index:251657216;visibility:visible;mso-wrap-style:square;mso-wrap-distance-left:9pt;mso-wrap-distance-top:0;mso-wrap-distance-right:9pt;mso-wrap-distance-bottom:0;mso-position-horizontal:absolute;mso-position-horizontal-relative:text;mso-position-vertical:absolute;mso-position-vertical-relative:text;v-text-anchor:middle" o:gfxdata="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" fillcolor="white [3201]" strokecolor="#70ad47 [3209]" strokeweight="1pt">
                 <v:stroke joinstyle="miter"/>
               </v:oval>
             </w:pict>
@@ -6862,7 +8862,7 @@
         <mc:AlternateContent>
           <mc:Choice Requires="wpg">
             <w:drawing>
-              <wp:anchor distT="0" distB="0" distL="114300" distR="114300" simplePos="0" relativeHeight="251672576" behindDoc="0" locked="0" layoutInCell="1" allowOverlap="1" wp14:anchorId="2FDD1635" wp14:editId="4FA9B516">
+              <wp:anchor distT="0" distB="0" distL="114300" distR="114300" simplePos="0" relativeHeight="251670528" behindDoc="0" locked="0" layoutInCell="1" allowOverlap="1" wp14:anchorId="2FDD1635" wp14:editId="4FA9B516">
                 <wp:simplePos x="0" y="0"/>
                 <wp:positionH relativeFrom="column">
                   <wp:posOffset>1492397</wp:posOffset>
@@ -6963,7 +8963,7 @@
           </mc:Choice>
           <mc:Fallback>
             <w:pict>
-              <v:group w14:anchorId="3D17C4E8" id="组合 24" o:spid="_x0000_s1026" style="position:absolute;left:0;text-align:left;margin-left:117.5pt;margin-top:238.6pt;width:32.6pt;height:41pt;z-index:251672576" coordsize="414156,520450" o:gfxdata="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">
+              <v:group w14:anchorId="043A2107" id="组合 24" o:spid="_x0000_s1026" style="position:absolute;left:0;text-align:left;margin-left:117.5pt;margin-top:238.6pt;width:32.6pt;height:41pt;z-index:251670528" coordsize="414156,520450" o:gfxdata="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">
                 <v:oval id="椭圆 6" o:spid="_x0000_s1027" style="position:absolute;width:393065;height:393003;visibility:visible;mso-wrap-style:square;v-text-anchor:middle" o:gfxdata="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" fillcolor="white [3201]" strokecolor="#70ad47 [3209]" strokeweight="1pt">
                   <v:stroke joinstyle="miter"/>
                 </v:oval>
@@ -6982,7 +8982,7 @@
         <mc:AlternateContent>
           <mc:Choice Requires="wps">
             <w:drawing>
-              <wp:anchor distT="0" distB="0" distL="114300" distR="114300" simplePos="0" relativeHeight="251724800" behindDoc="0" locked="0" layoutInCell="1" allowOverlap="1" wp14:anchorId="3C94F1EC" wp14:editId="3911B7E9">
+              <wp:anchor distT="0" distB="0" distL="114300" distR="114300" simplePos="0" relativeHeight="251722752" behindDoc="0" locked="0" layoutInCell="1" allowOverlap="1" wp14:anchorId="3C94F1EC" wp14:editId="3911B7E9">
                 <wp:simplePos x="0" y="0"/>
                 <wp:positionH relativeFrom="column">
                   <wp:posOffset>1466156</wp:posOffset>
@@ -7042,7 +9042,7 @@
           </mc:Choice>
           <mc:Fallback>
             <w:pict>
-              <v:oval w14:anchorId="799C0B70" id="椭圆 78" o:spid="_x0000_s1026" style="position:absolute;left:0;text-align:left;margin-left:115.45pt;margin-top:106.25pt;width:31pt;height:31pt;z-index:251724800;visibility:visible;mso-wrap-style:square;mso-wrap-distance-left:9pt;mso-wrap-distance-top:0;mso-wrap-distance-right:9pt;mso-wrap-distance-bottom:0;mso-position-horizontal:absolute;mso-position-horizontal-relative:text;mso-position-vertical:absolute;mso-position-vertical-relative:text;v-text-anchor:middle" o:gfxdata="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" fillcolor="#a8d08d [1945]" strokecolor="#70ad47 [3209]" strokeweight="1pt">
+              <v:oval w14:anchorId="28F667C6" id="椭圆 78" o:spid="_x0000_s1026" style="position:absolute;left:0;text-align:left;margin-left:115.45pt;margin-top:106.25pt;width:31pt;height:31pt;z-index:251722752;visibility:visible;mso-wrap-style:square;mso-wrap-distance-left:9pt;mso-wrap-distance-top:0;mso-wrap-distance-right:9pt;mso-wrap-distance-bottom:0;mso-position-horizontal:absolute;mso-position-horizontal-relative:text;mso-position-vertical:absolute;mso-position-vertical-relative:text;v-text-anchor:middle" o:gfxdata="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" fillcolor="#a8d08d [1945]" strokecolor="#70ad47 [3209]" strokeweight="1pt">
                 <v:stroke joinstyle="miter"/>
               </v:oval>
             </w:pict>
@@ -7056,7 +9056,7 @@
         <mc:AlternateContent>
           <mc:Choice Requires="wps">
             <w:drawing>
-              <wp:anchor distT="0" distB="0" distL="114300" distR="114300" simplePos="0" relativeHeight="251677696" behindDoc="0" locked="0" layoutInCell="1" allowOverlap="1" wp14:anchorId="77C942ED" wp14:editId="7F1983C4">
+              <wp:anchor distT="0" distB="0" distL="114300" distR="114300" simplePos="0" relativeHeight="251675648" behindDoc="0" locked="0" layoutInCell="1" allowOverlap="1" wp14:anchorId="77C942ED" wp14:editId="7F1983C4">
                 <wp:simplePos x="0" y="0"/>
                 <wp:positionH relativeFrom="column">
                   <wp:posOffset>3020370</wp:posOffset>
@@ -7110,7 +9110,7 @@
           </mc:Choice>
           <mc:Fallback>
             <w:pict>
-              <v:oval w14:anchorId="70D07C29" id="椭圆 15" o:spid="_x0000_s1026" style="position:absolute;left:0;text-align:left;margin-left:237.8pt;margin-top:194.1pt;width:30.95pt;height:30.95pt;z-index:251677696;visibility:visible;mso-wrap-style:square;mso-wrap-distance-left:9pt;mso-wrap-distance-top:0;mso-wrap-distance-right:9pt;mso-wrap-distance-bottom:0;mso-position-horizontal:absolute;mso-position-horizontal-relative:text;mso-position-vertical:absolute;mso-position-vertical-relative:text;v-text-anchor:middle" o:gfxdata="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" fillcolor="white [3201]" strokecolor="#70ad47 [3209]" strokeweight="1pt">
+              <v:oval w14:anchorId="29DD7615" id="椭圆 15" o:spid="_x0000_s1026" style="position:absolute;left:0;text-align:left;margin-left:237.8pt;margin-top:194.1pt;width:30.95pt;height:30.95pt;z-index:251675648;visibility:visible;mso-wrap-style:square;mso-wrap-distance-left:9pt;mso-wrap-distance-top:0;mso-wrap-distance-right:9pt;mso-wrap-distance-bottom:0;mso-position-horizontal:absolute;mso-position-horizontal-relative:text;mso-position-vertical:absolute;mso-position-vertical-relative:text;v-text-anchor:middle" o:gfxdata="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" fillcolor="white [3201]" strokecolor="#70ad47 [3209]" strokeweight="1pt">
                 <v:stroke joinstyle="miter"/>
               </v:oval>
             </w:pict>
@@ -7124,7 +9124,7 @@
         <mc:AlternateContent>
           <mc:Choice Requires="wps">
             <w:drawing>
-              <wp:anchor distT="0" distB="0" distL="114300" distR="114300" simplePos="0" relativeHeight="251651072" behindDoc="0" locked="0" layoutInCell="1" allowOverlap="1" wp14:anchorId="10E0F835" wp14:editId="219EC26D">
+              <wp:anchor distT="0" distB="0" distL="114300" distR="114300" simplePos="0" relativeHeight="251649024" behindDoc="0" locked="0" layoutInCell="1" allowOverlap="1" wp14:anchorId="10E0F835" wp14:editId="219EC26D">
                 <wp:simplePos x="0" y="0"/>
                 <wp:positionH relativeFrom="column">
                   <wp:posOffset>759460</wp:posOffset>
@@ -7180,7 +9180,7 @@
           </mc:Choice>
           <mc:Fallback>
             <w:pict>
-              <v:oval w14:anchorId="316D498A" id="椭圆 1" o:spid="_x0000_s1026" style="position:absolute;left:0;text-align:left;margin-left:59.8pt;margin-top:39.3pt;width:30.95pt;height:30.95pt;z-index:251651072;visibility:visible;mso-wrap-style:square;mso-wrap-distance-left:9pt;mso-wrap-distance-top:0;mso-wrap-distance-right:9pt;mso-wrap-distance-bottom:0;mso-position-horizontal:absolute;mso-position-horizontal-relative:text;mso-position-vertical:absolute;mso-position-vertical-relative:text;v-text-anchor:middle" o:gfxdata="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" fillcolor="#5b9bd5 [3204]" strokecolor="#1f4d78 [1604]" strokeweight="1pt">
+              <v:oval w14:anchorId="4480DEA5" id="椭圆 1" o:spid="_x0000_s1026" style="position:absolute;left:0;text-align:left;margin-left:59.8pt;margin-top:39.3pt;width:30.95pt;height:30.95pt;z-index:251649024;visibility:visible;mso-wrap-style:square;mso-wrap-distance-left:9pt;mso-wrap-distance-top:0;mso-wrap-distance-right:9pt;mso-wrap-distance-bottom:0;mso-position-horizontal:absolute;mso-position-horizontal-relative:text;mso-position-vertical:absolute;mso-position-vertical-relative:text;v-text-anchor:middle" o:gfxdata="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" fillcolor="#5b9bd5 [3204]" strokecolor="#1f4d78 [1604]" strokeweight="1pt">
                 <v:stroke joinstyle="miter"/>
               </v:oval>
             </w:pict>
@@ -7194,7 +9194,7 @@
         <mc:AlternateContent>
           <mc:Choice Requires="wps">
             <w:drawing>
-              <wp:anchor distT="0" distB="0" distL="114300" distR="114300" simplePos="0" relativeHeight="251663360" behindDoc="0" locked="0" layoutInCell="1" allowOverlap="1" wp14:anchorId="629599C6" wp14:editId="20393A64">
+              <wp:anchor distT="0" distB="0" distL="114300" distR="114300" simplePos="0" relativeHeight="251661312" behindDoc="0" locked="0" layoutInCell="1" allowOverlap="1" wp14:anchorId="629599C6" wp14:editId="20393A64">
                 <wp:simplePos x="0" y="0"/>
                 <wp:positionH relativeFrom="column">
                   <wp:posOffset>1130935</wp:posOffset>
@@ -7249,7 +9249,7 @@
           </mc:Choice>
           <mc:Fallback>
             <w:pict>
-              <v:line w14:anchorId="254E62E8" id="直接连接符 8" o:spid="_x0000_s1026" style="position:absolute;left:0;text-align:left;z-index:251663360;visibility:visible;mso-wrap-style:square;mso-width-percent:0;mso-height-percent:0;mso-wrap-distance-left:9pt;mso-wrap-distance-top:0;mso-wrap-distance-right:9pt;mso-wrap-distance-bottom:0;mso-position-horizontal:absolute;mso-position-horizontal-relative:text;mso-position-vertical:absolute;mso-position-vertical-relative:text;mso-width-percent:0;mso-height-percent:0;mso-width-relative:margin;mso-height-relative:margin" from="89.05pt,63.6pt" to="124.25pt,106.25pt" o:gfxdata="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" strokecolor="#5b9bd5 [3204]" strokeweight=".5pt">
+              <v:line w14:anchorId="4CE59F2E" id="直接连接符 8" o:spid="_x0000_s1026" style="position:absolute;left:0;text-align:left;z-index:251661312;visibility:visible;mso-wrap-style:square;mso-width-percent:0;mso-height-percent:0;mso-wrap-distance-left:9pt;mso-wrap-distance-top:0;mso-wrap-distance-right:9pt;mso-wrap-distance-bottom:0;mso-position-horizontal:absolute;mso-position-horizontal-relative:text;mso-position-vertical:absolute;mso-position-vertical-relative:text;mso-width-percent:0;mso-height-percent:0;mso-width-relative:margin;mso-height-relative:margin" from="89.05pt,63.6pt" to="124.25pt,106.25pt" o:gfxdata="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" strokecolor="#5b9bd5 [3204]" strokeweight=".5pt">
                 <v:stroke joinstyle="miter"/>
               </v:line>
             </w:pict>
@@ -7263,7 +9263,7 @@
         <mc:AlternateContent>
           <mc:Choice Requires="wps">
             <w:drawing>
-              <wp:anchor distT="0" distB="0" distL="114300" distR="114300" simplePos="0" relativeHeight="251662336" behindDoc="0" locked="0" layoutInCell="1" allowOverlap="1" wp14:anchorId="4E81D2AA" wp14:editId="657B9068">
+              <wp:anchor distT="0" distB="0" distL="114300" distR="114300" simplePos="0" relativeHeight="251660288" behindDoc="0" locked="0" layoutInCell="1" allowOverlap="1" wp14:anchorId="4E81D2AA" wp14:editId="657B9068">
                 <wp:simplePos x="0" y="0"/>
                 <wp:positionH relativeFrom="column">
                   <wp:posOffset>472440</wp:posOffset>
@@ -7318,7 +9318,7 @@
           </mc:Choice>
           <mc:Fallback>
             <w:pict>
-              <v:line w14:anchorId="5AF5B4EC" id="直接连接符 7" o:spid="_x0000_s1026" style="position:absolute;left:0;text-align:left;flip:x;z-index:251662336;visibility:visible;mso-wrap-style:square;mso-width-percent:0;mso-height-percent:0;mso-wrap-distance-left:9pt;mso-wrap-distance-top:0;mso-wrap-distance-right:9pt;mso-wrap-distance-bottom:0;mso-position-horizontal:absolute;mso-position-horizontal-relative:text;mso-position-vertical:absolute;mso-position-vertical-relative:text;mso-width-percent:0;mso-height-percent:0;mso-width-relative:margin;mso-height-relative:margin" from="37.2pt,65.3pt" to="66.45pt,109.65pt" o:gfxdata="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" strokecolor="#5b9bd5 [3204]" strokeweight=".5pt">
+              <v:line w14:anchorId="6AC4387F" id="直接连接符 7" o:spid="_x0000_s1026" style="position:absolute;left:0;text-align:left;flip:x;z-index:251660288;visibility:visible;mso-wrap-style:square;mso-width-percent:0;mso-height-percent:0;mso-wrap-distance-left:9pt;mso-wrap-distance-top:0;mso-wrap-distance-right:9pt;mso-wrap-distance-bottom:0;mso-position-horizontal:absolute;mso-position-horizontal-relative:text;mso-position-vertical:absolute;mso-position-vertical-relative:text;mso-width-percent:0;mso-height-percent:0;mso-width-relative:margin;mso-height-relative:margin" from="37.2pt,65.3pt" to="66.45pt,109.65pt" o:gfxdata="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" strokecolor="#5b9bd5 [3204]" strokeweight=".5pt">
                 <v:stroke joinstyle="miter"/>
               </v:line>
             </w:pict>
@@ -7332,7 +9332,7 @@
         <mc:AlternateContent>
           <mc:Choice Requires="wps">
             <w:drawing>
-              <wp:anchor distT="0" distB="0" distL="114300" distR="114300" simplePos="0" relativeHeight="251653120" behindDoc="0" locked="0" layoutInCell="1" allowOverlap="1" wp14:anchorId="505FDF04" wp14:editId="08FB7240">
+              <wp:anchor distT="0" distB="0" distL="114300" distR="114300" simplePos="0" relativeHeight="251651072" behindDoc="0" locked="0" layoutInCell="1" allowOverlap="1" wp14:anchorId="505FDF04" wp14:editId="08FB7240">
                 <wp:simplePos x="0" y="0"/>
                 <wp:positionH relativeFrom="column">
                   <wp:posOffset>207837</wp:posOffset>
@@ -7386,7 +9386,7 @@
           </mc:Choice>
           <mc:Fallback>
             <w:pict>
-              <v:oval w14:anchorId="39F1B362" id="椭圆 2" o:spid="_x0000_s1026" style="position:absolute;left:0;text-align:left;margin-left:16.35pt;margin-top:107.3pt;width:31pt;height:31pt;z-index:251653120;visibility:visible;mso-wrap-style:square;mso-wrap-distance-left:9pt;mso-wrap-distance-top:0;mso-wrap-distance-right:9pt;mso-wrap-distance-bottom:0;mso-position-horizontal:absolute;mso-position-horizontal-relative:text;mso-position-vertical:absolute;mso-position-vertical-relative:text;v-text-anchor:middle" o:gfxdata="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" fillcolor="white [3201]" strokecolor="#70ad47 [3209]" strokeweight="1pt">
+              <v:oval w14:anchorId="25D1CD74" id="椭圆 2" o:spid="_x0000_s1026" style="position:absolute;left:0;text-align:left;margin-left:16.35pt;margin-top:107.3pt;width:31pt;height:31pt;z-index:251651072;visibility:visible;mso-wrap-style:square;mso-wrap-distance-left:9pt;mso-wrap-distance-top:0;mso-wrap-distance-right:9pt;mso-wrap-distance-bottom:0;mso-position-horizontal:absolute;mso-position-horizontal-relative:text;mso-position-vertical:absolute;mso-position-vertical-relative:text;v-text-anchor:middle" o:gfxdata="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" fillcolor="white [3201]" strokecolor="#70ad47 [3209]" strokeweight="1pt">
                 <v:stroke joinstyle="miter"/>
               </v:oval>
             </w:pict>
@@ -7400,7 +9400,7 @@
         <mc:AlternateContent>
           <mc:Choice Requires="wps">
             <w:drawing>
-              <wp:anchor distT="0" distB="0" distL="114300" distR="114300" simplePos="0" relativeHeight="251686912" behindDoc="0" locked="0" layoutInCell="1" allowOverlap="1" wp14:anchorId="315AB3E7" wp14:editId="7FB476A9">
+              <wp:anchor distT="0" distB="0" distL="114300" distR="114300" simplePos="0" relativeHeight="251684864" behindDoc="0" locked="0" layoutInCell="1" allowOverlap="1" wp14:anchorId="315AB3E7" wp14:editId="7FB476A9">
                 <wp:simplePos x="0" y="0"/>
                 <wp:positionH relativeFrom="column">
                   <wp:posOffset>4190365</wp:posOffset>
@@ -7460,7 +9460,7 @@
           </mc:Choice>
           <mc:Fallback>
             <w:pict>
-              <v:oval w14:anchorId="3B4A54F8" id="椭圆 14" o:spid="_x0000_s1026" style="position:absolute;left:0;text-align:left;margin-left:329.95pt;margin-top:54.5pt;width:30.95pt;height:30.95pt;z-index:251686912;visibility:visible;mso-wrap-style:square;mso-wrap-distance-left:9pt;mso-wrap-distance-top:0;mso-wrap-distance-right:9pt;mso-wrap-distance-bottom:0;mso-position-horizontal:absolute;mso-position-horizontal-relative:text;mso-position-vertical:absolute;mso-position-vertical-relative:text;v-text-anchor:middle" o:gfxdata="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" strokecolor="#1f4d78 [1604]" strokeweight="1pt">
+              <v:oval w14:anchorId="2AF2AA07" id="椭圆 14" o:spid="_x0000_s1026" style="position:absolute;left:0;text-align:left;margin-left:329.95pt;margin-top:54.5pt;width:30.95pt;height:30.95pt;z-index:251684864;visibility:visible;mso-wrap-style:square;mso-wrap-distance-left:9pt;mso-wrap-distance-top:0;mso-wrap-distance-right:9pt;mso-wrap-distance-bottom:0;mso-position-horizontal:absolute;mso-position-horizontal-relative:text;mso-position-vertical:absolute;mso-position-vertical-relative:text;v-text-anchor:middle" o:gfxdata="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" strokecolor="#1f4d78 [1604]" strokeweight="1pt">
                 <v:fill r:id="rId7" o:title="" recolor="t" rotate="t" type="tile"/>
                 <v:stroke joinstyle="miter"/>
               </v:oval>
@@ -7475,7 +9475,7 @@
         <mc:AlternateContent>
           <mc:Choice Requires="wps">
             <w:drawing>
-              <wp:anchor distT="0" distB="0" distL="114300" distR="114300" simplePos="0" relativeHeight="251681792" behindDoc="0" locked="0" layoutInCell="1" allowOverlap="1" wp14:anchorId="4939381E" wp14:editId="332AA127">
+              <wp:anchor distT="0" distB="0" distL="114300" distR="114300" simplePos="0" relativeHeight="251679744" behindDoc="0" locked="0" layoutInCell="1" allowOverlap="1" wp14:anchorId="4939381E" wp14:editId="332AA127">
                 <wp:simplePos x="0" y="0"/>
                 <wp:positionH relativeFrom="column">
                   <wp:posOffset>4518025</wp:posOffset>
@@ -7530,7 +9530,7 @@
           </mc:Choice>
           <mc:Fallback>
             <w:pict>
-              <v:line w14:anchorId="0C2390CF" id="直接连接符 19" o:spid="_x0000_s1026" style="position:absolute;left:0;text-align:left;z-index:251681792;visibility:visible;mso-wrap-style:square;mso-width-percent:0;mso-height-percent:0;mso-wrap-distance-left:9pt;mso-wrap-distance-top:0;mso-wrap-distance-right:9pt;mso-wrap-distance-bottom:0;mso-position-horizontal:absolute;mso-position-horizontal-relative:text;mso-position-vertical:absolute;mso-position-vertical-relative:text;mso-width-percent:0;mso-height-percent:0;mso-width-relative:margin;mso-height-relative:margin" from="355.75pt,77.7pt" to="390.95pt,125.4pt" o:gfxdata="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" strokecolor="#5b9bd5 [3204]" strokeweight=".5pt">
+              <v:line w14:anchorId="51A73B5F" id="直接连接符 19" o:spid="_x0000_s1026" style="position:absolute;left:0;text-align:left;z-index:251679744;visibility:visible;mso-wrap-style:square;mso-width-percent:0;mso-height-percent:0;mso-wrap-distance-left:9pt;mso-wrap-distance-top:0;mso-wrap-distance-right:9pt;mso-wrap-distance-bottom:0;mso-position-horizontal:absolute;mso-position-horizontal-relative:text;mso-position-vertical:absolute;mso-position-vertical-relative:text;mso-width-percent:0;mso-height-percent:0;mso-width-relative:margin;mso-height-relative:margin" from="355.75pt,77.7pt" to="390.95pt,125.4pt" o:gfxdata="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" strokecolor="#5b9bd5 [3204]" strokeweight=".5pt">
                 <v:stroke joinstyle="miter"/>
               </v:line>
             </w:pict>

</xml_diff>